<commit_message>
Napló és Use-Case leírások hozzáadva
</commit_message>
<xml_diff>
--- a/Docs/05_Szkeleton tervezése.docx
+++ b/Docs/05_Szkeleton tervezése.docx
@@ -6,37 +6,85 @@
       <w:pPr>
         <w:pStyle w:val="Cmsor1"/>
       </w:pPr>
-      <w:bookmarkStart w:id="0" w:name="_GoBack"/>
-      <w:bookmarkEnd w:id="0"/>
+      <w:proofErr w:type="spellStart"/>
       <w:r>
         <w:rPr>
           <w:lang w:val="en-US"/>
         </w:rPr>
-        <w:t>Szkeleton tervezése</w:t>
-      </w:r>
+        <w:t>Szkeleton</w:t>
+      </w:r>
+      <w:proofErr w:type="spellEnd"/>
+      <w:r>
+        <w:rPr>
+          <w:lang w:val="en-US"/>
+        </w:rPr>
+        <w:t xml:space="preserve"> </w:t>
+      </w:r>
+      <w:proofErr w:type="spellStart"/>
+      <w:r>
+        <w:rPr>
+          <w:lang w:val="en-US"/>
+        </w:rPr>
+        <w:t>tervezése</w:t>
+      </w:r>
+      <w:proofErr w:type="spellEnd"/>
     </w:p>
     <w:p>
       <w:pPr>
         <w:pStyle w:val="Cmsor20"/>
       </w:pPr>
       <w:r>
-        <w:t>A szkeleton modell valóságos use-case-ei</w:t>
-      </w:r>
+        <w:t xml:space="preserve">A </w:t>
+      </w:r>
+      <w:proofErr w:type="spellStart"/>
+      <w:r>
+        <w:t>szkeleton</w:t>
+      </w:r>
+      <w:proofErr w:type="spellEnd"/>
+      <w:r>
+        <w:t xml:space="preserve"> modell valóságos </w:t>
+      </w:r>
+      <w:proofErr w:type="spellStart"/>
+      <w:r>
+        <w:t>use-case-ei</w:t>
+      </w:r>
+      <w:proofErr w:type="spellEnd"/>
     </w:p>
     <w:p>
       <w:pPr>
         <w:pStyle w:val="magyarazat"/>
       </w:pPr>
       <w:r>
-        <w:t>[A szkeletonnak, mint önálló programnak a működésével kapcsolatos use-case-ek. ]</w:t>
+        <w:t xml:space="preserve">[A </w:t>
+      </w:r>
+      <w:proofErr w:type="spellStart"/>
+      <w:r>
+        <w:t>szkeletonnak</w:t>
+      </w:r>
+      <w:proofErr w:type="spellEnd"/>
+      <w:r>
+        <w:t xml:space="preserve">, mint önálló programnak a működésével kapcsolatos </w:t>
+      </w:r>
+      <w:proofErr w:type="spellStart"/>
+      <w:r>
+        <w:t>use-case-ek</w:t>
+      </w:r>
+      <w:proofErr w:type="spellEnd"/>
+      <w:r>
+        <w:t>. ]</w:t>
       </w:r>
     </w:p>
     <w:p>
       <w:pPr>
         <w:pStyle w:val="Cmsor3"/>
       </w:pPr>
-      <w:r>
-        <w:t>Use-case diagram</w:t>
+      <w:proofErr w:type="spellStart"/>
+      <w:r>
+        <w:t>Use-case</w:t>
+      </w:r>
+      <w:proofErr w:type="spellEnd"/>
+      <w:r>
+        <w:t xml:space="preserve"> diagram</w:t>
       </w:r>
     </w:p>
     <w:p/>
@@ -44,16 +92,13 @@
       <w:pPr>
         <w:pStyle w:val="Cmsor3"/>
       </w:pPr>
-      <w:r>
-        <w:t>Use-case leírások</w:t>
-      </w:r>
-    </w:p>
-    <w:p>
-      <w:pPr>
-        <w:pStyle w:val="magyarazat"/>
-      </w:pPr>
-      <w:r>
-        <w:t>[Minden use-case-hez külön]</w:t>
+      <w:proofErr w:type="spellStart"/>
+      <w:r>
+        <w:t>Use-case</w:t>
+      </w:r>
+      <w:proofErr w:type="spellEnd"/>
+      <w:r>
+        <w:t xml:space="preserve"> leírások</w:t>
       </w:r>
     </w:p>
     <w:p/>
@@ -91,11 +136,19 @@
                 <w:b/>
               </w:rPr>
             </w:pPr>
-            <w:r>
-              <w:rPr>
-                <w:b/>
-              </w:rPr>
-              <w:t>Use-case neve</w:t>
+            <w:proofErr w:type="spellStart"/>
+            <w:r>
+              <w:rPr>
+                <w:b/>
+              </w:rPr>
+              <w:t>Use-case</w:t>
+            </w:r>
+            <w:proofErr w:type="spellEnd"/>
+            <w:r>
+              <w:rPr>
+                <w:b/>
+              </w:rPr>
+              <w:t xml:space="preserve"> neve</w:t>
             </w:r>
           </w:p>
         </w:tc>
@@ -106,7 +159,50 @@
               <w:bottom w:val="double" w:sz="4" w:space="0" w:color="auto"/>
             </w:tcBorders>
           </w:tcPr>
-          <w:p/>
+          <w:p>
+            <w:pPr>
+              <w:tabs>
+                <w:tab w:val="left" w:pos="1335"/>
+              </w:tabs>
+            </w:pPr>
+            <w:proofErr w:type="spellStart"/>
+            <w:r>
+              <w:t>Box</w:t>
+            </w:r>
+            <w:proofErr w:type="spellEnd"/>
+            <w:r>
+              <w:t xml:space="preserve"> </w:t>
+            </w:r>
+            <w:proofErr w:type="spellStart"/>
+            <w:r>
+              <w:t>moves</w:t>
+            </w:r>
+            <w:proofErr w:type="spellEnd"/>
+            <w:r>
+              <w:t xml:space="preserve"> </w:t>
+            </w:r>
+            <w:proofErr w:type="spellStart"/>
+            <w:r>
+              <w:t>to</w:t>
+            </w:r>
+            <w:proofErr w:type="spellEnd"/>
+            <w:r>
+              <w:t xml:space="preserve"> </w:t>
+            </w:r>
+            <w:proofErr w:type="spellStart"/>
+            <w:r>
+              <w:t>closed</w:t>
+            </w:r>
+            <w:proofErr w:type="spellEnd"/>
+            <w:r>
+              <w:t xml:space="preserve"> </w:t>
+            </w:r>
+            <w:proofErr w:type="spellStart"/>
+            <w:r>
+              <w:t>HoleField</w:t>
+            </w:r>
+            <w:proofErr w:type="spellEnd"/>
+          </w:p>
         </w:tc>
       </w:tr>
       <w:tr>
@@ -141,7 +237,14 @@
               <w:top w:val="double" w:sz="4" w:space="0" w:color="auto"/>
             </w:tcBorders>
           </w:tcPr>
-          <w:p/>
+          <w:p>
+            <w:r>
+              <w:t>A doboz</w:t>
+            </w:r>
+            <w:r>
+              <w:t xml:space="preserve"> egy zárt lyukra tolódik.</w:t>
+            </w:r>
+          </w:p>
         </w:tc>
       </w:tr>
       <w:tr>
@@ -158,19 +261,33 @@
                 <w:b/>
               </w:rPr>
             </w:pPr>
+            <w:proofErr w:type="spellStart"/>
             <w:r>
               <w:rPr>
                 <w:b/>
               </w:rPr>
               <w:t>Aktorok</w:t>
             </w:r>
+            <w:proofErr w:type="spellEnd"/>
           </w:p>
         </w:tc>
         <w:tc>
           <w:tcPr>
             <w:tcW w:w="6178" w:type="dxa"/>
           </w:tcPr>
-          <w:p/>
+          <w:p>
+            <w:r>
+              <w:t>Felhasználó</w:t>
+            </w:r>
+            <w:r>
+              <w:t xml:space="preserve">, </w:t>
+            </w:r>
+            <w:proofErr w:type="spellStart"/>
+            <w:r>
+              <w:t>Box</w:t>
+            </w:r>
+            <w:proofErr w:type="spellEnd"/>
+          </w:p>
         </w:tc>
       </w:tr>
       <w:tr>
@@ -199,7 +316,1494 @@
           <w:tcPr>
             <w:tcW w:w="6178" w:type="dxa"/>
           </w:tcPr>
-          <w:p/>
+          <w:p>
+            <w:r>
+              <w:t>Egy</w:t>
+            </w:r>
+            <w:r>
+              <w:t xml:space="preserve"> munkás</w:t>
+            </w:r>
+            <w:r>
+              <w:t xml:space="preserve"> által a doboz egy zárt lyukra </w:t>
+            </w:r>
+            <w:proofErr w:type="spellStart"/>
+            <w:r>
+              <w:t>helyeződik</w:t>
+            </w:r>
+            <w:proofErr w:type="spellEnd"/>
+            <w:r>
+              <w:t xml:space="preserve"> át.</w:t>
+            </w:r>
+          </w:p>
+        </w:tc>
+      </w:tr>
+    </w:tbl>
+    <w:p/>
+    <w:tbl>
+      <w:tblPr>
+        <w:tblW w:w="0" w:type="auto"/>
+        <w:tblBorders>
+          <w:top w:val="single" w:sz="4" w:space="0" w:color="auto"/>
+          <w:left w:val="single" w:sz="4" w:space="0" w:color="auto"/>
+          <w:bottom w:val="single" w:sz="4" w:space="0" w:color="auto"/>
+          <w:right w:val="single" w:sz="4" w:space="0" w:color="auto"/>
+          <w:insideH w:val="single" w:sz="4" w:space="0" w:color="auto"/>
+          <w:insideV w:val="single" w:sz="4" w:space="0" w:color="auto"/>
+        </w:tblBorders>
+        <w:tblLook w:val="01E0" w:firstRow="1" w:lastRow="1" w:firstColumn="1" w:lastColumn="1" w:noHBand="0" w:noVBand="0"/>
+      </w:tblPr>
+      <w:tblGrid>
+        <w:gridCol w:w="2785"/>
+        <w:gridCol w:w="6178"/>
+      </w:tblGrid>
+      <w:tr>
+        <w:trPr>
+          <w:trHeight w:val="272"/>
+        </w:trPr>
+        <w:tc>
+          <w:tcPr>
+            <w:tcW w:w="2785" w:type="dxa"/>
+            <w:tcBorders>
+              <w:bottom w:val="double" w:sz="4" w:space="0" w:color="auto"/>
+            </w:tcBorders>
+          </w:tcPr>
+          <w:p>
+            <w:pPr>
+              <w:rPr>
+                <w:b/>
+              </w:rPr>
+            </w:pPr>
+            <w:proofErr w:type="spellStart"/>
+            <w:r>
+              <w:rPr>
+                <w:b/>
+              </w:rPr>
+              <w:t>Use-case</w:t>
+            </w:r>
+            <w:proofErr w:type="spellEnd"/>
+            <w:r>
+              <w:rPr>
+                <w:b/>
+              </w:rPr>
+              <w:t xml:space="preserve"> neve</w:t>
+            </w:r>
+          </w:p>
+        </w:tc>
+        <w:tc>
+          <w:tcPr>
+            <w:tcW w:w="6178" w:type="dxa"/>
+            <w:tcBorders>
+              <w:bottom w:val="double" w:sz="4" w:space="0" w:color="auto"/>
+            </w:tcBorders>
+          </w:tcPr>
+          <w:p>
+            <w:proofErr w:type="spellStart"/>
+            <w:r>
+              <w:t>B</w:t>
+            </w:r>
+            <w:r>
+              <w:t>ox</w:t>
+            </w:r>
+            <w:proofErr w:type="spellEnd"/>
+            <w:r>
+              <w:t xml:space="preserve"> </w:t>
+            </w:r>
+            <w:proofErr w:type="spellStart"/>
+            <w:r>
+              <w:t>moves</w:t>
+            </w:r>
+            <w:proofErr w:type="spellEnd"/>
+            <w:r>
+              <w:t xml:space="preserve"> </w:t>
+            </w:r>
+            <w:proofErr w:type="spellStart"/>
+            <w:r>
+              <w:t>to</w:t>
+            </w:r>
+            <w:proofErr w:type="spellEnd"/>
+            <w:r>
+              <w:t xml:space="preserve"> </w:t>
+            </w:r>
+            <w:proofErr w:type="spellStart"/>
+            <w:r>
+              <w:t>SimpleField</w:t>
+            </w:r>
+            <w:proofErr w:type="spellEnd"/>
+          </w:p>
+        </w:tc>
+      </w:tr>
+      <w:tr>
+        <w:trPr>
+          <w:trHeight w:val="257"/>
+        </w:trPr>
+        <w:tc>
+          <w:tcPr>
+            <w:tcW w:w="2785" w:type="dxa"/>
+            <w:tcBorders>
+              <w:top w:val="double" w:sz="4" w:space="0" w:color="auto"/>
+            </w:tcBorders>
+          </w:tcPr>
+          <w:p>
+            <w:pPr>
+              <w:rPr>
+                <w:b/>
+              </w:rPr>
+            </w:pPr>
+            <w:r>
+              <w:rPr>
+                <w:b/>
+              </w:rPr>
+              <w:t>Rövid leírás</w:t>
+            </w:r>
+          </w:p>
+        </w:tc>
+        <w:tc>
+          <w:tcPr>
+            <w:tcW w:w="6178" w:type="dxa"/>
+            <w:tcBorders>
+              <w:top w:val="double" w:sz="4" w:space="0" w:color="auto"/>
+            </w:tcBorders>
+          </w:tcPr>
+          <w:p>
+            <w:r>
+              <w:t>A doboz</w:t>
+            </w:r>
+            <w:r>
+              <w:t xml:space="preserve"> egy egyszerű mezőre tolódik.</w:t>
+            </w:r>
+          </w:p>
+        </w:tc>
+      </w:tr>
+      <w:tr>
+        <w:trPr>
+          <w:trHeight w:val="272"/>
+        </w:trPr>
+        <w:tc>
+          <w:tcPr>
+            <w:tcW w:w="2785" w:type="dxa"/>
+          </w:tcPr>
+          <w:p>
+            <w:pPr>
+              <w:rPr>
+                <w:b/>
+              </w:rPr>
+            </w:pPr>
+            <w:proofErr w:type="spellStart"/>
+            <w:r>
+              <w:rPr>
+                <w:b/>
+              </w:rPr>
+              <w:t>Aktorok</w:t>
+            </w:r>
+            <w:proofErr w:type="spellEnd"/>
+          </w:p>
+        </w:tc>
+        <w:tc>
+          <w:tcPr>
+            <w:tcW w:w="6178" w:type="dxa"/>
+          </w:tcPr>
+          <w:p>
+            <w:r>
+              <w:t>Felhasználó</w:t>
+            </w:r>
+            <w:r>
+              <w:t xml:space="preserve">, </w:t>
+            </w:r>
+            <w:proofErr w:type="spellStart"/>
+            <w:r>
+              <w:t>Box</w:t>
+            </w:r>
+            <w:proofErr w:type="spellEnd"/>
+          </w:p>
+        </w:tc>
+      </w:tr>
+      <w:tr>
+        <w:trPr>
+          <w:trHeight w:val="287"/>
+        </w:trPr>
+        <w:tc>
+          <w:tcPr>
+            <w:tcW w:w="2785" w:type="dxa"/>
+          </w:tcPr>
+          <w:p>
+            <w:pPr>
+              <w:rPr>
+                <w:b/>
+              </w:rPr>
+            </w:pPr>
+            <w:r>
+              <w:rPr>
+                <w:b/>
+              </w:rPr>
+              <w:t>Forgatókönyv</w:t>
+            </w:r>
+          </w:p>
+        </w:tc>
+        <w:tc>
+          <w:tcPr>
+            <w:tcW w:w="6178" w:type="dxa"/>
+          </w:tcPr>
+          <w:p>
+            <w:r>
+              <w:t>Egy munkás</w:t>
+            </w:r>
+            <w:r>
+              <w:t xml:space="preserve"> által a doboz egy egyszerű mezőre </w:t>
+            </w:r>
+            <w:proofErr w:type="spellStart"/>
+            <w:r>
+              <w:t>helyeződik</w:t>
+            </w:r>
+            <w:proofErr w:type="spellEnd"/>
+            <w:r>
+              <w:t xml:space="preserve"> át.</w:t>
+            </w:r>
+          </w:p>
+        </w:tc>
+      </w:tr>
+    </w:tbl>
+    <w:p/>
+    <w:tbl>
+      <w:tblPr>
+        <w:tblW w:w="0" w:type="auto"/>
+        <w:tblBorders>
+          <w:top w:val="single" w:sz="4" w:space="0" w:color="auto"/>
+          <w:left w:val="single" w:sz="4" w:space="0" w:color="auto"/>
+          <w:bottom w:val="single" w:sz="4" w:space="0" w:color="auto"/>
+          <w:right w:val="single" w:sz="4" w:space="0" w:color="auto"/>
+          <w:insideH w:val="single" w:sz="4" w:space="0" w:color="auto"/>
+          <w:insideV w:val="single" w:sz="4" w:space="0" w:color="auto"/>
+        </w:tblBorders>
+        <w:tblLook w:val="01E0" w:firstRow="1" w:lastRow="1" w:firstColumn="1" w:lastColumn="1" w:noHBand="0" w:noVBand="0"/>
+      </w:tblPr>
+      <w:tblGrid>
+        <w:gridCol w:w="2785"/>
+        <w:gridCol w:w="6178"/>
+      </w:tblGrid>
+      <w:tr>
+        <w:trPr>
+          <w:trHeight w:val="272"/>
+        </w:trPr>
+        <w:tc>
+          <w:tcPr>
+            <w:tcW w:w="2785" w:type="dxa"/>
+            <w:tcBorders>
+              <w:bottom w:val="double" w:sz="4" w:space="0" w:color="auto"/>
+            </w:tcBorders>
+          </w:tcPr>
+          <w:p>
+            <w:pPr>
+              <w:rPr>
+                <w:b/>
+              </w:rPr>
+            </w:pPr>
+            <w:proofErr w:type="spellStart"/>
+            <w:r>
+              <w:rPr>
+                <w:b/>
+              </w:rPr>
+              <w:t>Use-case</w:t>
+            </w:r>
+            <w:proofErr w:type="spellEnd"/>
+            <w:r>
+              <w:rPr>
+                <w:b/>
+              </w:rPr>
+              <w:t xml:space="preserve"> neve</w:t>
+            </w:r>
+          </w:p>
+        </w:tc>
+        <w:tc>
+          <w:tcPr>
+            <w:tcW w:w="6178" w:type="dxa"/>
+            <w:tcBorders>
+              <w:bottom w:val="double" w:sz="4" w:space="0" w:color="auto"/>
+            </w:tcBorders>
+          </w:tcPr>
+          <w:p>
+            <w:proofErr w:type="spellStart"/>
+            <w:r>
+              <w:t>Box</w:t>
+            </w:r>
+            <w:proofErr w:type="spellEnd"/>
+            <w:r>
+              <w:t xml:space="preserve"> </w:t>
+            </w:r>
+            <w:proofErr w:type="spellStart"/>
+            <w:r>
+              <w:t>moves</w:t>
+            </w:r>
+            <w:proofErr w:type="spellEnd"/>
+            <w:r>
+              <w:t xml:space="preserve"> </w:t>
+            </w:r>
+            <w:proofErr w:type="spellStart"/>
+            <w:r>
+              <w:t>to</w:t>
+            </w:r>
+            <w:proofErr w:type="spellEnd"/>
+            <w:r>
+              <w:t xml:space="preserve"> </w:t>
+            </w:r>
+            <w:proofErr w:type="spellStart"/>
+            <w:r>
+              <w:t>WallField</w:t>
+            </w:r>
+            <w:proofErr w:type="spellEnd"/>
+          </w:p>
+        </w:tc>
+      </w:tr>
+      <w:tr>
+        <w:trPr>
+          <w:trHeight w:val="257"/>
+        </w:trPr>
+        <w:tc>
+          <w:tcPr>
+            <w:tcW w:w="2785" w:type="dxa"/>
+            <w:tcBorders>
+              <w:top w:val="double" w:sz="4" w:space="0" w:color="auto"/>
+            </w:tcBorders>
+          </w:tcPr>
+          <w:p>
+            <w:pPr>
+              <w:rPr>
+                <w:b/>
+              </w:rPr>
+            </w:pPr>
+            <w:r>
+              <w:rPr>
+                <w:b/>
+              </w:rPr>
+              <w:t>Rövid leírás</w:t>
+            </w:r>
+          </w:p>
+        </w:tc>
+        <w:tc>
+          <w:tcPr>
+            <w:tcW w:w="6178" w:type="dxa"/>
+            <w:tcBorders>
+              <w:top w:val="double" w:sz="4" w:space="0" w:color="auto"/>
+            </w:tcBorders>
+          </w:tcPr>
+          <w:p>
+            <w:r>
+              <w:t>A doboz egy falnak vagy oszlopnak tolódik.</w:t>
+            </w:r>
+          </w:p>
+        </w:tc>
+      </w:tr>
+      <w:tr>
+        <w:trPr>
+          <w:trHeight w:val="272"/>
+        </w:trPr>
+        <w:tc>
+          <w:tcPr>
+            <w:tcW w:w="2785" w:type="dxa"/>
+          </w:tcPr>
+          <w:p>
+            <w:pPr>
+              <w:rPr>
+                <w:b/>
+              </w:rPr>
+            </w:pPr>
+            <w:proofErr w:type="spellStart"/>
+            <w:r>
+              <w:rPr>
+                <w:b/>
+              </w:rPr>
+              <w:t>Aktorok</w:t>
+            </w:r>
+            <w:proofErr w:type="spellEnd"/>
+          </w:p>
+        </w:tc>
+        <w:tc>
+          <w:tcPr>
+            <w:tcW w:w="6178" w:type="dxa"/>
+          </w:tcPr>
+          <w:p>
+            <w:r>
+              <w:t>Felhasználó</w:t>
+            </w:r>
+            <w:r>
+              <w:t xml:space="preserve">, </w:t>
+            </w:r>
+            <w:proofErr w:type="spellStart"/>
+            <w:r>
+              <w:t>Box</w:t>
+            </w:r>
+            <w:proofErr w:type="spellEnd"/>
+          </w:p>
+        </w:tc>
+      </w:tr>
+      <w:tr>
+        <w:trPr>
+          <w:trHeight w:val="287"/>
+        </w:trPr>
+        <w:tc>
+          <w:tcPr>
+            <w:tcW w:w="2785" w:type="dxa"/>
+          </w:tcPr>
+          <w:p>
+            <w:pPr>
+              <w:rPr>
+                <w:b/>
+              </w:rPr>
+            </w:pPr>
+            <w:r>
+              <w:rPr>
+                <w:b/>
+              </w:rPr>
+              <w:t>Forgatókönyv</w:t>
+            </w:r>
+          </w:p>
+        </w:tc>
+        <w:tc>
+          <w:tcPr>
+            <w:tcW w:w="6178" w:type="dxa"/>
+          </w:tcPr>
+          <w:p>
+            <w:r>
+              <w:t>Egy munkás</w:t>
+            </w:r>
+            <w:r>
+              <w:t xml:space="preserve"> által a doboz egy olyan mezőre jutna, ahol fal vagy oszlop áll, azonban ezt nem teheti meg, így a doboz végeredményül az eredeti helyén marad.</w:t>
+            </w:r>
+          </w:p>
+        </w:tc>
+      </w:tr>
+    </w:tbl>
+    <w:p/>
+    <w:tbl>
+      <w:tblPr>
+        <w:tblW w:w="0" w:type="auto"/>
+        <w:tblBorders>
+          <w:top w:val="single" w:sz="4" w:space="0" w:color="auto"/>
+          <w:left w:val="single" w:sz="4" w:space="0" w:color="auto"/>
+          <w:bottom w:val="single" w:sz="4" w:space="0" w:color="auto"/>
+          <w:right w:val="single" w:sz="4" w:space="0" w:color="auto"/>
+          <w:insideH w:val="single" w:sz="4" w:space="0" w:color="auto"/>
+          <w:insideV w:val="single" w:sz="4" w:space="0" w:color="auto"/>
+        </w:tblBorders>
+        <w:tblLook w:val="01E0" w:firstRow="1" w:lastRow="1" w:firstColumn="1" w:lastColumn="1" w:noHBand="0" w:noVBand="0"/>
+      </w:tblPr>
+      <w:tblGrid>
+        <w:gridCol w:w="2785"/>
+        <w:gridCol w:w="6178"/>
+      </w:tblGrid>
+      <w:tr>
+        <w:trPr>
+          <w:trHeight w:val="272"/>
+        </w:trPr>
+        <w:tc>
+          <w:tcPr>
+            <w:tcW w:w="2785" w:type="dxa"/>
+            <w:tcBorders>
+              <w:bottom w:val="double" w:sz="4" w:space="0" w:color="auto"/>
+            </w:tcBorders>
+          </w:tcPr>
+          <w:p>
+            <w:pPr>
+              <w:rPr>
+                <w:b/>
+              </w:rPr>
+            </w:pPr>
+            <w:proofErr w:type="spellStart"/>
+            <w:r>
+              <w:rPr>
+                <w:b/>
+              </w:rPr>
+              <w:t>Use-case</w:t>
+            </w:r>
+            <w:proofErr w:type="spellEnd"/>
+            <w:r>
+              <w:rPr>
+                <w:b/>
+              </w:rPr>
+              <w:t xml:space="preserve"> neve</w:t>
+            </w:r>
+          </w:p>
+        </w:tc>
+        <w:tc>
+          <w:tcPr>
+            <w:tcW w:w="6178" w:type="dxa"/>
+            <w:tcBorders>
+              <w:bottom w:val="double" w:sz="4" w:space="0" w:color="auto"/>
+            </w:tcBorders>
+          </w:tcPr>
+          <w:p>
+            <w:proofErr w:type="spellStart"/>
+            <w:r>
+              <w:t>Box</w:t>
+            </w:r>
+            <w:proofErr w:type="spellEnd"/>
+            <w:r>
+              <w:t xml:space="preserve"> </w:t>
+            </w:r>
+            <w:proofErr w:type="spellStart"/>
+            <w:r>
+              <w:t>moves</w:t>
+            </w:r>
+            <w:proofErr w:type="spellEnd"/>
+            <w:r>
+              <w:t xml:space="preserve"> </w:t>
+            </w:r>
+            <w:proofErr w:type="spellStart"/>
+            <w:r>
+              <w:t>to</w:t>
+            </w:r>
+            <w:proofErr w:type="spellEnd"/>
+            <w:r>
+              <w:t xml:space="preserve"> </w:t>
+            </w:r>
+            <w:proofErr w:type="spellStart"/>
+            <w:r>
+              <w:t>open</w:t>
+            </w:r>
+            <w:proofErr w:type="spellEnd"/>
+            <w:r>
+              <w:t xml:space="preserve"> </w:t>
+            </w:r>
+            <w:proofErr w:type="spellStart"/>
+            <w:r>
+              <w:t>HoleField</w:t>
+            </w:r>
+            <w:proofErr w:type="spellEnd"/>
+          </w:p>
+        </w:tc>
+      </w:tr>
+      <w:tr>
+        <w:trPr>
+          <w:trHeight w:val="257"/>
+        </w:trPr>
+        <w:tc>
+          <w:tcPr>
+            <w:tcW w:w="2785" w:type="dxa"/>
+            <w:tcBorders>
+              <w:top w:val="double" w:sz="4" w:space="0" w:color="auto"/>
+            </w:tcBorders>
+          </w:tcPr>
+          <w:p>
+            <w:pPr>
+              <w:rPr>
+                <w:b/>
+              </w:rPr>
+            </w:pPr>
+            <w:r>
+              <w:rPr>
+                <w:b/>
+              </w:rPr>
+              <w:t>Rövid leírás</w:t>
+            </w:r>
+          </w:p>
+        </w:tc>
+        <w:tc>
+          <w:tcPr>
+            <w:tcW w:w="6178" w:type="dxa"/>
+            <w:tcBorders>
+              <w:top w:val="double" w:sz="4" w:space="0" w:color="auto"/>
+            </w:tcBorders>
+          </w:tcPr>
+          <w:p>
+            <w:r>
+              <w:t>A doboz egy nyitott lyukra tolódik.</w:t>
+            </w:r>
+          </w:p>
+        </w:tc>
+      </w:tr>
+      <w:tr>
+        <w:trPr>
+          <w:trHeight w:val="272"/>
+        </w:trPr>
+        <w:tc>
+          <w:tcPr>
+            <w:tcW w:w="2785" w:type="dxa"/>
+          </w:tcPr>
+          <w:p>
+            <w:pPr>
+              <w:rPr>
+                <w:b/>
+              </w:rPr>
+            </w:pPr>
+            <w:proofErr w:type="spellStart"/>
+            <w:r>
+              <w:rPr>
+                <w:b/>
+              </w:rPr>
+              <w:t>Aktorok</w:t>
+            </w:r>
+            <w:proofErr w:type="spellEnd"/>
+          </w:p>
+        </w:tc>
+        <w:tc>
+          <w:tcPr>
+            <w:tcW w:w="6178" w:type="dxa"/>
+          </w:tcPr>
+          <w:p>
+            <w:r>
+              <w:t>Felhasználó</w:t>
+            </w:r>
+            <w:r>
+              <w:t xml:space="preserve">, </w:t>
+            </w:r>
+            <w:proofErr w:type="spellStart"/>
+            <w:r>
+              <w:t>Box</w:t>
+            </w:r>
+            <w:proofErr w:type="spellEnd"/>
+          </w:p>
+        </w:tc>
+      </w:tr>
+      <w:tr>
+        <w:trPr>
+          <w:trHeight w:val="287"/>
+        </w:trPr>
+        <w:tc>
+          <w:tcPr>
+            <w:tcW w:w="2785" w:type="dxa"/>
+          </w:tcPr>
+          <w:p>
+            <w:pPr>
+              <w:rPr>
+                <w:b/>
+              </w:rPr>
+            </w:pPr>
+            <w:r>
+              <w:rPr>
+                <w:b/>
+              </w:rPr>
+              <w:t>Forgatókönyv</w:t>
+            </w:r>
+          </w:p>
+        </w:tc>
+        <w:tc>
+          <w:tcPr>
+            <w:tcW w:w="6178" w:type="dxa"/>
+          </w:tcPr>
+          <w:p>
+            <w:r>
+              <w:t>Egy munkás</w:t>
+            </w:r>
+            <w:r>
+              <w:t xml:space="preserve"> által a doboz egy nyitott lyukra </w:t>
+            </w:r>
+            <w:proofErr w:type="spellStart"/>
+            <w:r>
+              <w:t>helyeződik</w:t>
+            </w:r>
+            <w:proofErr w:type="spellEnd"/>
+            <w:r>
+              <w:t xml:space="preserve"> át, ahol az meg is semmisül.</w:t>
+            </w:r>
+          </w:p>
+        </w:tc>
+      </w:tr>
+    </w:tbl>
+    <w:p/>
+    <w:tbl>
+      <w:tblPr>
+        <w:tblW w:w="0" w:type="auto"/>
+        <w:tblBorders>
+          <w:top w:val="single" w:sz="4" w:space="0" w:color="auto"/>
+          <w:left w:val="single" w:sz="4" w:space="0" w:color="auto"/>
+          <w:bottom w:val="single" w:sz="4" w:space="0" w:color="auto"/>
+          <w:right w:val="single" w:sz="4" w:space="0" w:color="auto"/>
+          <w:insideH w:val="single" w:sz="4" w:space="0" w:color="auto"/>
+          <w:insideV w:val="single" w:sz="4" w:space="0" w:color="auto"/>
+        </w:tblBorders>
+        <w:tblLook w:val="01E0" w:firstRow="1" w:lastRow="1" w:firstColumn="1" w:lastColumn="1" w:noHBand="0" w:noVBand="0"/>
+      </w:tblPr>
+      <w:tblGrid>
+        <w:gridCol w:w="2785"/>
+        <w:gridCol w:w="6178"/>
+      </w:tblGrid>
+      <w:tr>
+        <w:trPr>
+          <w:trHeight w:val="272"/>
+        </w:trPr>
+        <w:tc>
+          <w:tcPr>
+            <w:tcW w:w="2785" w:type="dxa"/>
+            <w:tcBorders>
+              <w:bottom w:val="double" w:sz="4" w:space="0" w:color="auto"/>
+            </w:tcBorders>
+          </w:tcPr>
+          <w:p>
+            <w:pPr>
+              <w:rPr>
+                <w:b/>
+              </w:rPr>
+            </w:pPr>
+            <w:proofErr w:type="spellStart"/>
+            <w:r>
+              <w:rPr>
+                <w:b/>
+              </w:rPr>
+              <w:t>Use-case</w:t>
+            </w:r>
+            <w:proofErr w:type="spellEnd"/>
+            <w:r>
+              <w:rPr>
+                <w:b/>
+              </w:rPr>
+              <w:t xml:space="preserve"> neve</w:t>
+            </w:r>
+          </w:p>
+        </w:tc>
+        <w:tc>
+          <w:tcPr>
+            <w:tcW w:w="6178" w:type="dxa"/>
+            <w:tcBorders>
+              <w:bottom w:val="double" w:sz="4" w:space="0" w:color="auto"/>
+            </w:tcBorders>
+          </w:tcPr>
+          <w:p>
+            <w:proofErr w:type="spellStart"/>
+            <w:r>
+              <w:t>Box</w:t>
+            </w:r>
+            <w:proofErr w:type="spellEnd"/>
+            <w:r>
+              <w:t xml:space="preserve"> </w:t>
+            </w:r>
+            <w:proofErr w:type="spellStart"/>
+            <w:r>
+              <w:t>gets</w:t>
+            </w:r>
+            <w:proofErr w:type="spellEnd"/>
+            <w:r>
+              <w:t xml:space="preserve"> </w:t>
+            </w:r>
+            <w:proofErr w:type="spellStart"/>
+            <w:r>
+              <w:t>destroyed</w:t>
+            </w:r>
+            <w:proofErr w:type="spellEnd"/>
+          </w:p>
+        </w:tc>
+      </w:tr>
+      <w:tr>
+        <w:trPr>
+          <w:trHeight w:val="257"/>
+        </w:trPr>
+        <w:tc>
+          <w:tcPr>
+            <w:tcW w:w="2785" w:type="dxa"/>
+            <w:tcBorders>
+              <w:top w:val="double" w:sz="4" w:space="0" w:color="auto"/>
+            </w:tcBorders>
+          </w:tcPr>
+          <w:p>
+            <w:pPr>
+              <w:rPr>
+                <w:b/>
+              </w:rPr>
+            </w:pPr>
+            <w:r>
+              <w:rPr>
+                <w:b/>
+              </w:rPr>
+              <w:t>Rövid leírás</w:t>
+            </w:r>
+          </w:p>
+        </w:tc>
+        <w:tc>
+          <w:tcPr>
+            <w:tcW w:w="6178" w:type="dxa"/>
+            <w:tcBorders>
+              <w:top w:val="double" w:sz="4" w:space="0" w:color="auto"/>
+            </w:tcBorders>
+          </w:tcPr>
+          <w:p>
+            <w:r>
+              <w:t>A doboz megsemmisül.</w:t>
+            </w:r>
+          </w:p>
+        </w:tc>
+      </w:tr>
+      <w:tr>
+        <w:trPr>
+          <w:trHeight w:val="272"/>
+        </w:trPr>
+        <w:tc>
+          <w:tcPr>
+            <w:tcW w:w="2785" w:type="dxa"/>
+          </w:tcPr>
+          <w:p>
+            <w:pPr>
+              <w:rPr>
+                <w:b/>
+              </w:rPr>
+            </w:pPr>
+            <w:proofErr w:type="spellStart"/>
+            <w:r>
+              <w:rPr>
+                <w:b/>
+              </w:rPr>
+              <w:t>Aktorok</w:t>
+            </w:r>
+            <w:proofErr w:type="spellEnd"/>
+          </w:p>
+        </w:tc>
+        <w:tc>
+          <w:tcPr>
+            <w:tcW w:w="6178" w:type="dxa"/>
+          </w:tcPr>
+          <w:p>
+            <w:proofErr w:type="spellStart"/>
+            <w:r>
+              <w:t>Box</w:t>
+            </w:r>
+            <w:proofErr w:type="spellEnd"/>
+          </w:p>
+        </w:tc>
+      </w:tr>
+      <w:tr>
+        <w:trPr>
+          <w:trHeight w:val="287"/>
+        </w:trPr>
+        <w:tc>
+          <w:tcPr>
+            <w:tcW w:w="2785" w:type="dxa"/>
+          </w:tcPr>
+          <w:p>
+            <w:pPr>
+              <w:rPr>
+                <w:b/>
+              </w:rPr>
+            </w:pPr>
+            <w:r>
+              <w:rPr>
+                <w:b/>
+              </w:rPr>
+              <w:t>Forgatókönyv</w:t>
+            </w:r>
+          </w:p>
+        </w:tc>
+        <w:tc>
+          <w:tcPr>
+            <w:tcW w:w="6178" w:type="dxa"/>
+          </w:tcPr>
+          <w:p>
+            <w:r>
+              <w:t>A doboz megsemmisül, mert egy nyitott lyukba esett</w:t>
+            </w:r>
+            <w:r>
+              <w:t>, így többet nem térhet vissza a pályára.</w:t>
+            </w:r>
+          </w:p>
+        </w:tc>
+      </w:tr>
+    </w:tbl>
+    <w:p/>
+    <w:tbl>
+      <w:tblPr>
+        <w:tblW w:w="0" w:type="auto"/>
+        <w:tblBorders>
+          <w:top w:val="single" w:sz="4" w:space="0" w:color="auto"/>
+          <w:left w:val="single" w:sz="4" w:space="0" w:color="auto"/>
+          <w:bottom w:val="single" w:sz="4" w:space="0" w:color="auto"/>
+          <w:right w:val="single" w:sz="4" w:space="0" w:color="auto"/>
+          <w:insideH w:val="single" w:sz="4" w:space="0" w:color="auto"/>
+          <w:insideV w:val="single" w:sz="4" w:space="0" w:color="auto"/>
+        </w:tblBorders>
+        <w:tblLook w:val="01E0" w:firstRow="1" w:lastRow="1" w:firstColumn="1" w:lastColumn="1" w:noHBand="0" w:noVBand="0"/>
+      </w:tblPr>
+      <w:tblGrid>
+        <w:gridCol w:w="2785"/>
+        <w:gridCol w:w="6178"/>
+      </w:tblGrid>
+      <w:tr>
+        <w:trPr>
+          <w:trHeight w:val="272"/>
+        </w:trPr>
+        <w:tc>
+          <w:tcPr>
+            <w:tcW w:w="2785" w:type="dxa"/>
+            <w:tcBorders>
+              <w:bottom w:val="double" w:sz="4" w:space="0" w:color="auto"/>
+            </w:tcBorders>
+          </w:tcPr>
+          <w:p>
+            <w:pPr>
+              <w:rPr>
+                <w:b/>
+              </w:rPr>
+            </w:pPr>
+            <w:proofErr w:type="spellStart"/>
+            <w:r>
+              <w:rPr>
+                <w:b/>
+              </w:rPr>
+              <w:t>Use-case</w:t>
+            </w:r>
+            <w:proofErr w:type="spellEnd"/>
+            <w:r>
+              <w:rPr>
+                <w:b/>
+              </w:rPr>
+              <w:t xml:space="preserve"> neve</w:t>
+            </w:r>
+          </w:p>
+        </w:tc>
+        <w:tc>
+          <w:tcPr>
+            <w:tcW w:w="6178" w:type="dxa"/>
+            <w:tcBorders>
+              <w:bottom w:val="double" w:sz="4" w:space="0" w:color="auto"/>
+            </w:tcBorders>
+          </w:tcPr>
+          <w:p>
+            <w:proofErr w:type="spellStart"/>
+            <w:r>
+              <w:t>Worker</w:t>
+            </w:r>
+            <w:proofErr w:type="spellEnd"/>
+            <w:r>
+              <w:t xml:space="preserve"> </w:t>
+            </w:r>
+            <w:proofErr w:type="spellStart"/>
+            <w:r>
+              <w:t>moves</w:t>
+            </w:r>
+            <w:proofErr w:type="spellEnd"/>
+            <w:r>
+              <w:t xml:space="preserve"> </w:t>
+            </w:r>
+            <w:proofErr w:type="spellStart"/>
+            <w:r>
+              <w:t>to</w:t>
+            </w:r>
+            <w:proofErr w:type="spellEnd"/>
+            <w:r>
+              <w:t xml:space="preserve"> </w:t>
+            </w:r>
+            <w:proofErr w:type="spellStart"/>
+            <w:r>
+              <w:t>SimpleField</w:t>
+            </w:r>
+            <w:proofErr w:type="spellEnd"/>
+          </w:p>
+        </w:tc>
+      </w:tr>
+      <w:tr>
+        <w:trPr>
+          <w:trHeight w:val="257"/>
+        </w:trPr>
+        <w:tc>
+          <w:tcPr>
+            <w:tcW w:w="2785" w:type="dxa"/>
+            <w:tcBorders>
+              <w:top w:val="double" w:sz="4" w:space="0" w:color="auto"/>
+            </w:tcBorders>
+          </w:tcPr>
+          <w:p>
+            <w:pPr>
+              <w:rPr>
+                <w:b/>
+              </w:rPr>
+            </w:pPr>
+            <w:r>
+              <w:rPr>
+                <w:b/>
+              </w:rPr>
+              <w:t>Rövid leírás</w:t>
+            </w:r>
+          </w:p>
+        </w:tc>
+        <w:tc>
+          <w:tcPr>
+            <w:tcW w:w="6178" w:type="dxa"/>
+            <w:tcBorders>
+              <w:top w:val="double" w:sz="4" w:space="0" w:color="auto"/>
+            </w:tcBorders>
+          </w:tcPr>
+          <w:p>
+            <w:r>
+              <w:t>A munkás lép egyet.</w:t>
+            </w:r>
+          </w:p>
+        </w:tc>
+      </w:tr>
+      <w:tr>
+        <w:trPr>
+          <w:trHeight w:val="272"/>
+        </w:trPr>
+        <w:tc>
+          <w:tcPr>
+            <w:tcW w:w="2785" w:type="dxa"/>
+          </w:tcPr>
+          <w:p>
+            <w:pPr>
+              <w:rPr>
+                <w:b/>
+              </w:rPr>
+            </w:pPr>
+            <w:proofErr w:type="spellStart"/>
+            <w:r>
+              <w:rPr>
+                <w:b/>
+              </w:rPr>
+              <w:t>Aktorok</w:t>
+            </w:r>
+            <w:proofErr w:type="spellEnd"/>
+          </w:p>
+        </w:tc>
+        <w:tc>
+          <w:tcPr>
+            <w:tcW w:w="6178" w:type="dxa"/>
+          </w:tcPr>
+          <w:p>
+            <w:r>
+              <w:t>Felhasználó</w:t>
+            </w:r>
+          </w:p>
+        </w:tc>
+      </w:tr>
+      <w:tr>
+        <w:trPr>
+          <w:trHeight w:val="287"/>
+        </w:trPr>
+        <w:tc>
+          <w:tcPr>
+            <w:tcW w:w="2785" w:type="dxa"/>
+          </w:tcPr>
+          <w:p>
+            <w:pPr>
+              <w:rPr>
+                <w:b/>
+              </w:rPr>
+            </w:pPr>
+            <w:r>
+              <w:rPr>
+                <w:b/>
+              </w:rPr>
+              <w:t>Forgatókönyv</w:t>
+            </w:r>
+          </w:p>
+        </w:tc>
+        <w:tc>
+          <w:tcPr>
+            <w:tcW w:w="6178" w:type="dxa"/>
+          </w:tcPr>
+          <w:p>
+            <w:r>
+              <w:t>A munkás lép egyet egy tetszőleges irányba és egy egyszerű mezőre jut.</w:t>
+            </w:r>
+          </w:p>
+        </w:tc>
+      </w:tr>
+    </w:tbl>
+    <w:p/>
+    <w:p/>
+    <w:tbl>
+      <w:tblPr>
+        <w:tblW w:w="0" w:type="auto"/>
+        <w:tblBorders>
+          <w:top w:val="single" w:sz="4" w:space="0" w:color="auto"/>
+          <w:left w:val="single" w:sz="4" w:space="0" w:color="auto"/>
+          <w:bottom w:val="single" w:sz="4" w:space="0" w:color="auto"/>
+          <w:right w:val="single" w:sz="4" w:space="0" w:color="auto"/>
+          <w:insideH w:val="single" w:sz="4" w:space="0" w:color="auto"/>
+          <w:insideV w:val="single" w:sz="4" w:space="0" w:color="auto"/>
+        </w:tblBorders>
+        <w:tblLook w:val="01E0" w:firstRow="1" w:lastRow="1" w:firstColumn="1" w:lastColumn="1" w:noHBand="0" w:noVBand="0"/>
+      </w:tblPr>
+      <w:tblGrid>
+        <w:gridCol w:w="2785"/>
+        <w:gridCol w:w="6178"/>
+      </w:tblGrid>
+      <w:tr>
+        <w:trPr>
+          <w:trHeight w:val="272"/>
+        </w:trPr>
+        <w:tc>
+          <w:tcPr>
+            <w:tcW w:w="2785" w:type="dxa"/>
+            <w:tcBorders>
+              <w:bottom w:val="double" w:sz="4" w:space="0" w:color="auto"/>
+            </w:tcBorders>
+          </w:tcPr>
+          <w:p>
+            <w:pPr>
+              <w:rPr>
+                <w:b/>
+              </w:rPr>
+            </w:pPr>
+            <w:proofErr w:type="spellStart"/>
+            <w:r>
+              <w:rPr>
+                <w:b/>
+              </w:rPr>
+              <w:lastRenderedPageBreak/>
+              <w:t>Use-case</w:t>
+            </w:r>
+            <w:proofErr w:type="spellEnd"/>
+            <w:r>
+              <w:rPr>
+                <w:b/>
+              </w:rPr>
+              <w:t xml:space="preserve"> neve</w:t>
+            </w:r>
+          </w:p>
+        </w:tc>
+        <w:tc>
+          <w:tcPr>
+            <w:tcW w:w="6178" w:type="dxa"/>
+            <w:tcBorders>
+              <w:bottom w:val="double" w:sz="4" w:space="0" w:color="auto"/>
+            </w:tcBorders>
+          </w:tcPr>
+          <w:p>
+            <w:proofErr w:type="spellStart"/>
+            <w:r>
+              <w:t>Worker</w:t>
+            </w:r>
+            <w:proofErr w:type="spellEnd"/>
+            <w:r>
+              <w:t xml:space="preserve"> </w:t>
+            </w:r>
+            <w:proofErr w:type="spellStart"/>
+            <w:r>
+              <w:t>moves</w:t>
+            </w:r>
+            <w:proofErr w:type="spellEnd"/>
+            <w:r>
+              <w:t xml:space="preserve"> </w:t>
+            </w:r>
+            <w:proofErr w:type="spellStart"/>
+            <w:r>
+              <w:t>to</w:t>
+            </w:r>
+            <w:proofErr w:type="spellEnd"/>
+            <w:r>
+              <w:t xml:space="preserve"> </w:t>
+            </w:r>
+            <w:proofErr w:type="spellStart"/>
+            <w:r>
+              <w:t>open</w:t>
+            </w:r>
+            <w:proofErr w:type="spellEnd"/>
+            <w:r>
+              <w:t xml:space="preserve"> </w:t>
+            </w:r>
+            <w:proofErr w:type="spellStart"/>
+            <w:r>
+              <w:t>HoleField</w:t>
+            </w:r>
+            <w:proofErr w:type="spellEnd"/>
+          </w:p>
+        </w:tc>
+      </w:tr>
+      <w:tr>
+        <w:trPr>
+          <w:trHeight w:val="257"/>
+        </w:trPr>
+        <w:tc>
+          <w:tcPr>
+            <w:tcW w:w="2785" w:type="dxa"/>
+            <w:tcBorders>
+              <w:top w:val="double" w:sz="4" w:space="0" w:color="auto"/>
+            </w:tcBorders>
+          </w:tcPr>
+          <w:p>
+            <w:pPr>
+              <w:rPr>
+                <w:b/>
+              </w:rPr>
+            </w:pPr>
+            <w:r>
+              <w:rPr>
+                <w:b/>
+              </w:rPr>
+              <w:t>Rövid leírás</w:t>
+            </w:r>
+          </w:p>
+        </w:tc>
+        <w:tc>
+          <w:tcPr>
+            <w:tcW w:w="6178" w:type="dxa"/>
+            <w:tcBorders>
+              <w:top w:val="double" w:sz="4" w:space="0" w:color="auto"/>
+            </w:tcBorders>
+          </w:tcPr>
+          <w:p>
+            <w:r>
+              <w:t>A munkás egy nyitott lyukra lép.</w:t>
+            </w:r>
+          </w:p>
+        </w:tc>
+      </w:tr>
+      <w:tr>
+        <w:trPr>
+          <w:trHeight w:val="272"/>
+        </w:trPr>
+        <w:tc>
+          <w:tcPr>
+            <w:tcW w:w="2785" w:type="dxa"/>
+          </w:tcPr>
+          <w:p>
+            <w:pPr>
+              <w:rPr>
+                <w:b/>
+              </w:rPr>
+            </w:pPr>
+            <w:proofErr w:type="spellStart"/>
+            <w:r>
+              <w:rPr>
+                <w:b/>
+              </w:rPr>
+              <w:t>Aktorok</w:t>
+            </w:r>
+            <w:proofErr w:type="spellEnd"/>
+          </w:p>
+        </w:tc>
+        <w:tc>
+          <w:tcPr>
+            <w:tcW w:w="6178" w:type="dxa"/>
+          </w:tcPr>
+          <w:p>
+            <w:r>
+              <w:t>Felhasználó</w:t>
+            </w:r>
+          </w:p>
+        </w:tc>
+      </w:tr>
+      <w:tr>
+        <w:trPr>
+          <w:trHeight w:val="287"/>
+        </w:trPr>
+        <w:tc>
+          <w:tcPr>
+            <w:tcW w:w="2785" w:type="dxa"/>
+          </w:tcPr>
+          <w:p>
+            <w:pPr>
+              <w:rPr>
+                <w:b/>
+              </w:rPr>
+            </w:pPr>
+            <w:r>
+              <w:rPr>
+                <w:b/>
+              </w:rPr>
+              <w:t>Forgatókönyv</w:t>
+            </w:r>
+          </w:p>
+        </w:tc>
+        <w:tc>
+          <w:tcPr>
+            <w:tcW w:w="6178" w:type="dxa"/>
+          </w:tcPr>
+          <w:p>
+            <w:r>
+              <w:t xml:space="preserve">A munkás lép egy tetszőleges irányba, </w:t>
+            </w:r>
+            <w:r>
+              <w:t>ahol egy nyitott lyuk áll. Ekkor ő meghal, a játékba már nem térhet vissza.</w:t>
+            </w:r>
+          </w:p>
+        </w:tc>
+      </w:tr>
+    </w:tbl>
+    <w:p/>
+    <w:tbl>
+      <w:tblPr>
+        <w:tblW w:w="0" w:type="auto"/>
+        <w:tblBorders>
+          <w:top w:val="single" w:sz="4" w:space="0" w:color="auto"/>
+          <w:left w:val="single" w:sz="4" w:space="0" w:color="auto"/>
+          <w:bottom w:val="single" w:sz="4" w:space="0" w:color="auto"/>
+          <w:right w:val="single" w:sz="4" w:space="0" w:color="auto"/>
+          <w:insideH w:val="single" w:sz="4" w:space="0" w:color="auto"/>
+          <w:insideV w:val="single" w:sz="4" w:space="0" w:color="auto"/>
+        </w:tblBorders>
+        <w:tblLook w:val="01E0" w:firstRow="1" w:lastRow="1" w:firstColumn="1" w:lastColumn="1" w:noHBand="0" w:noVBand="0"/>
+      </w:tblPr>
+      <w:tblGrid>
+        <w:gridCol w:w="2785"/>
+        <w:gridCol w:w="6178"/>
+      </w:tblGrid>
+      <w:tr>
+        <w:trPr>
+          <w:trHeight w:val="272"/>
+        </w:trPr>
+        <w:tc>
+          <w:tcPr>
+            <w:tcW w:w="2785" w:type="dxa"/>
+            <w:tcBorders>
+              <w:bottom w:val="double" w:sz="4" w:space="0" w:color="auto"/>
+            </w:tcBorders>
+          </w:tcPr>
+          <w:p>
+            <w:pPr>
+              <w:rPr>
+                <w:b/>
+              </w:rPr>
+            </w:pPr>
+            <w:proofErr w:type="spellStart"/>
+            <w:r>
+              <w:rPr>
+                <w:b/>
+              </w:rPr>
+              <w:t>Use-case</w:t>
+            </w:r>
+            <w:proofErr w:type="spellEnd"/>
+            <w:r>
+              <w:rPr>
+                <w:b/>
+              </w:rPr>
+              <w:t xml:space="preserve"> neve</w:t>
+            </w:r>
+          </w:p>
+        </w:tc>
+        <w:tc>
+          <w:tcPr>
+            <w:tcW w:w="6178" w:type="dxa"/>
+            <w:tcBorders>
+              <w:bottom w:val="double" w:sz="4" w:space="0" w:color="auto"/>
+            </w:tcBorders>
+          </w:tcPr>
+          <w:p>
+            <w:proofErr w:type="spellStart"/>
+            <w:r>
+              <w:t>Worker</w:t>
+            </w:r>
+            <w:proofErr w:type="spellEnd"/>
+            <w:r>
+              <w:t xml:space="preserve"> </w:t>
+            </w:r>
+            <w:proofErr w:type="spellStart"/>
+            <w:r>
+              <w:t>hits</w:t>
+            </w:r>
+            <w:proofErr w:type="spellEnd"/>
+            <w:r>
+              <w:t xml:space="preserve"> </w:t>
+            </w:r>
+            <w:proofErr w:type="spellStart"/>
+            <w:r>
+              <w:t>another</w:t>
+            </w:r>
+            <w:proofErr w:type="spellEnd"/>
+            <w:r>
+              <w:t xml:space="preserve"> </w:t>
+            </w:r>
+            <w:proofErr w:type="spellStart"/>
+            <w:r>
+              <w:t>Worker</w:t>
+            </w:r>
+            <w:proofErr w:type="spellEnd"/>
+          </w:p>
+        </w:tc>
+      </w:tr>
+      <w:tr>
+        <w:trPr>
+          <w:trHeight w:val="257"/>
+        </w:trPr>
+        <w:tc>
+          <w:tcPr>
+            <w:tcW w:w="2785" w:type="dxa"/>
+            <w:tcBorders>
+              <w:top w:val="double" w:sz="4" w:space="0" w:color="auto"/>
+            </w:tcBorders>
+          </w:tcPr>
+          <w:p>
+            <w:pPr>
+              <w:rPr>
+                <w:b/>
+              </w:rPr>
+            </w:pPr>
+            <w:r>
+              <w:rPr>
+                <w:b/>
+              </w:rPr>
+              <w:t>Rövid leírás</w:t>
+            </w:r>
+          </w:p>
+        </w:tc>
+        <w:tc>
+          <w:tcPr>
+            <w:tcW w:w="6178" w:type="dxa"/>
+            <w:tcBorders>
+              <w:top w:val="double" w:sz="4" w:space="0" w:color="auto"/>
+            </w:tcBorders>
+          </w:tcPr>
+          <w:p>
+            <w:r>
+              <w:t>A munkás egy olyan mezőre lép, ahol már tartózkodik egy másik munkás.</w:t>
+            </w:r>
+          </w:p>
+        </w:tc>
+      </w:tr>
+      <w:tr>
+        <w:trPr>
+          <w:trHeight w:val="272"/>
+        </w:trPr>
+        <w:tc>
+          <w:tcPr>
+            <w:tcW w:w="2785" w:type="dxa"/>
+          </w:tcPr>
+          <w:p>
+            <w:pPr>
+              <w:rPr>
+                <w:b/>
+              </w:rPr>
+            </w:pPr>
+            <w:proofErr w:type="spellStart"/>
+            <w:r>
+              <w:rPr>
+                <w:b/>
+              </w:rPr>
+              <w:t>Aktorok</w:t>
+            </w:r>
+            <w:proofErr w:type="spellEnd"/>
+          </w:p>
+        </w:tc>
+        <w:tc>
+          <w:tcPr>
+            <w:tcW w:w="6178" w:type="dxa"/>
+          </w:tcPr>
+          <w:p>
+            <w:r>
+              <w:t>Felhasználó</w:t>
+            </w:r>
+          </w:p>
+        </w:tc>
+      </w:tr>
+      <w:tr>
+        <w:trPr>
+          <w:trHeight w:val="287"/>
+        </w:trPr>
+        <w:tc>
+          <w:tcPr>
+            <w:tcW w:w="2785" w:type="dxa"/>
+          </w:tcPr>
+          <w:p>
+            <w:pPr>
+              <w:rPr>
+                <w:b/>
+              </w:rPr>
+            </w:pPr>
+            <w:r>
+              <w:rPr>
+                <w:b/>
+              </w:rPr>
+              <w:t>Forgatókönyv</w:t>
+            </w:r>
+          </w:p>
+        </w:tc>
+        <w:tc>
+          <w:tcPr>
+            <w:tcW w:w="6178" w:type="dxa"/>
+          </w:tcPr>
+          <w:p>
+            <w:r>
+              <w:t xml:space="preserve">Az egyik munkás rálép arra a mezőre ahol a másik munkás már áll, azonban egyszerre nem tartózkodhatnak ketten is ugyanazon a mezőn, így a lépést kezdeményező munkás kénytelen lesz visszalépni, végeredményül </w:t>
+            </w:r>
+            <w:r>
+              <w:t>a mindketten az eredeti helyükön maradnak.</w:t>
+            </w:r>
+          </w:p>
         </w:tc>
       </w:tr>
     </w:tbl>
@@ -209,7 +1813,15 @@
         <w:pStyle w:val="Cmsor20"/>
       </w:pPr>
       <w:r>
-        <w:t>A szkeleton kezelői felületének terve, dialógusok</w:t>
+        <w:t xml:space="preserve">A </w:t>
+      </w:r>
+      <w:proofErr w:type="spellStart"/>
+      <w:r>
+        <w:t>szkeleton</w:t>
+      </w:r>
+      <w:proofErr w:type="spellEnd"/>
+      <w:r>
+        <w:t xml:space="preserve"> kezelői felületének terve, dialógusok</w:t>
       </w:r>
     </w:p>
     <w:p>
@@ -217,7 +1829,39 @@
         <w:pStyle w:val="magyarazat"/>
       </w:pPr>
       <w:r>
-        <w:t>[A szkeleton által elfogadott bemenetek , valamint a szöveges konzolon megjelenő kimenetek. A kiemenet formátuma olyan kell legyen, ami alapján a működés összevethető a korábbi szekvencia-diagramokkal.]</w:t>
+        <w:t xml:space="preserve">[A </w:t>
+      </w:r>
+      <w:proofErr w:type="spellStart"/>
+      <w:r>
+        <w:t>szkeleton</w:t>
+      </w:r>
+      <w:proofErr w:type="spellEnd"/>
+      <w:r>
+        <w:t xml:space="preserve"> által elfogadott </w:t>
+      </w:r>
+      <w:proofErr w:type="gramStart"/>
+      <w:r>
+        <w:t>bemenetek ,</w:t>
+      </w:r>
+      <w:proofErr w:type="gramEnd"/>
+      <w:r>
+        <w:t xml:space="preserve"> valamint a szöveges konzolon megjelenő kimenetek. A </w:t>
+      </w:r>
+      <w:proofErr w:type="spellStart"/>
+      <w:r>
+        <w:t>kiemenet</w:t>
+      </w:r>
+      <w:proofErr w:type="spellEnd"/>
+      <w:r>
+        <w:t xml:space="preserve"> formátuma olyan </w:t>
+      </w:r>
+      <w:proofErr w:type="gramStart"/>
+      <w:r>
+        <w:t>kell</w:t>
+      </w:r>
+      <w:proofErr w:type="gramEnd"/>
+      <w:r>
+        <w:t xml:space="preserve"> legyen, ami alapján a működés összevethető a korábbi szekvencia-diagramokkal.]</w:t>
       </w:r>
     </w:p>
     <w:p/>
@@ -237,16 +1881,77 @@
         <w:t>[</w:t>
       </w:r>
       <w:r>
-        <w:t xml:space="preserve">A szkeletonban implementált szekvenciadiagramok. </w:t>
-      </w:r>
-      <w:r>
-        <w:t xml:space="preserve">Tipikusan egy use-case egy diagram. </w:t>
-      </w:r>
-      <w:r>
-        <w:t>Ezek megegyezhetnek a korábban specifikált diagramokkal, de az egyes életvonalakat (lifeline) egyértelműen a szkeletonban példányosított objektumokhoz kell tudni kötni.</w:t>
-      </w:r>
-      <w:r>
-        <w:t xml:space="preserve"> Azt kell megjeleníteni, hogy a szkeletonban létrehozott objektumok egymással hogyan fognak kommunikálni.</w:t>
+        <w:t xml:space="preserve">A </w:t>
+      </w:r>
+      <w:proofErr w:type="spellStart"/>
+      <w:r>
+        <w:t>szkeletonban</w:t>
+      </w:r>
+      <w:proofErr w:type="spellEnd"/>
+      <w:r>
+        <w:t xml:space="preserve"> implementált szekvenciadiagramok. </w:t>
+      </w:r>
+      <w:proofErr w:type="gramStart"/>
+      <w:r>
+        <w:t>Tipikusan</w:t>
+      </w:r>
+      <w:proofErr w:type="gramEnd"/>
+      <w:r>
+        <w:t xml:space="preserve"> egy </w:t>
+      </w:r>
+      <w:proofErr w:type="spellStart"/>
+      <w:r>
+        <w:t>use-case</w:t>
+      </w:r>
+      <w:proofErr w:type="spellEnd"/>
+      <w:r>
+        <w:t xml:space="preserve"> egy diagram. </w:t>
+      </w:r>
+      <w:r>
+        <w:t xml:space="preserve">Ezek megegyezhetnek a korábban </w:t>
+      </w:r>
+      <w:proofErr w:type="gramStart"/>
+      <w:r>
+        <w:t>specifikált</w:t>
+      </w:r>
+      <w:proofErr w:type="gramEnd"/>
+      <w:r>
+        <w:t xml:space="preserve"> diagramokkal, de az egyes életvonalakat (lifeline) egyértelműen a </w:t>
+      </w:r>
+      <w:proofErr w:type="spellStart"/>
+      <w:r>
+        <w:t>szkeletonban</w:t>
+      </w:r>
+      <w:proofErr w:type="spellEnd"/>
+      <w:r>
+        <w:t xml:space="preserve"> </w:t>
+      </w:r>
+      <w:proofErr w:type="spellStart"/>
+      <w:r>
+        <w:t>példányosított</w:t>
+      </w:r>
+      <w:proofErr w:type="spellEnd"/>
+      <w:r>
+        <w:t xml:space="preserve"> objektumokhoz kell tudni kötni.</w:t>
+      </w:r>
+      <w:r>
+        <w:t xml:space="preserve"> Azt kell megjeleníteni, hogy a </w:t>
+      </w:r>
+      <w:proofErr w:type="spellStart"/>
+      <w:r>
+        <w:t>szkeletonban</w:t>
+      </w:r>
+      <w:proofErr w:type="spellEnd"/>
+      <w:r>
+        <w:t xml:space="preserve"> létrehozott </w:t>
+      </w:r>
+      <w:proofErr w:type="gramStart"/>
+      <w:r>
+        <w:t>objektumok</w:t>
+      </w:r>
+      <w:proofErr w:type="gramEnd"/>
+      <w:r>
+        <w:t xml:space="preserve"> egymással hogyan fognak kommunikálni.</w:t>
       </w:r>
       <w:r>
         <w:t>]</w:t>
@@ -265,7 +1970,47 @@
         <w:pStyle w:val="magyarazat"/>
       </w:pPr>
       <w:r>
-        <w:t>[A szkeletonban, az egyes szkeleton-use-case-ek futása során létrehozott objektumok és kapcsolataik bemutatására szolgáló diagramok. Ezek alapján valósítják meg a szkeleton fejlesztői az inicializáló kódrészleteket.]</w:t>
+        <w:t xml:space="preserve">[A </w:t>
+      </w:r>
+      <w:proofErr w:type="spellStart"/>
+      <w:r>
+        <w:t>szkeletonban</w:t>
+      </w:r>
+      <w:proofErr w:type="spellEnd"/>
+      <w:r>
+        <w:t xml:space="preserve">, az egyes </w:t>
+      </w:r>
+      <w:proofErr w:type="spellStart"/>
+      <w:r>
+        <w:t>szkeleton-use-case-ek</w:t>
+      </w:r>
+      <w:proofErr w:type="spellEnd"/>
+      <w:r>
+        <w:t xml:space="preserve"> futása során létrehozott </w:t>
+      </w:r>
+      <w:proofErr w:type="gramStart"/>
+      <w:r>
+        <w:t>objektumok</w:t>
+      </w:r>
+      <w:proofErr w:type="gramEnd"/>
+      <w:r>
+        <w:t xml:space="preserve"> és kapcsolataik bemutatására szolgáló diagramok. Ezek alapján valósítják meg a </w:t>
+      </w:r>
+      <w:proofErr w:type="spellStart"/>
+      <w:r>
+        <w:t>szkeleton</w:t>
+      </w:r>
+      <w:proofErr w:type="spellEnd"/>
+      <w:r>
+        <w:t xml:space="preserve"> fejlesztői az </w:t>
+      </w:r>
+      <w:proofErr w:type="gramStart"/>
+      <w:r>
+        <w:t>inicializáló</w:t>
+      </w:r>
+      <w:proofErr w:type="gramEnd"/>
+      <w:r>
+        <w:t xml:space="preserve"> kódrészleteket.]</w:t>
       </w:r>
     </w:p>
     <w:p/>
@@ -388,24 +2133,37 @@
           </w:tcPr>
           <w:p>
             <w:r>
-              <w:t>2010.03.21. 18:00</w:t>
-            </w:r>
-          </w:p>
-        </w:tc>
-        <w:tc>
-          <w:tcPr>
-            <w:tcW w:w="2214" w:type="dxa"/>
-          </w:tcPr>
-          <w:p>
-            <w:r>
-              <w:t>2,5 óra</w:t>
-            </w:r>
-          </w:p>
-        </w:tc>
-        <w:tc>
-          <w:tcPr>
-            <w:tcW w:w="2214" w:type="dxa"/>
-          </w:tcPr>
+              <w:t>2018.03.07</w:t>
+            </w:r>
+            <w:r>
+              <w:t>. 18:00</w:t>
+            </w:r>
+          </w:p>
+        </w:tc>
+        <w:tc>
+          <w:tcPr>
+            <w:tcW w:w="2214" w:type="dxa"/>
+          </w:tcPr>
+          <w:p>
+            <w:r>
+              <w:t>2</w:t>
+            </w:r>
+            <w:r>
+              <w:t xml:space="preserve"> óra</w:t>
+            </w:r>
+          </w:p>
+        </w:tc>
+        <w:tc>
+          <w:tcPr>
+            <w:tcW w:w="2214" w:type="dxa"/>
+          </w:tcPr>
+          <w:p>
+            <w:proofErr w:type="spellStart"/>
+            <w:r>
+              <w:t>Gurubi</w:t>
+            </w:r>
+            <w:proofErr w:type="spellEnd"/>
+          </w:p>
           <w:p>
             <w:r>
               <w:t>Horváth</w:t>
@@ -413,32 +2171,89 @@
           </w:p>
           <w:p>
             <w:r>
-              <w:t>Németh</w:t>
-            </w:r>
-          </w:p>
-          <w:p>
-            <w:r>
-              <w:t>Tóth</w:t>
-            </w:r>
-          </w:p>
-          <w:p>
-            <w:r>
-              <w:t>Oláh</w:t>
-            </w:r>
-          </w:p>
-        </w:tc>
-        <w:tc>
-          <w:tcPr>
-            <w:tcW w:w="2214" w:type="dxa"/>
-          </w:tcPr>
-          <w:p>
-            <w:r>
-              <w:t>Értekezlet.</w:t>
-            </w:r>
-          </w:p>
-          <w:p>
-            <w:r>
-              <w:t>Döntés: Horváth elkészíti az osztálydiagramot, Oláh a use-case leírásokat.</w:t>
+              <w:t>Bertalan</w:t>
+            </w:r>
+          </w:p>
+          <w:p>
+            <w:r>
+              <w:t>Mátyás</w:t>
+            </w:r>
+          </w:p>
+          <w:p>
+            <w:r>
+              <w:t>Tolnai</w:t>
+            </w:r>
+          </w:p>
+        </w:tc>
+        <w:tc>
+          <w:tcPr>
+            <w:tcW w:w="2214" w:type="dxa"/>
+          </w:tcPr>
+          <w:p>
+            <w:r>
+              <w:rPr>
+                <w:b/>
+              </w:rPr>
+              <w:t>Értekezlet</w:t>
+            </w:r>
+            <w:r>
+              <w:rPr>
+                <w:b/>
+              </w:rPr>
+              <w:t>.</w:t>
+            </w:r>
+          </w:p>
+          <w:p>
+            <w:r>
+              <w:rPr>
+                <w:b/>
+              </w:rPr>
+              <w:t>Döntés:</w:t>
+            </w:r>
+            <w:r>
+              <w:t xml:space="preserve"> </w:t>
+            </w:r>
+          </w:p>
+          <w:p>
+            <w:r>
+              <w:t xml:space="preserve">Tolnai és Bertalan elkészíti </w:t>
+            </w:r>
+            <w:proofErr w:type="gramStart"/>
+            <w:r>
+              <w:t>a</w:t>
+            </w:r>
+            <w:proofErr w:type="gramEnd"/>
+            <w:r>
+              <w:t xml:space="preserve"> </w:t>
+            </w:r>
+            <w:proofErr w:type="spellStart"/>
+            <w:r>
+              <w:t>Use-Case</w:t>
+            </w:r>
+            <w:proofErr w:type="spellEnd"/>
+            <w:r>
+              <w:t xml:space="preserve"> </w:t>
+            </w:r>
+            <w:r>
+              <w:t>diagramot</w:t>
+            </w:r>
+            <w:r>
+              <w:t xml:space="preserve"> és leírásokat.</w:t>
+            </w:r>
+          </w:p>
+          <w:p>
+            <w:proofErr w:type="spellStart"/>
+            <w:r>
+              <w:t>Gurubi</w:t>
+            </w:r>
+            <w:proofErr w:type="spellEnd"/>
+            <w:r>
+              <w:t xml:space="preserve"> a szekvencia diagramokat. Horváth a kommunikációs diagramokat.</w:t>
+            </w:r>
+          </w:p>
+          <w:p>
+            <w:r>
+              <w:t>Mátyás készíti a kezelőfelület tervét, leírását.</w:t>
             </w:r>
           </w:p>
         </w:tc>
@@ -450,37 +2265,51 @@
           </w:tcPr>
           <w:p>
             <w:r>
-              <w:t>2010.03.23. 23:00</w:t>
-            </w:r>
-          </w:p>
-        </w:tc>
-        <w:tc>
-          <w:tcPr>
-            <w:tcW w:w="2214" w:type="dxa"/>
-          </w:tcPr>
-          <w:p>
-            <w:r>
-              <w:t>5 óra</w:t>
-            </w:r>
-          </w:p>
-        </w:tc>
-        <w:tc>
-          <w:tcPr>
-            <w:tcW w:w="2214" w:type="dxa"/>
-          </w:tcPr>
-          <w:p>
-            <w:r>
-              <w:t>Németh</w:t>
-            </w:r>
-          </w:p>
-        </w:tc>
-        <w:tc>
-          <w:tcPr>
-            <w:tcW w:w="2214" w:type="dxa"/>
-          </w:tcPr>
-          <w:p>
-            <w:r>
-              <w:t>Tevékenység: Németh implementálja a tesztelő programokat.</w:t>
+              <w:t>2018.03.10. 10</w:t>
+            </w:r>
+            <w:r>
+              <w:t>:00</w:t>
+            </w:r>
+          </w:p>
+        </w:tc>
+        <w:tc>
+          <w:tcPr>
+            <w:tcW w:w="2214" w:type="dxa"/>
+          </w:tcPr>
+          <w:p>
+            <w:r>
+              <w:t>2</w:t>
+            </w:r>
+            <w:r>
+              <w:t xml:space="preserve"> óra</w:t>
+            </w:r>
+          </w:p>
+        </w:tc>
+        <w:tc>
+          <w:tcPr>
+            <w:tcW w:w="2214" w:type="dxa"/>
+          </w:tcPr>
+          <w:p>
+            <w:proofErr w:type="spellStart"/>
+            <w:r>
+              <w:t>Gurubi</w:t>
+            </w:r>
+            <w:proofErr w:type="spellEnd"/>
+          </w:p>
+        </w:tc>
+        <w:tc>
+          <w:tcPr>
+            <w:tcW w:w="2214" w:type="dxa"/>
+          </w:tcPr>
+          <w:p>
+            <w:r>
+              <w:rPr>
+                <w:b/>
+              </w:rPr>
+              <w:t xml:space="preserve">Tevékenység: </w:t>
+            </w:r>
+            <w:r>
+              <w:t>Szekvencia diagramok rajzolása.</w:t>
             </w:r>
           </w:p>
         </w:tc>
@@ -492,37 +2321,664 @@
           </w:tcPr>
           <w:p>
             <w:r>
-              <w:t>…</w:t>
-            </w:r>
-          </w:p>
-        </w:tc>
-        <w:tc>
-          <w:tcPr>
-            <w:tcW w:w="2214" w:type="dxa"/>
-          </w:tcPr>
-          <w:p>
-            <w:r>
-              <w:t>…</w:t>
-            </w:r>
-          </w:p>
-        </w:tc>
-        <w:tc>
-          <w:tcPr>
-            <w:tcW w:w="2214" w:type="dxa"/>
-          </w:tcPr>
-          <w:p>
-            <w:r>
-              <w:t>…</w:t>
-            </w:r>
-          </w:p>
-        </w:tc>
-        <w:tc>
-          <w:tcPr>
-            <w:tcW w:w="2214" w:type="dxa"/>
-          </w:tcPr>
-          <w:p>
-            <w:r>
-              <w:t>…</w:t>
+              <w:t>2018.03.10. 11:00</w:t>
+            </w:r>
+          </w:p>
+        </w:tc>
+        <w:tc>
+          <w:tcPr>
+            <w:tcW w:w="2214" w:type="dxa"/>
+          </w:tcPr>
+          <w:p>
+            <w:r>
+              <w:t>2.5 óra</w:t>
+            </w:r>
+          </w:p>
+        </w:tc>
+        <w:tc>
+          <w:tcPr>
+            <w:tcW w:w="2214" w:type="dxa"/>
+          </w:tcPr>
+          <w:p>
+            <w:r>
+              <w:t>Bertalan</w:t>
+            </w:r>
+          </w:p>
+        </w:tc>
+        <w:tc>
+          <w:tcPr>
+            <w:tcW w:w="2214" w:type="dxa"/>
+          </w:tcPr>
+          <w:p>
+            <w:pPr>
+              <w:rPr>
+                <w:b/>
+              </w:rPr>
+            </w:pPr>
+            <w:r>
+              <w:rPr>
+                <w:b/>
+              </w:rPr>
+              <w:t>Tevékenység:</w:t>
+            </w:r>
+          </w:p>
+          <w:p>
+            <w:proofErr w:type="spellStart"/>
+            <w:r>
+              <w:t>Use-Case</w:t>
+            </w:r>
+            <w:proofErr w:type="spellEnd"/>
+            <w:r>
+              <w:t xml:space="preserve"> diagram megrajzolása, néhány </w:t>
+            </w:r>
+            <w:proofErr w:type="spellStart"/>
+            <w:r>
+              <w:t>Use-Case</w:t>
+            </w:r>
+            <w:proofErr w:type="spellEnd"/>
+            <w:r>
+              <w:t xml:space="preserve"> leírás elkészítése.</w:t>
+            </w:r>
+          </w:p>
+        </w:tc>
+      </w:tr>
+      <w:tr>
+        <w:tc>
+          <w:tcPr>
+            <w:tcW w:w="2214" w:type="dxa"/>
+          </w:tcPr>
+          <w:p>
+            <w:r>
+              <w:t>2018.03.10. 14:00</w:t>
+            </w:r>
+          </w:p>
+        </w:tc>
+        <w:tc>
+          <w:tcPr>
+            <w:tcW w:w="2214" w:type="dxa"/>
+          </w:tcPr>
+          <w:p>
+            <w:r>
+              <w:t>2</w:t>
+            </w:r>
+            <w:r>
+              <w:t>.5</w:t>
+            </w:r>
+            <w:r>
+              <w:t xml:space="preserve"> óra</w:t>
+            </w:r>
+          </w:p>
+        </w:tc>
+        <w:tc>
+          <w:tcPr>
+            <w:tcW w:w="2214" w:type="dxa"/>
+          </w:tcPr>
+          <w:p>
+            <w:r>
+              <w:t>Mátyás</w:t>
+            </w:r>
+          </w:p>
+        </w:tc>
+        <w:tc>
+          <w:tcPr>
+            <w:tcW w:w="2214" w:type="dxa"/>
+          </w:tcPr>
+          <w:p>
+            <w:pPr>
+              <w:rPr>
+                <w:b/>
+              </w:rPr>
+            </w:pPr>
+            <w:r>
+              <w:rPr>
+                <w:b/>
+              </w:rPr>
+              <w:t>Tevékenység:</w:t>
+            </w:r>
+          </w:p>
+          <w:p>
+            <w:r>
+              <w:t>Kezelőfelület leírásának elkészítése.</w:t>
+            </w:r>
+          </w:p>
+        </w:tc>
+      </w:tr>
+      <w:tr>
+        <w:tc>
+          <w:tcPr>
+            <w:tcW w:w="2214" w:type="dxa"/>
+          </w:tcPr>
+          <w:p>
+            <w:r>
+              <w:t>2018.03.10. 16:30</w:t>
+            </w:r>
+          </w:p>
+        </w:tc>
+        <w:tc>
+          <w:tcPr>
+            <w:tcW w:w="2214" w:type="dxa"/>
+          </w:tcPr>
+          <w:p>
+            <w:r>
+              <w:t>2</w:t>
+            </w:r>
+            <w:r>
+              <w:t xml:space="preserve"> óra</w:t>
+            </w:r>
+          </w:p>
+        </w:tc>
+        <w:tc>
+          <w:tcPr>
+            <w:tcW w:w="2214" w:type="dxa"/>
+          </w:tcPr>
+          <w:p>
+            <w:r>
+              <w:t>Tolnai</w:t>
+            </w:r>
+          </w:p>
+        </w:tc>
+        <w:tc>
+          <w:tcPr>
+            <w:tcW w:w="2214" w:type="dxa"/>
+          </w:tcPr>
+          <w:p>
+            <w:pPr>
+              <w:rPr>
+                <w:b/>
+              </w:rPr>
+            </w:pPr>
+            <w:r>
+              <w:rPr>
+                <w:b/>
+              </w:rPr>
+              <w:t>Tevékenység:</w:t>
+            </w:r>
+          </w:p>
+          <w:p>
+            <w:proofErr w:type="spellStart"/>
+            <w:r>
+              <w:t>Use-Case</w:t>
+            </w:r>
+            <w:proofErr w:type="spellEnd"/>
+            <w:r>
+              <w:t xml:space="preserve"> leírások elkészítése, </w:t>
+            </w:r>
+            <w:proofErr w:type="spellStart"/>
+            <w:r>
+              <w:t>Use-Case</w:t>
+            </w:r>
+            <w:proofErr w:type="spellEnd"/>
+            <w:r>
+              <w:t xml:space="preserve"> diagram kiegészítése</w:t>
+            </w:r>
+          </w:p>
+        </w:tc>
+      </w:tr>
+      <w:tr>
+        <w:tc>
+          <w:tcPr>
+            <w:tcW w:w="2214" w:type="dxa"/>
+          </w:tcPr>
+          <w:p>
+            <w:r>
+              <w:t>2018.03.10. 20:00</w:t>
+            </w:r>
+          </w:p>
+        </w:tc>
+        <w:tc>
+          <w:tcPr>
+            <w:tcW w:w="2214" w:type="dxa"/>
+          </w:tcPr>
+          <w:p>
+            <w:r>
+              <w:t>3 óra</w:t>
+            </w:r>
+          </w:p>
+        </w:tc>
+        <w:tc>
+          <w:tcPr>
+            <w:tcW w:w="2214" w:type="dxa"/>
+          </w:tcPr>
+          <w:p>
+            <w:r>
+              <w:t>Horváth</w:t>
+            </w:r>
+          </w:p>
+        </w:tc>
+        <w:tc>
+          <w:tcPr>
+            <w:tcW w:w="2214" w:type="dxa"/>
+          </w:tcPr>
+          <w:p>
+            <w:pPr>
+              <w:rPr>
+                <w:b/>
+              </w:rPr>
+            </w:pPr>
+            <w:r>
+              <w:rPr>
+                <w:b/>
+              </w:rPr>
+              <w:t>Tevékenység:</w:t>
+            </w:r>
+          </w:p>
+          <w:p>
+            <w:r>
+              <w:t>Kommunikációs diagramok készítése.</w:t>
+            </w:r>
+          </w:p>
+        </w:tc>
+      </w:tr>
+      <w:tr>
+        <w:trPr>
+          <w:trHeight w:val="2526"/>
+        </w:trPr>
+        <w:tc>
+          <w:tcPr>
+            <w:tcW w:w="2214" w:type="dxa"/>
+          </w:tcPr>
+          <w:p>
+            <w:r>
+              <w:t>2018.03.11. 13:00</w:t>
+            </w:r>
+          </w:p>
+        </w:tc>
+        <w:tc>
+          <w:tcPr>
+            <w:tcW w:w="2214" w:type="dxa"/>
+          </w:tcPr>
+          <w:p>
+            <w:r>
+              <w:t>2 óra</w:t>
+            </w:r>
+          </w:p>
+        </w:tc>
+        <w:tc>
+          <w:tcPr>
+            <w:tcW w:w="2214" w:type="dxa"/>
+          </w:tcPr>
+          <w:p>
+            <w:r>
+              <w:t>Horváth</w:t>
+            </w:r>
+          </w:p>
+          <w:p>
+            <w:r>
+              <w:t>Mátyás</w:t>
+            </w:r>
+          </w:p>
+          <w:p>
+            <w:r>
+              <w:t>Tolnai</w:t>
+            </w:r>
+          </w:p>
+          <w:p>
+            <w:proofErr w:type="spellStart"/>
+            <w:r>
+              <w:t>Gurubi</w:t>
+            </w:r>
+            <w:proofErr w:type="spellEnd"/>
+          </w:p>
+          <w:p>
+            <w:r>
+              <w:t>Bertalan</w:t>
+            </w:r>
+          </w:p>
+        </w:tc>
+        <w:tc>
+          <w:tcPr>
+            <w:tcW w:w="2214" w:type="dxa"/>
+          </w:tcPr>
+          <w:p>
+            <w:pPr>
+              <w:rPr>
+                <w:b/>
+              </w:rPr>
+            </w:pPr>
+            <w:r>
+              <w:rPr>
+                <w:b/>
+              </w:rPr>
+              <w:t>Értekezlet.</w:t>
+            </w:r>
+          </w:p>
+          <w:p>
+            <w:pPr>
+              <w:rPr>
+                <w:b/>
+              </w:rPr>
+            </w:pPr>
+            <w:r>
+              <w:rPr>
+                <w:b/>
+              </w:rPr>
+              <w:t>Döntés:</w:t>
+            </w:r>
+          </w:p>
+          <w:p>
+            <w:r>
+              <w:t xml:space="preserve">Felmerült </w:t>
+            </w:r>
+            <w:proofErr w:type="gramStart"/>
+            <w:r>
+              <w:t>problémák</w:t>
+            </w:r>
+            <w:proofErr w:type="gramEnd"/>
+            <w:r>
+              <w:t xml:space="preserve"> és ötletek megvitatása</w:t>
+            </w:r>
+            <w:r>
+              <w:t>,</w:t>
+            </w:r>
+          </w:p>
+          <w:p>
+            <w:r>
+              <w:t>megoldása</w:t>
+            </w:r>
+            <w:r>
+              <w:t>.</w:t>
+            </w:r>
+          </w:p>
+        </w:tc>
+      </w:tr>
+      <w:tr>
+        <w:tc>
+          <w:tcPr>
+            <w:tcW w:w="2214" w:type="dxa"/>
+          </w:tcPr>
+          <w:p>
+            <w:r>
+              <w:lastRenderedPageBreak/>
+              <w:t>2018.03.11. 15:00</w:t>
+            </w:r>
+          </w:p>
+        </w:tc>
+        <w:tc>
+          <w:tcPr>
+            <w:tcW w:w="2214" w:type="dxa"/>
+          </w:tcPr>
+          <w:p>
+            <w:r>
+              <w:t>1.5 óra</w:t>
+            </w:r>
+          </w:p>
+        </w:tc>
+        <w:tc>
+          <w:tcPr>
+            <w:tcW w:w="2214" w:type="dxa"/>
+          </w:tcPr>
+          <w:p>
+            <w:r>
+              <w:t>Mátyás</w:t>
+            </w:r>
+          </w:p>
+        </w:tc>
+        <w:tc>
+          <w:tcPr>
+            <w:tcW w:w="2214" w:type="dxa"/>
+          </w:tcPr>
+          <w:p>
+            <w:pPr>
+              <w:rPr>
+                <w:b/>
+              </w:rPr>
+            </w:pPr>
+            <w:r>
+              <w:rPr>
+                <w:b/>
+              </w:rPr>
+              <w:t>Tevékenység:</w:t>
+            </w:r>
+          </w:p>
+          <w:p>
+            <w:r>
+              <w:t>Kezelőfelület finomítása, javasolt módosítások elvégzése.</w:t>
+            </w:r>
+          </w:p>
+        </w:tc>
+      </w:tr>
+      <w:tr>
+        <w:tc>
+          <w:tcPr>
+            <w:tcW w:w="2214" w:type="dxa"/>
+          </w:tcPr>
+          <w:p>
+            <w:r>
+              <w:t>2018.03.11. 17:30</w:t>
+            </w:r>
+          </w:p>
+        </w:tc>
+        <w:tc>
+          <w:tcPr>
+            <w:tcW w:w="2214" w:type="dxa"/>
+          </w:tcPr>
+          <w:p>
+            <w:r>
+              <w:t>2 óra</w:t>
+            </w:r>
+          </w:p>
+        </w:tc>
+        <w:tc>
+          <w:tcPr>
+            <w:tcW w:w="2214" w:type="dxa"/>
+          </w:tcPr>
+          <w:p>
+            <w:proofErr w:type="spellStart"/>
+            <w:r>
+              <w:t>Gurubi</w:t>
+            </w:r>
+            <w:proofErr w:type="spellEnd"/>
+          </w:p>
+        </w:tc>
+        <w:tc>
+          <w:tcPr>
+            <w:tcW w:w="2214" w:type="dxa"/>
+          </w:tcPr>
+          <w:p>
+            <w:pPr>
+              <w:rPr>
+                <w:b/>
+              </w:rPr>
+            </w:pPr>
+            <w:r>
+              <w:rPr>
+                <w:b/>
+              </w:rPr>
+              <w:t>Tevékenység:</w:t>
+            </w:r>
+          </w:p>
+          <w:p>
+            <w:r>
+              <w:t>Szekvencia diagramok átnézése, néhány diagram kicserélése, hozzáadása.</w:t>
+            </w:r>
+          </w:p>
+        </w:tc>
+      </w:tr>
+      <w:tr>
+        <w:tc>
+          <w:tcPr>
+            <w:tcW w:w="2214" w:type="dxa"/>
+          </w:tcPr>
+          <w:p>
+            <w:r>
+              <w:t>2018.03.11. 17:45</w:t>
+            </w:r>
+          </w:p>
+        </w:tc>
+        <w:tc>
+          <w:tcPr>
+            <w:tcW w:w="2214" w:type="dxa"/>
+          </w:tcPr>
+          <w:p>
+            <w:r>
+              <w:t>1.5 óra</w:t>
+            </w:r>
+          </w:p>
+        </w:tc>
+        <w:tc>
+          <w:tcPr>
+            <w:tcW w:w="2214" w:type="dxa"/>
+          </w:tcPr>
+          <w:p>
+            <w:r>
+              <w:t>Bertalan</w:t>
+            </w:r>
+          </w:p>
+          <w:p>
+            <w:r>
+              <w:t>Tolnai</w:t>
+            </w:r>
+          </w:p>
+        </w:tc>
+        <w:tc>
+          <w:tcPr>
+            <w:tcW w:w="2214" w:type="dxa"/>
+          </w:tcPr>
+          <w:p>
+            <w:pPr>
+              <w:rPr>
+                <w:b/>
+              </w:rPr>
+            </w:pPr>
+            <w:r>
+              <w:rPr>
+                <w:b/>
+              </w:rPr>
+              <w:t>Tevékenység:</w:t>
+            </w:r>
+          </w:p>
+          <w:p>
+            <w:proofErr w:type="spellStart"/>
+            <w:r>
+              <w:t>Use-Case</w:t>
+            </w:r>
+            <w:proofErr w:type="spellEnd"/>
+            <w:r>
+              <w:t xml:space="preserve"> leírások és diagram kijavítása a felmerült ötletek szerint.</w:t>
+            </w:r>
+          </w:p>
+        </w:tc>
+      </w:tr>
+      <w:tr>
+        <w:tc>
+          <w:tcPr>
+            <w:tcW w:w="2214" w:type="dxa"/>
+          </w:tcPr>
+          <w:p>
+            <w:r>
+              <w:t>2018.03.11. 18:15</w:t>
+            </w:r>
+          </w:p>
+        </w:tc>
+        <w:tc>
+          <w:tcPr>
+            <w:tcW w:w="2214" w:type="dxa"/>
+          </w:tcPr>
+          <w:p>
+            <w:r>
+              <w:t xml:space="preserve">1 óra </w:t>
+            </w:r>
+          </w:p>
+        </w:tc>
+        <w:tc>
+          <w:tcPr>
+            <w:tcW w:w="2214" w:type="dxa"/>
+          </w:tcPr>
+          <w:p>
+            <w:r>
+              <w:t>Horváth</w:t>
+            </w:r>
+          </w:p>
+        </w:tc>
+        <w:tc>
+          <w:tcPr>
+            <w:tcW w:w="2214" w:type="dxa"/>
+          </w:tcPr>
+          <w:p>
+            <w:pPr>
+              <w:rPr>
+                <w:b/>
+              </w:rPr>
+            </w:pPr>
+            <w:r>
+              <w:rPr>
+                <w:b/>
+              </w:rPr>
+              <w:t>Tevékenység:</w:t>
+            </w:r>
+          </w:p>
+          <w:p>
+            <w:r>
+              <w:t>Kommunikációs diagramok módosítása az értekezleten elhangzottak szerint.</w:t>
+            </w:r>
+          </w:p>
+        </w:tc>
+      </w:tr>
+      <w:tr>
+        <w:tc>
+          <w:tcPr>
+            <w:tcW w:w="2214" w:type="dxa"/>
+          </w:tcPr>
+          <w:p>
+            <w:r>
+              <w:t>2018.</w:t>
+            </w:r>
+            <w:r>
+              <w:t>03.12. 09:00</w:t>
+            </w:r>
+          </w:p>
+        </w:tc>
+        <w:tc>
+          <w:tcPr>
+            <w:tcW w:w="2214" w:type="dxa"/>
+          </w:tcPr>
+          <w:p>
+            <w:r>
+              <w:t>0.5 óra</w:t>
+            </w:r>
+          </w:p>
+        </w:tc>
+        <w:tc>
+          <w:tcPr>
+            <w:tcW w:w="2214" w:type="dxa"/>
+          </w:tcPr>
+          <w:p>
+            <w:proofErr w:type="spellStart"/>
+            <w:r>
+              <w:t>Gurubi</w:t>
+            </w:r>
+            <w:proofErr w:type="spellEnd"/>
+          </w:p>
+          <w:p/>
+        </w:tc>
+        <w:tc>
+          <w:tcPr>
+            <w:tcW w:w="2214" w:type="dxa"/>
+          </w:tcPr>
+          <w:p>
+            <w:pPr>
+              <w:rPr>
+                <w:b/>
+              </w:rPr>
+            </w:pPr>
+            <w:r>
+              <w:rPr>
+                <w:b/>
+              </w:rPr>
+              <w:t>Tevékenység:</w:t>
+            </w:r>
+          </w:p>
+          <w:p>
+            <w:r>
+              <w:t xml:space="preserve">Dokumentum utolsó átnézése, </w:t>
+            </w:r>
+            <w:r>
+              <w:t xml:space="preserve">javítása, </w:t>
+            </w:r>
+            <w:bookmarkStart w:id="0" w:name="_GoBack"/>
+            <w:bookmarkEnd w:id="0"/>
+            <w:r>
+              <w:t>nyomtatása.</w:t>
             </w:r>
           </w:p>
         </w:tc>
@@ -633,7 +3089,7 @@
         <w:rStyle w:val="Oldalszm"/>
         <w:noProof/>
       </w:rPr>
-      <w:t>2</w:t>
+      <w:t>3</w:t>
     </w:r>
     <w:r>
       <w:rPr>
@@ -717,7 +3173,15 @@
       </w:rPr>
     </w:pPr>
     <w:r>
-      <w:t>5. Szkeleton tervezése</w:t>
+      <w:t xml:space="preserve">5. </w:t>
+    </w:r>
+    <w:proofErr w:type="spellStart"/>
+    <w:r>
+      <w:t>Szkeleton</w:t>
+    </w:r>
+    <w:proofErr w:type="spellEnd"/>
+    <w:r>
+      <w:t xml:space="preserve"> tervezése</w:t>
     </w:r>
     <w:r>
       <w:tab/>
@@ -725,21 +3189,11 @@
     <w:r>
       <w:tab/>
     </w:r>
+    <w:proofErr w:type="spellStart"/>
     <w:r>
-      <w:rPr>
-        <w:i/>
-        <w:color w:val="0000FF"/>
-      </w:rPr>
-      <w:t>[Csapat neve</w:t>
+      <w:t>jgoldfisch</w:t>
     </w:r>
-    <w:r>
-      <w:rPr>
-        <w:i/>
-        <w:color w:val="0000FF"/>
-        <w:lang w:val="en-US"/>
-      </w:rPr>
-      <w:t>]</w:t>
-    </w:r>
+    <w:proofErr w:type="spellEnd"/>
   </w:p>
   <w:p>
     <w:pPr>
@@ -1220,6 +3674,50 @@
     <w:lsdException w:name="Subtitle" w:qFormat="1"/>
     <w:lsdException w:name="Strong" w:qFormat="1"/>
     <w:lsdException w:name="Emphasis" w:qFormat="1"/>
+    <w:lsdException w:name="Normal Table" w:semiHidden="1" w:unhideWhenUsed="1"/>
+    <w:lsdException w:name="Table Simple 1" w:semiHidden="1" w:unhideWhenUsed="1"/>
+    <w:lsdException w:name="Table Simple 2" w:semiHidden="1" w:unhideWhenUsed="1"/>
+    <w:lsdException w:name="Table Simple 3" w:semiHidden="1" w:unhideWhenUsed="1"/>
+    <w:lsdException w:name="Table Classic 1" w:semiHidden="1" w:unhideWhenUsed="1"/>
+    <w:lsdException w:name="Table Classic 2" w:semiHidden="1" w:unhideWhenUsed="1"/>
+    <w:lsdException w:name="Table Classic 3" w:semiHidden="1" w:unhideWhenUsed="1"/>
+    <w:lsdException w:name="Table Classic 4" w:semiHidden="1" w:unhideWhenUsed="1"/>
+    <w:lsdException w:name="Table Colorful 1" w:semiHidden="1" w:unhideWhenUsed="1"/>
+    <w:lsdException w:name="Table Colorful 2" w:semiHidden="1" w:unhideWhenUsed="1"/>
+    <w:lsdException w:name="Table Colorful 3" w:semiHidden="1" w:unhideWhenUsed="1"/>
+    <w:lsdException w:name="Table Columns 1" w:semiHidden="1" w:unhideWhenUsed="1"/>
+    <w:lsdException w:name="Table Columns 2" w:semiHidden="1" w:unhideWhenUsed="1"/>
+    <w:lsdException w:name="Table Columns 3" w:semiHidden="1" w:unhideWhenUsed="1"/>
+    <w:lsdException w:name="Table Columns 4" w:semiHidden="1" w:unhideWhenUsed="1"/>
+    <w:lsdException w:name="Table Columns 5" w:semiHidden="1" w:unhideWhenUsed="1"/>
+    <w:lsdException w:name="Table Grid 1" w:semiHidden="1" w:unhideWhenUsed="1"/>
+    <w:lsdException w:name="Table Grid 2" w:semiHidden="1" w:unhideWhenUsed="1"/>
+    <w:lsdException w:name="Table Grid 3" w:semiHidden="1" w:unhideWhenUsed="1"/>
+    <w:lsdException w:name="Table Grid 4" w:semiHidden="1" w:unhideWhenUsed="1"/>
+    <w:lsdException w:name="Table Grid 5" w:semiHidden="1" w:unhideWhenUsed="1"/>
+    <w:lsdException w:name="Table Grid 6" w:semiHidden="1" w:unhideWhenUsed="1"/>
+    <w:lsdException w:name="Table Grid 7" w:semiHidden="1" w:unhideWhenUsed="1"/>
+    <w:lsdException w:name="Table Grid 8" w:semiHidden="1" w:unhideWhenUsed="1"/>
+    <w:lsdException w:name="Table List 1" w:semiHidden="1" w:unhideWhenUsed="1"/>
+    <w:lsdException w:name="Table List 2" w:semiHidden="1" w:unhideWhenUsed="1"/>
+    <w:lsdException w:name="Table List 3" w:semiHidden="1" w:unhideWhenUsed="1"/>
+    <w:lsdException w:name="Table List 4" w:semiHidden="1" w:unhideWhenUsed="1"/>
+    <w:lsdException w:name="Table List 5" w:semiHidden="1" w:unhideWhenUsed="1"/>
+    <w:lsdException w:name="Table List 6" w:semiHidden="1" w:unhideWhenUsed="1"/>
+    <w:lsdException w:name="Table List 7" w:semiHidden="1" w:unhideWhenUsed="1"/>
+    <w:lsdException w:name="Table List 8" w:semiHidden="1" w:unhideWhenUsed="1"/>
+    <w:lsdException w:name="Table 3D effects 1" w:semiHidden="1" w:unhideWhenUsed="1"/>
+    <w:lsdException w:name="Table 3D effects 2" w:semiHidden="1" w:unhideWhenUsed="1"/>
+    <w:lsdException w:name="Table 3D effects 3" w:semiHidden="1" w:unhideWhenUsed="1"/>
+    <w:lsdException w:name="Table Contemporary" w:semiHidden="1" w:unhideWhenUsed="1"/>
+    <w:lsdException w:name="Table Elegant" w:semiHidden="1" w:unhideWhenUsed="1"/>
+    <w:lsdException w:name="Table Professional" w:semiHidden="1" w:unhideWhenUsed="1"/>
+    <w:lsdException w:name="Table Subtle 1" w:semiHidden="1" w:unhideWhenUsed="1"/>
+    <w:lsdException w:name="Table Subtle 2" w:semiHidden="1" w:unhideWhenUsed="1"/>
+    <w:lsdException w:name="Table Web 1" w:semiHidden="1" w:unhideWhenUsed="1"/>
+    <w:lsdException w:name="Table Web 2" w:semiHidden="1" w:unhideWhenUsed="1"/>
+    <w:lsdException w:name="Table Web 3" w:semiHidden="1" w:unhideWhenUsed="1"/>
+    <w:lsdException w:name="Table Theme" w:semiHidden="1" w:unhideWhenUsed="1"/>
     <w:lsdException w:name="Placeholder Text" w:semiHidden="1" w:uiPriority="99"/>
     <w:lsdException w:name="No Spacing" w:uiPriority="1" w:qFormat="1"/>
     <w:lsdException w:name="Light Shading" w:uiPriority="60"/>
@@ -1638,11 +4136,15 @@
   </w:style>
   <w:style w:type="character" w:default="1" w:styleId="Bekezdsalapbettpusa">
     <w:name w:val="Default Paragraph Font"/>
+    <w:uiPriority w:val="1"/>
     <w:semiHidden/>
+    <w:unhideWhenUsed/>
   </w:style>
   <w:style w:type="table" w:default="1" w:styleId="Normltblzat">
     <w:name w:val="Normal Table"/>
+    <w:uiPriority w:val="99"/>
     <w:semiHidden/>
+    <w:unhideWhenUsed/>
     <w:tblPr>
       <w:tblInd w:w="0" w:type="dxa"/>
       <w:tblCellMar>
@@ -1655,7 +4157,9 @@
   </w:style>
   <w:style w:type="numbering" w:default="1" w:styleId="Nemlista">
     <w:name w:val="No List"/>
+    <w:uiPriority w:val="99"/>
     <w:semiHidden/>
+    <w:unhideWhenUsed/>
   </w:style>
   <w:style w:type="paragraph" w:customStyle="1" w:styleId="magyarazat">
     <w:name w:val="magyarazat"/>

</xml_diff>

<commit_message>
További Player to Worker
</commit_message>
<xml_diff>
--- a/Docs/05_Szkeleton tervezése.docx
+++ b/Docs/05_Szkeleton tervezése.docx
@@ -52,43 +52,6 @@
     </w:p>
     <w:p>
       <w:pPr>
-        <w:pStyle w:val="magyarazat"/>
-      </w:pPr>
-      <w:r>
-        <w:t xml:space="preserve">[A </w:t>
-      </w:r>
-      <w:proofErr w:type="spellStart"/>
-      <w:r>
-        <w:t>szkeletonnak</w:t>
-      </w:r>
-      <w:proofErr w:type="spellEnd"/>
-      <w:r>
-        <w:t xml:space="preserve">, mint önálló programnak a működésével kapcsolatos </w:t>
-      </w:r>
-      <w:proofErr w:type="spellStart"/>
-      <w:r>
-        <w:t>use</w:t>
-      </w:r>
-      <w:proofErr w:type="spellEnd"/>
-      <w:r>
-        <w:t>-</w:t>
-      </w:r>
-      <w:proofErr w:type="spellStart"/>
-      <w:r>
-        <w:t>case</w:t>
-      </w:r>
-      <w:proofErr w:type="spellEnd"/>
-      <w:r>
-        <w:t>-ek</w:t>
-      </w:r>
-      <w:proofErr w:type="gramStart"/>
-      <w:r>
-        <w:t>. ]</w:t>
-      </w:r>
-      <w:proofErr w:type="gramEnd"/>
-    </w:p>
-    <w:p>
-      <w:pPr>
         <w:pStyle w:val="Cmsor3"/>
       </w:pPr>
       <w:proofErr w:type="spellStart"/>
@@ -114,7 +77,6 @@
         <w:t xml:space="preserve"> leírások</w:t>
       </w:r>
     </w:p>
-    <w:p/>
     <w:tbl>
       <w:tblPr>
         <w:tblW w:w="0" w:type="auto"/>
@@ -173,9 +135,14 @@
             </w:tcBorders>
           </w:tcPr>
           <w:p>
-            <w:proofErr w:type="spellStart"/>
-            <w:r>
-              <w:t>Player</w:t>
+            <w:pPr>
+              <w:tabs>
+                <w:tab w:val="left" w:pos="2280"/>
+              </w:tabs>
+            </w:pPr>
+            <w:proofErr w:type="spellStart"/>
+            <w:r>
+              <w:t>Box</w:t>
             </w:r>
             <w:proofErr w:type="spellEnd"/>
             <w:r>
@@ -183,7 +150,15 @@
             </w:r>
             <w:proofErr w:type="spellStart"/>
             <w:r>
-              <w:t>loses</w:t>
+              <w:t>hits</w:t>
+            </w:r>
+            <w:proofErr w:type="spellEnd"/>
+            <w:r>
+              <w:t xml:space="preserve"> </w:t>
+            </w:r>
+            <w:proofErr w:type="spellStart"/>
+            <w:r>
+              <w:t>worker</w:t>
             </w:r>
             <w:proofErr w:type="spellEnd"/>
           </w:p>
@@ -223,10 +198,10 @@
           </w:tcPr>
           <w:p>
             <w:r>
-              <w:t>A játék véget ér</w:t>
-            </w:r>
-            <w:r>
-              <w:t>, mindenki veszít</w:t>
+              <w:t>Doboz mozgatása</w:t>
+            </w:r>
+            <w:r>
+              <w:t xml:space="preserve"> egy játékosra</w:t>
             </w:r>
             <w:r>
               <w:t>.</w:t>
@@ -264,8 +239,13 @@
           </w:tcPr>
           <w:p>
             <w:r>
-              <w:t>Felhasználó</w:t>
-            </w:r>
+              <w:t xml:space="preserve">Felhasználó, </w:t>
+            </w:r>
+            <w:proofErr w:type="spellStart"/>
+            <w:r>
+              <w:t>Box</w:t>
+            </w:r>
+            <w:proofErr w:type="spellEnd"/>
           </w:p>
         </w:tc>
       </w:tr>
@@ -297,10 +277,13 @@
           </w:tcPr>
           <w:p>
             <w:r>
-              <w:t>A játék véget ér, mivel minden játékos meghalt</w:t>
-            </w:r>
-            <w:r>
-              <w:t xml:space="preserve"> és senki sem nyer.</w:t>
+              <w:t>Doboz megtolása egy olyan mezőre, melyen egy munkás található.</w:t>
+            </w:r>
+            <w:r>
+              <w:t xml:space="preserve"> Ha a játékos nem tud elmozdulni</w:t>
+            </w:r>
+            <w:r>
+              <w:t xml:space="preserve"> a tolás irányába, akkor meghal.</w:t>
             </w:r>
           </w:p>
         </w:tc>
@@ -380,7 +363,7 @@
             </w:r>
             <w:proofErr w:type="spellStart"/>
             <w:r>
-              <w:t>hits</w:t>
+              <w:t>moves</w:t>
             </w:r>
             <w:proofErr w:type="spellEnd"/>
             <w:r>
@@ -388,7 +371,15 @@
             </w:r>
             <w:proofErr w:type="spellStart"/>
             <w:r>
-              <w:t>player</w:t>
+              <w:t>to</w:t>
+            </w:r>
+            <w:proofErr w:type="spellEnd"/>
+            <w:r>
+              <w:t xml:space="preserve"> </w:t>
+            </w:r>
+            <w:proofErr w:type="spellStart"/>
+            <w:r>
+              <w:t>EndField</w:t>
             </w:r>
             <w:proofErr w:type="spellEnd"/>
           </w:p>
@@ -431,7 +422,7 @@
               <w:t>Doboz mozgatása</w:t>
             </w:r>
             <w:r>
-              <w:t xml:space="preserve"> egy játékosra</w:t>
+              <w:t xml:space="preserve"> célmezőre</w:t>
             </w:r>
             <w:r>
               <w:t>.</w:t>
@@ -507,13 +498,13 @@
           </w:tcPr>
           <w:p>
             <w:r>
-              <w:t>Doboz megtolása egy olyan mezőre, melyen egy munkás található.</w:t>
-            </w:r>
-            <w:r>
-              <w:t xml:space="preserve"> Ha a játékos nem tud elmozdulni</w:t>
-            </w:r>
-            <w:r>
-              <w:t xml:space="preserve"> a tolás irányába, akkor meghal.</w:t>
+              <w:t>Doboz eltolása egy olyan mezőre, mely mező célmező.</w:t>
+            </w:r>
+            <w:r>
+              <w:t xml:space="preserve"> A doboz mozgathatatlanná válik</w:t>
+            </w:r>
+            <w:r>
+              <w:t>, a játékos pedig pontot kap.</w:t>
             </w:r>
           </w:p>
         </w:tc>
@@ -609,7 +600,7 @@
             </w:r>
             <w:proofErr w:type="spellStart"/>
             <w:r>
-              <w:t>EndField</w:t>
+              <w:t>SwitchField</w:t>
             </w:r>
             <w:proofErr w:type="spellEnd"/>
           </w:p>
@@ -652,7 +643,7 @@
               <w:t>Doboz mozgatása</w:t>
             </w:r>
             <w:r>
-              <w:t xml:space="preserve"> célmezőre</w:t>
+              <w:t xml:space="preserve"> egy kapcsolóra</w:t>
             </w:r>
             <w:r>
               <w:t>.</w:t>
@@ -728,13 +719,10 @@
           </w:tcPr>
           <w:p>
             <w:r>
-              <w:t>Doboz eltolása egy olyan mezőre, mely mező célmező.</w:t>
-            </w:r>
-            <w:r>
-              <w:t xml:space="preserve"> A doboz mozgathatatlanná válik</w:t>
-            </w:r>
-            <w:r>
-              <w:t>, a játékos pedig pontot kap.</w:t>
+              <w:t>Doboz mozgatása egy olyam mezőre, melyen egy kapcsoló foglal helyet.</w:t>
+            </w:r>
+            <w:r>
+              <w:t xml:space="preserve"> Ezzel a kapcsoló bekapcsolódik.</w:t>
             </w:r>
           </w:p>
         </w:tc>
@@ -814,7 +802,7 @@
             </w:r>
             <w:proofErr w:type="spellStart"/>
             <w:r>
-              <w:t>moves</w:t>
+              <w:t>hits</w:t>
             </w:r>
             <w:proofErr w:type="spellEnd"/>
             <w:r>
@@ -822,7 +810,7 @@
             </w:r>
             <w:proofErr w:type="spellStart"/>
             <w:r>
-              <w:t>to</w:t>
+              <w:t>another</w:t>
             </w:r>
             <w:proofErr w:type="spellEnd"/>
             <w:r>
@@ -830,7 +818,7 @@
             </w:r>
             <w:proofErr w:type="spellStart"/>
             <w:r>
-              <w:t>SwitchField</w:t>
+              <w:t>box</w:t>
             </w:r>
             <w:proofErr w:type="spellEnd"/>
           </w:p>
@@ -873,7 +861,7 @@
               <w:t>Doboz mozgatása</w:t>
             </w:r>
             <w:r>
-              <w:t xml:space="preserve"> egy kapcsolóra</w:t>
+              <w:t xml:space="preserve"> egy másik dobozra</w:t>
             </w:r>
             <w:r>
               <w:t>.</w:t>
@@ -949,10 +937,7 @@
           </w:tcPr>
           <w:p>
             <w:r>
-              <w:t>Doboz mozgatása egy olyam mezőre, melyen egy kapcsoló foglal helyet.</w:t>
-            </w:r>
-            <w:r>
-              <w:t xml:space="preserve"> Ezzel a kapcsoló bekapcsolódik.</w:t>
+              <w:t>Doboz egy olyan mezőre tolása, melyen már egy másik doboz tartózkodik.</w:t>
             </w:r>
           </w:p>
         </w:tc>
@@ -1024,7 +1009,7 @@
             </w:pPr>
             <w:proofErr w:type="spellStart"/>
             <w:r>
-              <w:t>Box</w:t>
+              <w:t>Worker</w:t>
             </w:r>
             <w:proofErr w:type="spellEnd"/>
             <w:r>
@@ -1032,23 +1017,7 @@
             </w:r>
             <w:proofErr w:type="spellStart"/>
             <w:r>
-              <w:t>hits</w:t>
-            </w:r>
-            <w:proofErr w:type="spellEnd"/>
-            <w:r>
-              <w:t xml:space="preserve"> </w:t>
-            </w:r>
-            <w:proofErr w:type="spellStart"/>
-            <w:r>
-              <w:t>another</w:t>
-            </w:r>
-            <w:proofErr w:type="spellEnd"/>
-            <w:r>
-              <w:t xml:space="preserve"> </w:t>
-            </w:r>
-            <w:proofErr w:type="spellStart"/>
-            <w:r>
-              <w:t>box</w:t>
+              <w:t>dies</w:t>
             </w:r>
             <w:proofErr w:type="spellEnd"/>
           </w:p>
@@ -1088,13 +1057,7 @@
           </w:tcPr>
           <w:p>
             <w:r>
-              <w:t>Doboz mozgatása</w:t>
-            </w:r>
-            <w:r>
-              <w:t xml:space="preserve"> egy másik dobozra</w:t>
-            </w:r>
-            <w:r>
-              <w:t>.</w:t>
+              <w:t>A játékos meghal.</w:t>
             </w:r>
           </w:p>
         </w:tc>
@@ -1118,6 +1081,7 @@
               <w:rPr>
                 <w:b/>
               </w:rPr>
+              <w:lastRenderedPageBreak/>
               <w:t>Aktorok</w:t>
             </w:r>
             <w:proofErr w:type="spellEnd"/>
@@ -1128,12 +1092,9 @@
             <w:tcW w:w="6178" w:type="dxa"/>
           </w:tcPr>
           <w:p>
-            <w:r>
-              <w:t xml:space="preserve">Felhasználó, </w:t>
-            </w:r>
-            <w:proofErr w:type="spellStart"/>
-            <w:r>
-              <w:t>Box</w:t>
+            <w:proofErr w:type="spellStart"/>
+            <w:r>
+              <w:t>Worker</w:t>
             </w:r>
             <w:proofErr w:type="spellEnd"/>
           </w:p>
@@ -1167,7 +1128,13 @@
           </w:tcPr>
           <w:p>
             <w:r>
-              <w:t>Doboz egy olyan mezőre tolása, melyen már egy másik doboz tartózkodik.</w:t>
+              <w:t>A játékos meghal</w:t>
+            </w:r>
+            <w:r>
+              <w:t xml:space="preserve"> és nem </w:t>
+            </w:r>
+            <w:r>
+              <w:t>térhet vissza többet a pályára.</w:t>
             </w:r>
           </w:p>
         </w:tc>
@@ -1213,6 +1180,7 @@
               <w:rPr>
                 <w:b/>
               </w:rPr>
+              <w:lastRenderedPageBreak/>
               <w:t>Use-case</w:t>
             </w:r>
             <w:proofErr w:type="spellEnd"/>
@@ -1239,7 +1207,7 @@
             </w:pPr>
             <w:proofErr w:type="spellStart"/>
             <w:r>
-              <w:t>Player</w:t>
+              <w:t>Worker</w:t>
             </w:r>
             <w:proofErr w:type="spellEnd"/>
             <w:r>
@@ -1247,7 +1215,15 @@
             </w:r>
             <w:proofErr w:type="spellStart"/>
             <w:r>
-              <w:t>dies</w:t>
+              <w:t>gets</w:t>
+            </w:r>
+            <w:proofErr w:type="spellEnd"/>
+            <w:r>
+              <w:t xml:space="preserve"> </w:t>
+            </w:r>
+            <w:proofErr w:type="spellStart"/>
+            <w:r>
+              <w:t>point</w:t>
             </w:r>
             <w:proofErr w:type="spellEnd"/>
           </w:p>
@@ -1287,7 +1263,7 @@
           </w:tcPr>
           <w:p>
             <w:r>
-              <w:t>A játékos meghal.</w:t>
+              <w:t>A játékos pontot kap.</w:t>
             </w:r>
           </w:p>
         </w:tc>
@@ -1323,7 +1299,7 @@
           <w:p>
             <w:proofErr w:type="spellStart"/>
             <w:r>
-              <w:t>Player</w:t>
+              <w:t>Worker</w:t>
             </w:r>
             <w:proofErr w:type="spellEnd"/>
           </w:p>
@@ -1357,455 +1333,10 @@
           </w:tcPr>
           <w:p>
             <w:r>
-              <w:t>A játékos meghal</w:t>
-            </w:r>
-            <w:r>
-              <w:t xml:space="preserve"> és nem </w:t>
-            </w:r>
-            <w:r>
-              <w:t>térhet vissza többet a pályára.</w:t>
-            </w:r>
-          </w:p>
-        </w:tc>
-      </w:tr>
-    </w:tbl>
-    <w:p>
-      <w:r>
-        <w:br w:type="page"/>
-      </w:r>
-    </w:p>
-    <w:tbl>
-      <w:tblPr>
-        <w:tblW w:w="0" w:type="auto"/>
-        <w:tblBorders>
-          <w:top w:val="single" w:sz="4" w:space="0" w:color="auto"/>
-          <w:left w:val="single" w:sz="4" w:space="0" w:color="auto"/>
-          <w:bottom w:val="single" w:sz="4" w:space="0" w:color="auto"/>
-          <w:right w:val="single" w:sz="4" w:space="0" w:color="auto"/>
-          <w:insideH w:val="single" w:sz="4" w:space="0" w:color="auto"/>
-          <w:insideV w:val="single" w:sz="4" w:space="0" w:color="auto"/>
-        </w:tblBorders>
-        <w:tblLook w:val="01E0" w:firstRow="1" w:lastRow="1" w:firstColumn="1" w:lastColumn="1" w:noHBand="0" w:noVBand="0"/>
-      </w:tblPr>
-      <w:tblGrid>
-        <w:gridCol w:w="2785"/>
-        <w:gridCol w:w="6178"/>
-      </w:tblGrid>
-      <w:tr>
-        <w:trPr>
-          <w:trHeight w:val="272"/>
-        </w:trPr>
-        <w:tc>
-          <w:tcPr>
-            <w:tcW w:w="2785" w:type="dxa"/>
-            <w:tcBorders>
-              <w:bottom w:val="double" w:sz="4" w:space="0" w:color="auto"/>
-            </w:tcBorders>
-          </w:tcPr>
-          <w:p>
-            <w:pPr>
-              <w:rPr>
-                <w:b/>
-              </w:rPr>
-            </w:pPr>
-            <w:proofErr w:type="spellStart"/>
-            <w:r>
-              <w:rPr>
-                <w:b/>
-              </w:rPr>
-              <w:lastRenderedPageBreak/>
-              <w:t>Use-case</w:t>
-            </w:r>
-            <w:proofErr w:type="spellEnd"/>
-            <w:r>
-              <w:rPr>
-                <w:b/>
-              </w:rPr>
-              <w:t xml:space="preserve"> neve</w:t>
-            </w:r>
-          </w:p>
-        </w:tc>
-        <w:tc>
-          <w:tcPr>
-            <w:tcW w:w="6178" w:type="dxa"/>
-            <w:tcBorders>
-              <w:bottom w:val="double" w:sz="4" w:space="0" w:color="auto"/>
-            </w:tcBorders>
-          </w:tcPr>
-          <w:p>
-            <w:pPr>
-              <w:tabs>
-                <w:tab w:val="left" w:pos="2280"/>
-              </w:tabs>
-            </w:pPr>
-            <w:proofErr w:type="spellStart"/>
-            <w:r>
-              <w:t>Pl</w:t>
-            </w:r>
-            <w:r>
-              <w:t>a</w:t>
-            </w:r>
-            <w:r>
-              <w:t>yer</w:t>
-            </w:r>
-            <w:proofErr w:type="spellEnd"/>
-            <w:r>
-              <w:t xml:space="preserve"> </w:t>
-            </w:r>
-            <w:proofErr w:type="spellStart"/>
-            <w:r>
-              <w:t>gets</w:t>
-            </w:r>
-            <w:proofErr w:type="spellEnd"/>
-            <w:r>
-              <w:t xml:space="preserve"> </w:t>
-            </w:r>
-            <w:proofErr w:type="spellStart"/>
-            <w:r>
-              <w:t>point</w:t>
-            </w:r>
-            <w:proofErr w:type="spellEnd"/>
-          </w:p>
-        </w:tc>
-      </w:tr>
-      <w:tr>
-        <w:trPr>
-          <w:trHeight w:val="257"/>
-        </w:trPr>
-        <w:tc>
-          <w:tcPr>
-            <w:tcW w:w="2785" w:type="dxa"/>
-            <w:tcBorders>
-              <w:top w:val="double" w:sz="4" w:space="0" w:color="auto"/>
-            </w:tcBorders>
-          </w:tcPr>
-          <w:p>
-            <w:pPr>
-              <w:rPr>
-                <w:b/>
-              </w:rPr>
-            </w:pPr>
-            <w:r>
-              <w:rPr>
-                <w:b/>
-              </w:rPr>
-              <w:t>Rövid leírás</w:t>
-            </w:r>
-          </w:p>
-        </w:tc>
-        <w:tc>
-          <w:tcPr>
-            <w:tcW w:w="6178" w:type="dxa"/>
-            <w:tcBorders>
-              <w:top w:val="double" w:sz="4" w:space="0" w:color="auto"/>
-            </w:tcBorders>
-          </w:tcPr>
-          <w:p>
-            <w:r>
-              <w:t>A játékos pontot kap.</w:t>
-            </w:r>
-          </w:p>
-        </w:tc>
-      </w:tr>
-      <w:tr>
-        <w:trPr>
-          <w:trHeight w:val="272"/>
-        </w:trPr>
-        <w:tc>
-          <w:tcPr>
-            <w:tcW w:w="2785" w:type="dxa"/>
-          </w:tcPr>
-          <w:p>
-            <w:pPr>
-              <w:rPr>
-                <w:b/>
-              </w:rPr>
-            </w:pPr>
-            <w:proofErr w:type="spellStart"/>
-            <w:r>
-              <w:rPr>
-                <w:b/>
-              </w:rPr>
-              <w:t>Aktorok</w:t>
-            </w:r>
-            <w:proofErr w:type="spellEnd"/>
-          </w:p>
-        </w:tc>
-        <w:tc>
-          <w:tcPr>
-            <w:tcW w:w="6178" w:type="dxa"/>
-          </w:tcPr>
-          <w:p>
-            <w:proofErr w:type="spellStart"/>
-            <w:r>
-              <w:t>Player</w:t>
-            </w:r>
-            <w:proofErr w:type="spellEnd"/>
-          </w:p>
-        </w:tc>
-      </w:tr>
-      <w:tr>
-        <w:trPr>
-          <w:trHeight w:val="287"/>
-        </w:trPr>
-        <w:tc>
-          <w:tcPr>
-            <w:tcW w:w="2785" w:type="dxa"/>
-          </w:tcPr>
-          <w:p>
-            <w:pPr>
-              <w:rPr>
-                <w:b/>
-              </w:rPr>
-            </w:pPr>
-            <w:r>
-              <w:rPr>
-                <w:b/>
-              </w:rPr>
-              <w:t>Forgatókönyv</w:t>
-            </w:r>
-          </w:p>
-        </w:tc>
-        <w:tc>
-          <w:tcPr>
-            <w:tcW w:w="6178" w:type="dxa"/>
-          </w:tcPr>
-          <w:p>
-            <w:r>
               <w:t xml:space="preserve">A játékos </w:t>
             </w:r>
             <w:r>
               <w:t>kap egy pontot.</w:t>
-            </w:r>
-          </w:p>
-        </w:tc>
-      </w:tr>
-    </w:tbl>
-    <w:p/>
-    <w:p/>
-    <w:tbl>
-      <w:tblPr>
-        <w:tblW w:w="0" w:type="auto"/>
-        <w:tblBorders>
-          <w:top w:val="single" w:sz="4" w:space="0" w:color="auto"/>
-          <w:left w:val="single" w:sz="4" w:space="0" w:color="auto"/>
-          <w:bottom w:val="single" w:sz="4" w:space="0" w:color="auto"/>
-          <w:right w:val="single" w:sz="4" w:space="0" w:color="auto"/>
-          <w:insideH w:val="single" w:sz="4" w:space="0" w:color="auto"/>
-          <w:insideV w:val="single" w:sz="4" w:space="0" w:color="auto"/>
-        </w:tblBorders>
-        <w:tblLook w:val="01E0" w:firstRow="1" w:lastRow="1" w:firstColumn="1" w:lastColumn="1" w:noHBand="0" w:noVBand="0"/>
-      </w:tblPr>
-      <w:tblGrid>
-        <w:gridCol w:w="2785"/>
-        <w:gridCol w:w="6178"/>
-      </w:tblGrid>
-      <w:tr>
-        <w:trPr>
-          <w:trHeight w:val="272"/>
-        </w:trPr>
-        <w:tc>
-          <w:tcPr>
-            <w:tcW w:w="2785" w:type="dxa"/>
-            <w:tcBorders>
-              <w:bottom w:val="double" w:sz="4" w:space="0" w:color="auto"/>
-            </w:tcBorders>
-          </w:tcPr>
-          <w:p>
-            <w:pPr>
-              <w:rPr>
-                <w:b/>
-              </w:rPr>
-            </w:pPr>
-            <w:proofErr w:type="spellStart"/>
-            <w:r>
-              <w:rPr>
-                <w:b/>
-              </w:rPr>
-              <w:t>Use-case</w:t>
-            </w:r>
-            <w:proofErr w:type="spellEnd"/>
-            <w:r>
-              <w:rPr>
-                <w:b/>
-              </w:rPr>
-              <w:t xml:space="preserve"> neve</w:t>
-            </w:r>
-          </w:p>
-        </w:tc>
-        <w:tc>
-          <w:tcPr>
-            <w:tcW w:w="6178" w:type="dxa"/>
-            <w:tcBorders>
-              <w:bottom w:val="double" w:sz="4" w:space="0" w:color="auto"/>
-            </w:tcBorders>
-          </w:tcPr>
-          <w:p>
-            <w:pPr>
-              <w:tabs>
-                <w:tab w:val="left" w:pos="1335"/>
-              </w:tabs>
-            </w:pPr>
-            <w:proofErr w:type="spellStart"/>
-            <w:r>
-              <w:t>Box</w:t>
-            </w:r>
-            <w:proofErr w:type="spellEnd"/>
-            <w:r>
-              <w:t xml:space="preserve"> </w:t>
-            </w:r>
-            <w:proofErr w:type="spellStart"/>
-            <w:r>
-              <w:t>moves</w:t>
-            </w:r>
-            <w:proofErr w:type="spellEnd"/>
-            <w:r>
-              <w:t xml:space="preserve"> </w:t>
-            </w:r>
-            <w:proofErr w:type="spellStart"/>
-            <w:r>
-              <w:t>to</w:t>
-            </w:r>
-            <w:proofErr w:type="spellEnd"/>
-            <w:r>
-              <w:t xml:space="preserve"> </w:t>
-            </w:r>
-            <w:proofErr w:type="spellStart"/>
-            <w:r>
-              <w:t>closed</w:t>
-            </w:r>
-            <w:proofErr w:type="spellEnd"/>
-            <w:r>
-              <w:t xml:space="preserve"> </w:t>
-            </w:r>
-            <w:proofErr w:type="spellStart"/>
-            <w:r>
-              <w:t>HoleField</w:t>
-            </w:r>
-            <w:proofErr w:type="spellEnd"/>
-          </w:p>
-        </w:tc>
-      </w:tr>
-      <w:tr>
-        <w:trPr>
-          <w:trHeight w:val="257"/>
-        </w:trPr>
-        <w:tc>
-          <w:tcPr>
-            <w:tcW w:w="2785" w:type="dxa"/>
-            <w:tcBorders>
-              <w:top w:val="double" w:sz="4" w:space="0" w:color="auto"/>
-            </w:tcBorders>
-          </w:tcPr>
-          <w:p>
-            <w:pPr>
-              <w:rPr>
-                <w:b/>
-              </w:rPr>
-            </w:pPr>
-            <w:r>
-              <w:rPr>
-                <w:b/>
-              </w:rPr>
-              <w:t>Rövid leírás</w:t>
-            </w:r>
-          </w:p>
-        </w:tc>
-        <w:tc>
-          <w:tcPr>
-            <w:tcW w:w="6178" w:type="dxa"/>
-            <w:tcBorders>
-              <w:top w:val="double" w:sz="4" w:space="0" w:color="auto"/>
-            </w:tcBorders>
-          </w:tcPr>
-          <w:p>
-            <w:r>
-              <w:t>A doboz</w:t>
-            </w:r>
-            <w:r>
-              <w:t xml:space="preserve"> egy zárt lyukra tolódik.</w:t>
-            </w:r>
-          </w:p>
-        </w:tc>
-      </w:tr>
-      <w:tr>
-        <w:trPr>
-          <w:trHeight w:val="272"/>
-        </w:trPr>
-        <w:tc>
-          <w:tcPr>
-            <w:tcW w:w="2785" w:type="dxa"/>
-          </w:tcPr>
-          <w:p>
-            <w:pPr>
-              <w:rPr>
-                <w:b/>
-              </w:rPr>
-            </w:pPr>
-            <w:proofErr w:type="spellStart"/>
-            <w:r>
-              <w:rPr>
-                <w:b/>
-              </w:rPr>
-              <w:t>Aktorok</w:t>
-            </w:r>
-            <w:proofErr w:type="spellEnd"/>
-          </w:p>
-        </w:tc>
-        <w:tc>
-          <w:tcPr>
-            <w:tcW w:w="6178" w:type="dxa"/>
-          </w:tcPr>
-          <w:p>
-            <w:r>
-              <w:t>Felhasználó</w:t>
-            </w:r>
-            <w:r>
-              <w:t xml:space="preserve">, </w:t>
-            </w:r>
-            <w:proofErr w:type="spellStart"/>
-            <w:r>
-              <w:t>Box</w:t>
-            </w:r>
-            <w:proofErr w:type="spellEnd"/>
-          </w:p>
-        </w:tc>
-      </w:tr>
-      <w:tr>
-        <w:trPr>
-          <w:trHeight w:val="287"/>
-        </w:trPr>
-        <w:tc>
-          <w:tcPr>
-            <w:tcW w:w="2785" w:type="dxa"/>
-          </w:tcPr>
-          <w:p>
-            <w:pPr>
-              <w:rPr>
-                <w:b/>
-              </w:rPr>
-            </w:pPr>
-            <w:r>
-              <w:rPr>
-                <w:b/>
-              </w:rPr>
-              <w:t>Forgatókönyv</w:t>
-            </w:r>
-          </w:p>
-        </w:tc>
-        <w:tc>
-          <w:tcPr>
-            <w:tcW w:w="6178" w:type="dxa"/>
-          </w:tcPr>
-          <w:p>
-            <w:r>
-              <w:t>Egy</w:t>
-            </w:r>
-            <w:r>
-              <w:t xml:space="preserve"> munkás</w:t>
-            </w:r>
-            <w:r>
-              <w:t xml:space="preserve"> által a doboz egy zárt lyukra helyeződik át.</w:t>
             </w:r>
           </w:p>
         </w:tc>
@@ -1870,12 +1401,14 @@
             </w:tcBorders>
           </w:tcPr>
           <w:p>
-            <w:proofErr w:type="spellStart"/>
-            <w:r>
-              <w:t>B</w:t>
-            </w:r>
-            <w:r>
-              <w:t>ox</w:t>
+            <w:pPr>
+              <w:tabs>
+                <w:tab w:val="left" w:pos="1335"/>
+              </w:tabs>
+            </w:pPr>
+            <w:proofErr w:type="spellStart"/>
+            <w:r>
+              <w:t>Box</w:t>
             </w:r>
             <w:proofErr w:type="spellEnd"/>
             <w:r>
@@ -1899,7 +1432,15 @@
             </w:r>
             <w:proofErr w:type="spellStart"/>
             <w:r>
-              <w:t>SimpleField</w:t>
+              <w:t>closed</w:t>
+            </w:r>
+            <w:proofErr w:type="spellEnd"/>
+            <w:r>
+              <w:t xml:space="preserve"> </w:t>
+            </w:r>
+            <w:proofErr w:type="spellStart"/>
+            <w:r>
+              <w:t>HoleField</w:t>
             </w:r>
             <w:proofErr w:type="spellEnd"/>
           </w:p>
@@ -1942,7 +1483,7 @@
               <w:t>A doboz</w:t>
             </w:r>
             <w:r>
-              <w:t xml:space="preserve"> egy egyszerű mezőre tolódik.</w:t>
+              <w:t xml:space="preserve"> egy zárt lyukra tolódik.</w:t>
             </w:r>
           </w:p>
         </w:tc>
@@ -2018,10 +1559,13 @@
           </w:tcPr>
           <w:p>
             <w:r>
-              <w:t>Egy munkás</w:t>
-            </w:r>
-            <w:r>
-              <w:t xml:space="preserve"> által a doboz egy egyszerű mezőre helyeződik át.</w:t>
+              <w:t>Egy</w:t>
+            </w:r>
+            <w:r>
+              <w:t xml:space="preserve"> munkás</w:t>
+            </w:r>
+            <w:r>
+              <w:t xml:space="preserve"> által a doboz egy zárt lyukra helyeződik át.</w:t>
             </w:r>
           </w:p>
         </w:tc>
@@ -2088,7 +1632,10 @@
           <w:p>
             <w:proofErr w:type="spellStart"/>
             <w:r>
-              <w:t>Box</w:t>
+              <w:t>B</w:t>
+            </w:r>
+            <w:r>
+              <w:t>ox</w:t>
             </w:r>
             <w:proofErr w:type="spellEnd"/>
             <w:r>
@@ -2112,7 +1659,7 @@
             </w:r>
             <w:proofErr w:type="spellStart"/>
             <w:r>
-              <w:t>WallField</w:t>
+              <w:t>SimpleField</w:t>
             </w:r>
             <w:proofErr w:type="spellEnd"/>
           </w:p>
@@ -2152,7 +1699,10 @@
           </w:tcPr>
           <w:p>
             <w:r>
-              <w:t>A doboz egy falnak vagy oszlopnak tolódik.</w:t>
+              <w:t>A doboz</w:t>
+            </w:r>
+            <w:r>
+              <w:t xml:space="preserve"> egy egyszerű mezőre tolódik.</w:t>
             </w:r>
           </w:p>
         </w:tc>
@@ -2231,7 +1781,7 @@
               <w:t>Egy munkás</w:t>
             </w:r>
             <w:r>
-              <w:t xml:space="preserve"> által a doboz egy olyan mezőre jutna, ahol fal vagy oszlop áll, azonban ezt nem teheti meg, így a doboz végeredményül az eredeti helyén marad.</w:t>
+              <w:t xml:space="preserve"> által a doboz egy egyszerű mezőre helyeződik át.</w:t>
             </w:r>
           </w:p>
         </w:tc>
@@ -2322,15 +1872,7 @@
             </w:r>
             <w:proofErr w:type="spellStart"/>
             <w:r>
-              <w:t>open</w:t>
-            </w:r>
-            <w:proofErr w:type="spellEnd"/>
-            <w:r>
-              <w:t xml:space="preserve"> </w:t>
-            </w:r>
-            <w:proofErr w:type="spellStart"/>
-            <w:r>
-              <w:t>HoleField</w:t>
+              <w:t>WallField</w:t>
             </w:r>
             <w:proofErr w:type="spellEnd"/>
           </w:p>
@@ -2370,7 +1912,7 @@
           </w:tcPr>
           <w:p>
             <w:r>
-              <w:t>A doboz egy nyitott lyukra tolódik.</w:t>
+              <w:t>A doboz egy falnak vagy oszlopnak tolódik.</w:t>
             </w:r>
           </w:p>
         </w:tc>
@@ -2449,7 +1991,7 @@
               <w:t>Egy munkás</w:t>
             </w:r>
             <w:r>
-              <w:t xml:space="preserve"> által a doboz egy nyitott lyukra helyeződik át, ahol az meg is semmisül.</w:t>
+              <w:t xml:space="preserve"> által a doboz egy olyan mezőre jutna, ahol fal vagy oszlop áll, azonban ezt nem teheti meg, így a doboz végeredményül az eredeti helyén marad.</w:t>
             </w:r>
           </w:p>
         </w:tc>
@@ -2524,7 +2066,7 @@
             </w:r>
             <w:proofErr w:type="spellStart"/>
             <w:r>
-              <w:t>gets</w:t>
+              <w:t>moves</w:t>
             </w:r>
             <w:proofErr w:type="spellEnd"/>
             <w:r>
@@ -2532,7 +2074,23 @@
             </w:r>
             <w:proofErr w:type="spellStart"/>
             <w:r>
-              <w:t>destroyed</w:t>
+              <w:t>to</w:t>
+            </w:r>
+            <w:proofErr w:type="spellEnd"/>
+            <w:r>
+              <w:t xml:space="preserve"> </w:t>
+            </w:r>
+            <w:proofErr w:type="spellStart"/>
+            <w:r>
+              <w:t>open</w:t>
+            </w:r>
+            <w:proofErr w:type="spellEnd"/>
+            <w:r>
+              <w:t xml:space="preserve"> </w:t>
+            </w:r>
+            <w:proofErr w:type="spellStart"/>
+            <w:r>
+              <w:t>HoleField</w:t>
             </w:r>
             <w:proofErr w:type="spellEnd"/>
           </w:p>
@@ -2572,7 +2130,7 @@
           </w:tcPr>
           <w:p>
             <w:r>
-              <w:t>A doboz megsemmisül.</w:t>
+              <w:t>A doboz egy nyitott lyukra tolódik.</w:t>
             </w:r>
           </w:p>
         </w:tc>
@@ -2606,6 +2164,12 @@
             <w:tcW w:w="6178" w:type="dxa"/>
           </w:tcPr>
           <w:p>
+            <w:r>
+              <w:t>Felhasználó</w:t>
+            </w:r>
+            <w:r>
+              <w:t xml:space="preserve">, </w:t>
+            </w:r>
             <w:proofErr w:type="spellStart"/>
             <w:r>
               <w:t>Box</w:t>
@@ -2642,10 +2206,10 @@
           </w:tcPr>
           <w:p>
             <w:r>
-              <w:t>A doboz megsemmisül, mert egy nyitott lyukba esett</w:t>
-            </w:r>
-            <w:r>
-              <w:t>, így többet nem térhet vissza a pályára.</w:t>
+              <w:t>Egy munkás</w:t>
+            </w:r>
+            <w:r>
+              <w:t xml:space="preserve"> által a doboz egy nyitott lyukra helyeződik át, ahol az meg is semmisül.</w:t>
             </w:r>
           </w:p>
         </w:tc>
@@ -2712,7 +2276,7 @@
           <w:p>
             <w:proofErr w:type="spellStart"/>
             <w:r>
-              <w:t>Worker</w:t>
+              <w:t>Box</w:t>
             </w:r>
             <w:proofErr w:type="spellEnd"/>
             <w:r>
@@ -2720,7 +2284,7 @@
             </w:r>
             <w:proofErr w:type="spellStart"/>
             <w:r>
-              <w:t>moves</w:t>
+              <w:t>gets</w:t>
             </w:r>
             <w:proofErr w:type="spellEnd"/>
             <w:r>
@@ -2728,15 +2292,7 @@
             </w:r>
             <w:proofErr w:type="spellStart"/>
             <w:r>
-              <w:t>to</w:t>
-            </w:r>
-            <w:proofErr w:type="spellEnd"/>
-            <w:r>
-              <w:t xml:space="preserve"> </w:t>
-            </w:r>
-            <w:proofErr w:type="spellStart"/>
-            <w:r>
-              <w:t>SimpleField</w:t>
+              <w:t>destroyed</w:t>
             </w:r>
             <w:proofErr w:type="spellEnd"/>
           </w:p>
@@ -2776,7 +2332,7 @@
           </w:tcPr>
           <w:p>
             <w:r>
-              <w:t>A munkás lép egyet.</w:t>
+              <w:t>A doboz megsemmisül.</w:t>
             </w:r>
           </w:p>
         </w:tc>
@@ -2810,9 +2366,11 @@
             <w:tcW w:w="6178" w:type="dxa"/>
           </w:tcPr>
           <w:p>
-            <w:r>
-              <w:t>Felhasználó</w:t>
-            </w:r>
+            <w:proofErr w:type="spellStart"/>
+            <w:r>
+              <w:t>Box</w:t>
+            </w:r>
+            <w:proofErr w:type="spellEnd"/>
           </w:p>
         </w:tc>
       </w:tr>
@@ -2844,13 +2402,15 @@
           </w:tcPr>
           <w:p>
             <w:r>
-              <w:t>A munkás lép egyet egy tetszőleges irányba és egy egyszerű mezőre jut.</w:t>
+              <w:t>A doboz megsemmisül, mert egy nyitott lyukba esett</w:t>
+            </w:r>
+            <w:r>
+              <w:t>, így többet nem térhet vissza a pályára.</w:t>
             </w:r>
           </w:p>
         </w:tc>
       </w:tr>
     </w:tbl>
-    <w:p/>
     <w:p/>
     <w:tbl>
       <w:tblPr>
@@ -2936,15 +2496,7 @@
             </w:r>
             <w:proofErr w:type="spellStart"/>
             <w:r>
-              <w:t>open</w:t>
-            </w:r>
-            <w:proofErr w:type="spellEnd"/>
-            <w:r>
-              <w:t xml:space="preserve"> </w:t>
-            </w:r>
-            <w:proofErr w:type="spellStart"/>
-            <w:r>
-              <w:t>HoleField</w:t>
+              <w:t>SimpleField</w:t>
             </w:r>
             <w:proofErr w:type="spellEnd"/>
           </w:p>
@@ -2984,7 +2536,7 @@
           </w:tcPr>
           <w:p>
             <w:r>
-              <w:t>A munkás egy nyitott lyukra lép.</w:t>
+              <w:t>A munkás lép egyet.</w:t>
             </w:r>
           </w:p>
         </w:tc>
@@ -3052,16 +2604,226 @@
           </w:tcPr>
           <w:p>
             <w:r>
-              <w:t xml:space="preserve">A munkás lép egy tetszőleges irányba, </w:t>
-            </w:r>
-            <w:r>
-              <w:t>ahol egy nyitott lyuk áll. Ekkor ő meghal, a játékba már nem térhet vissza.</w:t>
+              <w:t>A munkás lép egyet egy tetszőleges irányba és egy egyszerű mezőre jut.</w:t>
             </w:r>
           </w:p>
         </w:tc>
       </w:tr>
     </w:tbl>
     <w:p/>
+    <w:tbl>
+      <w:tblPr>
+        <w:tblW w:w="0" w:type="auto"/>
+        <w:tblBorders>
+          <w:top w:val="single" w:sz="4" w:space="0" w:color="auto"/>
+          <w:left w:val="single" w:sz="4" w:space="0" w:color="auto"/>
+          <w:bottom w:val="single" w:sz="4" w:space="0" w:color="auto"/>
+          <w:right w:val="single" w:sz="4" w:space="0" w:color="auto"/>
+          <w:insideH w:val="single" w:sz="4" w:space="0" w:color="auto"/>
+          <w:insideV w:val="single" w:sz="4" w:space="0" w:color="auto"/>
+        </w:tblBorders>
+        <w:tblLook w:val="01E0" w:firstRow="1" w:lastRow="1" w:firstColumn="1" w:lastColumn="1" w:noHBand="0" w:noVBand="0"/>
+      </w:tblPr>
+      <w:tblGrid>
+        <w:gridCol w:w="2785"/>
+        <w:gridCol w:w="6178"/>
+      </w:tblGrid>
+      <w:tr>
+        <w:trPr>
+          <w:trHeight w:val="272"/>
+        </w:trPr>
+        <w:tc>
+          <w:tcPr>
+            <w:tcW w:w="2785" w:type="dxa"/>
+            <w:tcBorders>
+              <w:bottom w:val="double" w:sz="4" w:space="0" w:color="auto"/>
+            </w:tcBorders>
+          </w:tcPr>
+          <w:p>
+            <w:pPr>
+              <w:rPr>
+                <w:b/>
+              </w:rPr>
+            </w:pPr>
+            <w:proofErr w:type="spellStart"/>
+            <w:r>
+              <w:rPr>
+                <w:b/>
+              </w:rPr>
+              <w:t>Use-case</w:t>
+            </w:r>
+            <w:proofErr w:type="spellEnd"/>
+            <w:r>
+              <w:rPr>
+                <w:b/>
+              </w:rPr>
+              <w:t xml:space="preserve"> neve</w:t>
+            </w:r>
+          </w:p>
+        </w:tc>
+        <w:tc>
+          <w:tcPr>
+            <w:tcW w:w="6178" w:type="dxa"/>
+            <w:tcBorders>
+              <w:bottom w:val="double" w:sz="4" w:space="0" w:color="auto"/>
+            </w:tcBorders>
+          </w:tcPr>
+          <w:p>
+            <w:proofErr w:type="spellStart"/>
+            <w:r>
+              <w:t>Worker</w:t>
+            </w:r>
+            <w:proofErr w:type="spellEnd"/>
+            <w:r>
+              <w:t xml:space="preserve"> </w:t>
+            </w:r>
+            <w:proofErr w:type="spellStart"/>
+            <w:r>
+              <w:t>moves</w:t>
+            </w:r>
+            <w:proofErr w:type="spellEnd"/>
+            <w:r>
+              <w:t xml:space="preserve"> </w:t>
+            </w:r>
+            <w:proofErr w:type="spellStart"/>
+            <w:r>
+              <w:t>to</w:t>
+            </w:r>
+            <w:proofErr w:type="spellEnd"/>
+            <w:r>
+              <w:t xml:space="preserve"> </w:t>
+            </w:r>
+            <w:proofErr w:type="spellStart"/>
+            <w:r>
+              <w:t>open</w:t>
+            </w:r>
+            <w:proofErr w:type="spellEnd"/>
+            <w:r>
+              <w:t xml:space="preserve"> </w:t>
+            </w:r>
+            <w:proofErr w:type="spellStart"/>
+            <w:r>
+              <w:t>HoleField</w:t>
+            </w:r>
+            <w:proofErr w:type="spellEnd"/>
+          </w:p>
+        </w:tc>
+      </w:tr>
+      <w:tr>
+        <w:trPr>
+          <w:trHeight w:val="257"/>
+        </w:trPr>
+        <w:tc>
+          <w:tcPr>
+            <w:tcW w:w="2785" w:type="dxa"/>
+            <w:tcBorders>
+              <w:top w:val="double" w:sz="4" w:space="0" w:color="auto"/>
+            </w:tcBorders>
+          </w:tcPr>
+          <w:p>
+            <w:pPr>
+              <w:rPr>
+                <w:b/>
+              </w:rPr>
+            </w:pPr>
+            <w:r>
+              <w:rPr>
+                <w:b/>
+              </w:rPr>
+              <w:t>Rövid leírás</w:t>
+            </w:r>
+          </w:p>
+        </w:tc>
+        <w:tc>
+          <w:tcPr>
+            <w:tcW w:w="6178" w:type="dxa"/>
+            <w:tcBorders>
+              <w:top w:val="double" w:sz="4" w:space="0" w:color="auto"/>
+            </w:tcBorders>
+          </w:tcPr>
+          <w:p>
+            <w:r>
+              <w:t>A munkás egy nyitott lyukra lép.</w:t>
+            </w:r>
+          </w:p>
+        </w:tc>
+      </w:tr>
+      <w:tr>
+        <w:trPr>
+          <w:trHeight w:val="272"/>
+        </w:trPr>
+        <w:tc>
+          <w:tcPr>
+            <w:tcW w:w="2785" w:type="dxa"/>
+          </w:tcPr>
+          <w:p>
+            <w:pPr>
+              <w:rPr>
+                <w:b/>
+              </w:rPr>
+            </w:pPr>
+            <w:proofErr w:type="spellStart"/>
+            <w:r>
+              <w:rPr>
+                <w:b/>
+              </w:rPr>
+              <w:t>Aktorok</w:t>
+            </w:r>
+            <w:proofErr w:type="spellEnd"/>
+          </w:p>
+        </w:tc>
+        <w:tc>
+          <w:tcPr>
+            <w:tcW w:w="6178" w:type="dxa"/>
+          </w:tcPr>
+          <w:p>
+            <w:r>
+              <w:t>Felhasználó</w:t>
+            </w:r>
+          </w:p>
+        </w:tc>
+      </w:tr>
+      <w:tr>
+        <w:trPr>
+          <w:trHeight w:val="287"/>
+        </w:trPr>
+        <w:tc>
+          <w:tcPr>
+            <w:tcW w:w="2785" w:type="dxa"/>
+          </w:tcPr>
+          <w:p>
+            <w:pPr>
+              <w:rPr>
+                <w:b/>
+              </w:rPr>
+            </w:pPr>
+            <w:r>
+              <w:rPr>
+                <w:b/>
+              </w:rPr>
+              <w:t>Forgatókönyv</w:t>
+            </w:r>
+          </w:p>
+        </w:tc>
+        <w:tc>
+          <w:tcPr>
+            <w:tcW w:w="6178" w:type="dxa"/>
+          </w:tcPr>
+          <w:p>
+            <w:r>
+              <w:t xml:space="preserve">A munkás lép egy tetszőleges irányba, </w:t>
+            </w:r>
+            <w:r>
+              <w:t>ahol egy nyitott lyuk áll. Ekkor ő meghal, a játékba már nem térhet vissza.</w:t>
+            </w:r>
+          </w:p>
+        </w:tc>
+      </w:tr>
+    </w:tbl>
+    <w:p>
+      <w:bookmarkStart w:id="0" w:name="_GoBack"/>
+      <w:bookmarkEnd w:id="0"/>
+    </w:p>
     <w:tbl>
       <w:tblPr>
         <w:tblW w:w="0" w:type="auto"/>
@@ -3486,8 +3248,6 @@
                 <w:b/>
               </w:rPr>
             </w:pPr>
-            <w:bookmarkStart w:id="0" w:name="_GoBack"/>
-            <w:bookmarkEnd w:id="0"/>
             <w:r>
               <w:rPr>
                 <w:b/>
@@ -4143,8 +3903,11 @@
           </w:p>
           <w:p>
             <w:r>
+              <w:t xml:space="preserve">Kezelőfelület finomítása, javasolt </w:t>
+            </w:r>
+            <w:r>
               <w:lastRenderedPageBreak/>
-              <w:t>Kezelőfelület finomítása, javasolt módosítások elvégzése.</w:t>
+              <w:t>módosítások elvégzése.</w:t>
             </w:r>
           </w:p>
         </w:tc>
@@ -5086,6 +4849,7 @@
     <w:lsdException w:name="Strong" w:qFormat="1"/>
     <w:lsdException w:name="Emphasis" w:qFormat="1"/>
     <w:lsdException w:name="HTML Preformatted" w:semiHidden="1" w:unhideWhenUsed="1"/>
+    <w:lsdException w:name="Normal Table" w:semiHidden="1" w:unhideWhenUsed="1"/>
     <w:lsdException w:name="No List" w:semiHidden="1" w:unhideWhenUsed="1"/>
     <w:lsdException w:name="Outline List 1" w:semiHidden="1" w:unhideWhenUsed="1"/>
     <w:lsdException w:name="Outline List 2" w:semiHidden="1" w:unhideWhenUsed="1"/>
@@ -5128,8 +4892,10 @@
     <w:lsdException w:name="Table Elegant" w:semiHidden="1" w:unhideWhenUsed="1"/>
     <w:lsdException w:name="Table Professional" w:semiHidden="1" w:unhideWhenUsed="1"/>
     <w:lsdException w:name="Table Subtle 1" w:semiHidden="1" w:unhideWhenUsed="1"/>
+    <w:lsdException w:name="Table Subtle 2" w:semiHidden="1" w:unhideWhenUsed="1"/>
     <w:lsdException w:name="Table Web 1" w:semiHidden="1" w:unhideWhenUsed="1"/>
     <w:lsdException w:name="Table Web 2" w:semiHidden="1" w:unhideWhenUsed="1"/>
+    <w:lsdException w:name="Table Web 3" w:semiHidden="1" w:unhideWhenUsed="1"/>
     <w:lsdException w:name="Table Theme" w:semiHidden="1" w:unhideWhenUsed="1"/>
     <w:lsdException w:name="Placeholder Text" w:semiHidden="1" w:uiPriority="99"/>
     <w:lsdException w:name="No Spacing" w:uiPriority="1" w:qFormat="1"/>

</xml_diff>

<commit_message>
Fedlap, Use-case dgm beszúrása
</commit_message>
<xml_diff>
--- a/Docs/05_Szkeleton tervezése.docx
+++ b/Docs/05_Szkeleton tervezése.docx
@@ -2,6 +2,1082 @@
 <file path=word/document.xml><?xml version="1.0" encoding="utf-8"?>
 <w:document xmlns:wpc="http://schemas.microsoft.com/office/word/2010/wordprocessingCanvas" xmlns:cx="http://schemas.microsoft.com/office/drawing/2014/chartex" xmlns:cx1="http://schemas.microsoft.com/office/drawing/2015/9/8/chartex" xmlns:cx2="http://schemas.microsoft.com/office/drawing/2015/10/21/chartex" xmlns:cx3="http://schemas.microsoft.com/office/drawing/2016/5/9/chartex" xmlns:cx4="http://schemas.microsoft.com/office/drawing/2016/5/10/chartex" xmlns:cx5="http://schemas.microsoft.com/office/drawing/2016/5/11/chartex" xmlns:cx6="http://schemas.microsoft.com/office/drawing/2016/5/12/chartex" xmlns:cx7="http://schemas.microsoft.com/office/drawing/2016/5/13/chartex" xmlns:cx8="http://schemas.microsoft.com/office/drawing/2016/5/14/chartex" xmlns:mc="http://schemas.openxmlformats.org/markup-compatibility/2006" xmlns:aink="http://schemas.microsoft.com/office/drawing/2016/ink" xmlns:am3d="http://schemas.microsoft.com/office/drawing/2017/model3d" xmlns:o="urn:schemas-microsoft-com:office:office" xmlns:r="http://schemas.openxmlformats.org/officeDocument/2006/relationships" xmlns:m="http://schemas.openxmlformats.org/officeDocument/2006/math" xmlns:v="urn:schemas-microsoft-com:vml" xmlns:wp14="http://schemas.microsoft.com/office/word/2010/wordprocessingDrawing" xmlns:wp="http://schemas.openxmlformats.org/drawingml/2006/wordprocessingDrawing" xmlns:w10="urn:schemas-microsoft-com:office:word" xmlns:w="http://schemas.openxmlformats.org/wordprocessingml/2006/main" xmlns:w14="http://schemas.microsoft.com/office/word/2010/wordml" xmlns:w15="http://schemas.microsoft.com/office/word/2012/wordml" xmlns:w16cid="http://schemas.microsoft.com/office/word/2016/wordml/cid" xmlns:w16se="http://schemas.microsoft.com/office/word/2015/wordml/symex" xmlns:wpg="http://schemas.microsoft.com/office/word/2010/wordprocessingGroup" xmlns:wpi="http://schemas.microsoft.com/office/word/2010/wordprocessingInk" xmlns:wne="http://schemas.microsoft.com/office/word/2006/wordml" xmlns:wps="http://schemas.microsoft.com/office/word/2010/wordprocessingShape" mc:Ignorable="w14 w15 w16se w16cid wp14">
   <w:body>
+    <w:p>
+      <w:pPr>
+        <w:jc w:val="center"/>
+      </w:pPr>
+      <w:bookmarkStart w:id="0" w:name="_gjdgxs"/>
+      <w:bookmarkEnd w:id="0"/>
+    </w:p>
+    <w:p>
+      <w:pPr>
+        <w:jc w:val="center"/>
+      </w:pPr>
+    </w:p>
+    <w:p>
+      <w:pPr>
+        <w:jc w:val="center"/>
+      </w:pPr>
+    </w:p>
+    <w:p>
+      <w:pPr>
+        <w:jc w:val="center"/>
+      </w:pPr>
+    </w:p>
+    <w:p>
+      <w:pPr>
+        <w:jc w:val="center"/>
+      </w:pPr>
+    </w:p>
+    <w:p>
+      <w:pPr>
+        <w:jc w:val="center"/>
+      </w:pPr>
+    </w:p>
+    <w:p>
+      <w:pPr>
+        <w:jc w:val="center"/>
+      </w:pPr>
+    </w:p>
+    <w:p>
+      <w:pPr>
+        <w:jc w:val="center"/>
+        <w:rPr>
+          <w:b/>
+          <w:bCs/>
+          <w:sz w:val="52"/>
+          <w:szCs w:val="52"/>
+        </w:rPr>
+      </w:pPr>
+      <w:r>
+        <w:rPr>
+          <w:b/>
+          <w:bCs/>
+          <w:sz w:val="52"/>
+          <w:szCs w:val="52"/>
+        </w:rPr>
+        <w:t>5</w:t>
+      </w:r>
+      <w:r>
+        <w:rPr>
+          <w:b/>
+          <w:bCs/>
+          <w:sz w:val="52"/>
+          <w:szCs w:val="52"/>
+        </w:rPr>
+        <w:t xml:space="preserve">. </w:t>
+      </w:r>
+      <w:proofErr w:type="spellStart"/>
+      <w:r>
+        <w:rPr>
+          <w:b/>
+          <w:bCs/>
+          <w:sz w:val="52"/>
+          <w:szCs w:val="52"/>
+        </w:rPr>
+        <w:t>Szkeleton</w:t>
+      </w:r>
+      <w:proofErr w:type="spellEnd"/>
+      <w:r>
+        <w:rPr>
+          <w:b/>
+          <w:bCs/>
+          <w:sz w:val="52"/>
+          <w:szCs w:val="52"/>
+        </w:rPr>
+        <w:t xml:space="preserve"> tervezése</w:t>
+      </w:r>
+    </w:p>
+    <w:p>
+      <w:pPr>
+        <w:jc w:val="center"/>
+      </w:pPr>
+    </w:p>
+    <w:p>
+      <w:pPr>
+        <w:jc w:val="center"/>
+        <w:rPr>
+          <w:sz w:val="44"/>
+          <w:szCs w:val="44"/>
+        </w:rPr>
+      </w:pPr>
+      <w:r>
+        <w:rPr>
+          <w:sz w:val="44"/>
+          <w:szCs w:val="44"/>
+        </w:rPr>
+        <w:t xml:space="preserve">15 – </w:t>
+      </w:r>
+      <w:r>
+        <w:rPr>
+          <w:sz w:val="44"/>
+          <w:szCs w:val="44"/>
+          <w:lang w:val="nl-NL"/>
+        </w:rPr>
+        <w:t>jgoldfisch</w:t>
+      </w:r>
+    </w:p>
+    <w:p>
+      <w:pPr>
+        <w:jc w:val="center"/>
+      </w:pPr>
+    </w:p>
+    <w:p>
+      <w:pPr>
+        <w:jc w:val="center"/>
+      </w:pPr>
+    </w:p>
+    <w:p>
+      <w:pPr>
+        <w:jc w:val="center"/>
+        <w:rPr>
+          <w:sz w:val="28"/>
+          <w:szCs w:val="28"/>
+        </w:rPr>
+      </w:pPr>
+      <w:r>
+        <w:rPr>
+          <w:sz w:val="28"/>
+          <w:szCs w:val="28"/>
+        </w:rPr>
+        <w:t>Konzulens:</w:t>
+      </w:r>
+    </w:p>
+    <w:p>
+      <w:pPr>
+        <w:jc w:val="center"/>
+        <w:rPr>
+          <w:sz w:val="44"/>
+          <w:szCs w:val="44"/>
+        </w:rPr>
+      </w:pPr>
+      <w:r>
+        <w:rPr>
+          <w:sz w:val="44"/>
+          <w:szCs w:val="44"/>
+          <w:lang w:val="da-DK"/>
+        </w:rPr>
+        <w:t>Bod</w:t>
+      </w:r>
+      <w:r>
+        <w:rPr>
+          <w:sz w:val="44"/>
+          <w:szCs w:val="44"/>
+          <w:lang w:val="es-ES_tradnl"/>
+        </w:rPr>
+        <w:t xml:space="preserve">ó </w:t>
+      </w:r>
+      <w:proofErr w:type="spellStart"/>
+      <w:r>
+        <w:rPr>
+          <w:sz w:val="44"/>
+          <w:szCs w:val="44"/>
+        </w:rPr>
+        <w:t>Zs</w:t>
+      </w:r>
+      <w:proofErr w:type="spellEnd"/>
+      <w:r>
+        <w:rPr>
+          <w:sz w:val="44"/>
+          <w:szCs w:val="44"/>
+          <w:lang w:val="es-ES_tradnl"/>
+        </w:rPr>
+        <w:t>ó</w:t>
+      </w:r>
+      <w:r>
+        <w:rPr>
+          <w:sz w:val="44"/>
+          <w:szCs w:val="44"/>
+        </w:rPr>
+        <w:t>fia</w:t>
+      </w:r>
+    </w:p>
+    <w:p>
+      <w:pPr>
+        <w:jc w:val="center"/>
+        <w:rPr>
+          <w:sz w:val="44"/>
+          <w:szCs w:val="44"/>
+        </w:rPr>
+      </w:pPr>
+    </w:p>
+    <w:p>
+      <w:pPr>
+        <w:jc w:val="center"/>
+        <w:rPr>
+          <w:sz w:val="44"/>
+          <w:szCs w:val="44"/>
+        </w:rPr>
+      </w:pPr>
+    </w:p>
+    <w:p>
+      <w:pPr>
+        <w:jc w:val="center"/>
+        <w:rPr>
+          <w:sz w:val="44"/>
+          <w:szCs w:val="44"/>
+        </w:rPr>
+      </w:pPr>
+    </w:p>
+    <w:p>
+      <w:pPr>
+        <w:jc w:val="center"/>
+        <w:rPr>
+          <w:sz w:val="44"/>
+          <w:szCs w:val="44"/>
+        </w:rPr>
+      </w:pPr>
+    </w:p>
+    <w:p>
+      <w:pPr>
+        <w:jc w:val="center"/>
+        <w:rPr>
+          <w:sz w:val="44"/>
+          <w:szCs w:val="44"/>
+        </w:rPr>
+      </w:pPr>
+    </w:p>
+    <w:p>
+      <w:pPr>
+        <w:jc w:val="center"/>
+        <w:rPr>
+          <w:sz w:val="44"/>
+          <w:szCs w:val="44"/>
+        </w:rPr>
+      </w:pPr>
+    </w:p>
+    <w:p>
+      <w:pPr>
+        <w:jc w:val="center"/>
+        <w:rPr>
+          <w:sz w:val="44"/>
+          <w:szCs w:val="44"/>
+        </w:rPr>
+      </w:pPr>
+    </w:p>
+    <w:p>
+      <w:pPr>
+        <w:jc w:val="center"/>
+        <w:rPr>
+          <w:sz w:val="44"/>
+          <w:szCs w:val="44"/>
+        </w:rPr>
+      </w:pPr>
+    </w:p>
+    <w:p>
+      <w:pPr>
+        <w:jc w:val="center"/>
+        <w:rPr>
+          <w:sz w:val="44"/>
+          <w:szCs w:val="44"/>
+        </w:rPr>
+      </w:pPr>
+    </w:p>
+    <w:p>
+      <w:pPr>
+        <w:jc w:val="center"/>
+        <w:rPr>
+          <w:sz w:val="44"/>
+          <w:szCs w:val="44"/>
+        </w:rPr>
+      </w:pPr>
+    </w:p>
+    <w:p>
+      <w:pPr>
+        <w:jc w:val="center"/>
+        <w:rPr>
+          <w:sz w:val="44"/>
+          <w:szCs w:val="44"/>
+        </w:rPr>
+      </w:pPr>
+    </w:p>
+    <w:p>
+      <w:pPr>
+        <w:rPr>
+          <w:sz w:val="32"/>
+          <w:szCs w:val="32"/>
+        </w:rPr>
+      </w:pPr>
+      <w:r>
+        <w:rPr>
+          <w:sz w:val="32"/>
+          <w:szCs w:val="32"/>
+        </w:rPr>
+        <w:t>Csapattagok</w:t>
+      </w:r>
+    </w:p>
+    <w:tbl>
+      <w:tblPr>
+        <w:tblW w:w="8293" w:type="dxa"/>
+        <w:tblInd w:w="108" w:type="dxa"/>
+        <w:tblBorders>
+          <w:top w:val="single" w:sz="8" w:space="0" w:color="FFFFFF"/>
+          <w:left w:val="single" w:sz="8" w:space="0" w:color="FFFFFF"/>
+          <w:bottom w:val="single" w:sz="8" w:space="0" w:color="FFFFFF"/>
+          <w:right w:val="single" w:sz="8" w:space="0" w:color="FFFFFF"/>
+          <w:insideH w:val="single" w:sz="8" w:space="0" w:color="FFFFFF"/>
+          <w:insideV w:val="single" w:sz="8" w:space="0" w:color="FFFFFF"/>
+        </w:tblBorders>
+        <w:shd w:val="clear" w:color="auto" w:fill="CED7E7"/>
+        <w:tblLayout w:type="fixed"/>
+        <w:tblCellMar>
+          <w:left w:w="0" w:type="dxa"/>
+          <w:right w:w="0" w:type="dxa"/>
+        </w:tblCellMar>
+        <w:tblLook w:val="04A0" w:firstRow="1" w:lastRow="0" w:firstColumn="1" w:lastColumn="0" w:noHBand="0" w:noVBand="1"/>
+      </w:tblPr>
+      <w:tblGrid>
+        <w:gridCol w:w="2622"/>
+        <w:gridCol w:w="1418"/>
+        <w:gridCol w:w="4253"/>
+      </w:tblGrid>
+      <w:tr>
+        <w:trPr>
+          <w:trHeight w:val="290"/>
+        </w:trPr>
+        <w:tc>
+          <w:tcPr>
+            <w:tcW w:w="2622" w:type="dxa"/>
+            <w:tcBorders>
+              <w:top w:val="nil"/>
+              <w:left w:val="nil"/>
+              <w:bottom w:val="nil"/>
+              <w:right w:val="nil"/>
+            </w:tcBorders>
+            <w:shd w:val="clear" w:color="auto" w:fill="auto"/>
+            <w:tcMar>
+              <w:top w:w="80" w:type="dxa"/>
+              <w:left w:w="80" w:type="dxa"/>
+              <w:bottom w:w="80" w:type="dxa"/>
+              <w:right w:w="80" w:type="dxa"/>
+            </w:tcMar>
+          </w:tcPr>
+          <w:p>
+            <w:pPr>
+              <w:pBdr>
+                <w:top w:val="nil"/>
+                <w:left w:val="nil"/>
+                <w:bottom w:val="nil"/>
+                <w:right w:val="nil"/>
+                <w:between w:val="nil"/>
+                <w:bar w:val="nil"/>
+              </w:pBdr>
+              <w:rPr>
+                <w:rFonts w:eastAsia="Arial Unicode MS"/>
+                <w:bdr w:val="nil"/>
+              </w:rPr>
+            </w:pPr>
+            <w:r>
+              <w:rPr>
+                <w:rFonts w:eastAsia="Arial Unicode MS"/>
+                <w:bdr w:val="nil"/>
+              </w:rPr>
+              <w:t>Mátyás Gergely</w:t>
+            </w:r>
+          </w:p>
+        </w:tc>
+        <w:tc>
+          <w:tcPr>
+            <w:tcW w:w="1418" w:type="dxa"/>
+            <w:tcBorders>
+              <w:top w:val="nil"/>
+              <w:left w:val="nil"/>
+              <w:bottom w:val="nil"/>
+              <w:right w:val="nil"/>
+            </w:tcBorders>
+            <w:shd w:val="clear" w:color="auto" w:fill="auto"/>
+            <w:tcMar>
+              <w:top w:w="80" w:type="dxa"/>
+              <w:left w:w="80" w:type="dxa"/>
+              <w:bottom w:w="80" w:type="dxa"/>
+              <w:right w:w="80" w:type="dxa"/>
+            </w:tcMar>
+          </w:tcPr>
+          <w:p>
+            <w:pPr>
+              <w:pBdr>
+                <w:top w:val="nil"/>
+                <w:left w:val="nil"/>
+                <w:bottom w:val="nil"/>
+                <w:right w:val="nil"/>
+                <w:between w:val="nil"/>
+                <w:bar w:val="nil"/>
+              </w:pBdr>
+              <w:rPr>
+                <w:rFonts w:eastAsia="Arial Unicode MS"/>
+                <w:bdr w:val="nil"/>
+              </w:rPr>
+            </w:pPr>
+            <w:r>
+              <w:rPr>
+                <w:rFonts w:eastAsia="Arial Unicode MS"/>
+                <w:bdr w:val="nil"/>
+              </w:rPr>
+              <w:t>IL21NI</w:t>
+            </w:r>
+          </w:p>
+        </w:tc>
+        <w:tc>
+          <w:tcPr>
+            <w:tcW w:w="4253" w:type="dxa"/>
+            <w:tcBorders>
+              <w:top w:val="nil"/>
+              <w:left w:val="nil"/>
+              <w:bottom w:val="nil"/>
+              <w:right w:val="nil"/>
+            </w:tcBorders>
+            <w:shd w:val="clear" w:color="auto" w:fill="auto"/>
+            <w:tcMar>
+              <w:top w:w="80" w:type="dxa"/>
+              <w:left w:w="80" w:type="dxa"/>
+              <w:bottom w:w="80" w:type="dxa"/>
+              <w:right w:w="80" w:type="dxa"/>
+            </w:tcMar>
+          </w:tcPr>
+          <w:p>
+            <w:pPr>
+              <w:pBdr>
+                <w:top w:val="nil"/>
+                <w:left w:val="nil"/>
+                <w:bottom w:val="nil"/>
+                <w:right w:val="nil"/>
+                <w:between w:val="nil"/>
+                <w:bar w:val="nil"/>
+              </w:pBdr>
+              <w:rPr>
+                <w:rFonts w:eastAsia="Arial Unicode MS"/>
+                <w:bdr w:val="nil"/>
+              </w:rPr>
+            </w:pPr>
+            <w:r>
+              <w:rPr>
+                <w:rStyle w:val="Hyperlink0"/>
+                <w:rFonts w:eastAsia="Arial Unicode MS"/>
+                <w:color w:val="auto"/>
+                <w:u w:val="none"/>
+                <w:bdr w:val="nil"/>
+              </w:rPr>
+              <w:t>matyasg97@gmail.com</w:t>
+            </w:r>
+          </w:p>
+        </w:tc>
+      </w:tr>
+      <w:tr>
+        <w:trPr>
+          <w:trHeight w:val="290"/>
+        </w:trPr>
+        <w:tc>
+          <w:tcPr>
+            <w:tcW w:w="2622" w:type="dxa"/>
+            <w:tcBorders>
+              <w:top w:val="nil"/>
+              <w:left w:val="nil"/>
+              <w:bottom w:val="nil"/>
+              <w:right w:val="nil"/>
+            </w:tcBorders>
+            <w:shd w:val="clear" w:color="auto" w:fill="auto"/>
+            <w:tcMar>
+              <w:top w:w="80" w:type="dxa"/>
+              <w:left w:w="80" w:type="dxa"/>
+              <w:bottom w:w="80" w:type="dxa"/>
+              <w:right w:w="80" w:type="dxa"/>
+            </w:tcMar>
+          </w:tcPr>
+          <w:p>
+            <w:pPr>
+              <w:pBdr>
+                <w:top w:val="nil"/>
+                <w:left w:val="nil"/>
+                <w:bottom w:val="nil"/>
+                <w:right w:val="nil"/>
+                <w:between w:val="nil"/>
+                <w:bar w:val="nil"/>
+              </w:pBdr>
+              <w:rPr>
+                <w:rFonts w:eastAsia="Arial Unicode MS"/>
+                <w:bdr w:val="nil"/>
+              </w:rPr>
+            </w:pPr>
+            <w:proofErr w:type="spellStart"/>
+            <w:r>
+              <w:rPr>
+                <w:rFonts w:eastAsia="Arial Unicode MS"/>
+                <w:bdr w:val="nil"/>
+                <w:lang w:val="en-US"/>
+              </w:rPr>
+              <w:t>Horváth</w:t>
+            </w:r>
+            <w:proofErr w:type="spellEnd"/>
+            <w:r>
+              <w:rPr>
+                <w:rFonts w:eastAsia="Arial Unicode MS"/>
+                <w:bdr w:val="nil"/>
+                <w:lang w:val="en-US"/>
+              </w:rPr>
+              <w:t xml:space="preserve"> </w:t>
+            </w:r>
+            <w:proofErr w:type="spellStart"/>
+            <w:r>
+              <w:rPr>
+                <w:rFonts w:eastAsia="Arial Unicode MS"/>
+                <w:bdr w:val="nil"/>
+                <w:lang w:val="en-US"/>
+              </w:rPr>
+              <w:t>Ákos</w:t>
+            </w:r>
+            <w:proofErr w:type="spellEnd"/>
+          </w:p>
+        </w:tc>
+        <w:tc>
+          <w:tcPr>
+            <w:tcW w:w="1418" w:type="dxa"/>
+            <w:tcBorders>
+              <w:top w:val="nil"/>
+              <w:left w:val="nil"/>
+              <w:bottom w:val="nil"/>
+              <w:right w:val="nil"/>
+            </w:tcBorders>
+            <w:shd w:val="clear" w:color="auto" w:fill="auto"/>
+            <w:tcMar>
+              <w:top w:w="80" w:type="dxa"/>
+              <w:left w:w="80" w:type="dxa"/>
+              <w:bottom w:w="80" w:type="dxa"/>
+              <w:right w:w="80" w:type="dxa"/>
+            </w:tcMar>
+          </w:tcPr>
+          <w:p>
+            <w:pPr>
+              <w:pBdr>
+                <w:top w:val="nil"/>
+                <w:left w:val="nil"/>
+                <w:bottom w:val="nil"/>
+                <w:right w:val="nil"/>
+                <w:between w:val="nil"/>
+                <w:bar w:val="nil"/>
+              </w:pBdr>
+              <w:rPr>
+                <w:rFonts w:eastAsia="Arial Unicode MS"/>
+                <w:bdr w:val="nil"/>
+              </w:rPr>
+            </w:pPr>
+            <w:r>
+              <w:rPr>
+                <w:rFonts w:eastAsia="Arial Unicode MS"/>
+                <w:bdr w:val="nil"/>
+              </w:rPr>
+              <w:t>DKILK6</w:t>
+            </w:r>
+          </w:p>
+        </w:tc>
+        <w:tc>
+          <w:tcPr>
+            <w:tcW w:w="4253" w:type="dxa"/>
+            <w:tcBorders>
+              <w:top w:val="nil"/>
+              <w:left w:val="nil"/>
+              <w:bottom w:val="nil"/>
+              <w:right w:val="nil"/>
+            </w:tcBorders>
+            <w:shd w:val="clear" w:color="auto" w:fill="auto"/>
+            <w:tcMar>
+              <w:top w:w="80" w:type="dxa"/>
+              <w:left w:w="80" w:type="dxa"/>
+              <w:bottom w:w="80" w:type="dxa"/>
+              <w:right w:w="80" w:type="dxa"/>
+            </w:tcMar>
+          </w:tcPr>
+          <w:p>
+            <w:pPr>
+              <w:pBdr>
+                <w:top w:val="nil"/>
+                <w:left w:val="nil"/>
+                <w:bottom w:val="nil"/>
+                <w:right w:val="nil"/>
+                <w:between w:val="nil"/>
+                <w:bar w:val="nil"/>
+              </w:pBdr>
+              <w:rPr>
+                <w:rFonts w:eastAsia="Arial Unicode MS"/>
+                <w:bdr w:val="nil"/>
+              </w:rPr>
+            </w:pPr>
+            <w:r>
+              <w:rPr>
+                <w:rFonts w:eastAsia="Arial Unicode MS"/>
+                <w:bdr w:val="nil"/>
+              </w:rPr>
+              <w:t>horvath.akos1997@gmail.com</w:t>
+            </w:r>
+          </w:p>
+        </w:tc>
+      </w:tr>
+      <w:tr>
+        <w:trPr>
+          <w:trHeight w:val="290"/>
+        </w:trPr>
+        <w:tc>
+          <w:tcPr>
+            <w:tcW w:w="2622" w:type="dxa"/>
+            <w:tcBorders>
+              <w:top w:val="nil"/>
+              <w:left w:val="nil"/>
+              <w:bottom w:val="nil"/>
+              <w:right w:val="nil"/>
+            </w:tcBorders>
+            <w:shd w:val="clear" w:color="auto" w:fill="auto"/>
+            <w:tcMar>
+              <w:top w:w="80" w:type="dxa"/>
+              <w:left w:w="80" w:type="dxa"/>
+              <w:bottom w:w="80" w:type="dxa"/>
+              <w:right w:w="80" w:type="dxa"/>
+            </w:tcMar>
+          </w:tcPr>
+          <w:p>
+            <w:pPr>
+              <w:pBdr>
+                <w:top w:val="nil"/>
+                <w:left w:val="nil"/>
+                <w:bottom w:val="nil"/>
+                <w:right w:val="nil"/>
+                <w:between w:val="nil"/>
+                <w:bar w:val="nil"/>
+              </w:pBdr>
+              <w:rPr>
+                <w:rFonts w:eastAsia="Arial Unicode MS"/>
+                <w:bdr w:val="nil"/>
+              </w:rPr>
+            </w:pPr>
+            <w:proofErr w:type="spellStart"/>
+            <w:r>
+              <w:rPr>
+                <w:rFonts w:eastAsia="Arial Unicode MS"/>
+                <w:bdr w:val="nil"/>
+              </w:rPr>
+              <w:t>Gurubi</w:t>
+            </w:r>
+            <w:proofErr w:type="spellEnd"/>
+            <w:r>
+              <w:rPr>
+                <w:rFonts w:eastAsia="Arial Unicode MS"/>
+                <w:bdr w:val="nil"/>
+              </w:rPr>
+              <w:t xml:space="preserve"> Barnabás</w:t>
+            </w:r>
+          </w:p>
+        </w:tc>
+        <w:tc>
+          <w:tcPr>
+            <w:tcW w:w="1418" w:type="dxa"/>
+            <w:tcBorders>
+              <w:top w:val="nil"/>
+              <w:left w:val="nil"/>
+              <w:bottom w:val="nil"/>
+              <w:right w:val="nil"/>
+            </w:tcBorders>
+            <w:shd w:val="clear" w:color="auto" w:fill="auto"/>
+            <w:tcMar>
+              <w:top w:w="80" w:type="dxa"/>
+              <w:left w:w="80" w:type="dxa"/>
+              <w:bottom w:w="80" w:type="dxa"/>
+              <w:right w:w="80" w:type="dxa"/>
+            </w:tcMar>
+          </w:tcPr>
+          <w:p>
+            <w:pPr>
+              <w:pBdr>
+                <w:top w:val="nil"/>
+                <w:left w:val="nil"/>
+                <w:bottom w:val="nil"/>
+                <w:right w:val="nil"/>
+                <w:between w:val="nil"/>
+                <w:bar w:val="nil"/>
+              </w:pBdr>
+              <w:rPr>
+                <w:rFonts w:eastAsia="Arial Unicode MS"/>
+                <w:bdr w:val="nil"/>
+              </w:rPr>
+            </w:pPr>
+            <w:r>
+              <w:rPr>
+                <w:rFonts w:eastAsia="Arial Unicode MS"/>
+                <w:bdr w:val="nil"/>
+                <w:lang w:val="fr-FR"/>
+              </w:rPr>
+              <w:t>DXEXVR</w:t>
+            </w:r>
+          </w:p>
+        </w:tc>
+        <w:tc>
+          <w:tcPr>
+            <w:tcW w:w="4253" w:type="dxa"/>
+            <w:tcBorders>
+              <w:top w:val="nil"/>
+              <w:left w:val="nil"/>
+              <w:bottom w:val="nil"/>
+              <w:right w:val="nil"/>
+            </w:tcBorders>
+            <w:shd w:val="clear" w:color="auto" w:fill="auto"/>
+            <w:tcMar>
+              <w:top w:w="80" w:type="dxa"/>
+              <w:left w:w="80" w:type="dxa"/>
+              <w:bottom w:w="80" w:type="dxa"/>
+              <w:right w:w="80" w:type="dxa"/>
+            </w:tcMar>
+          </w:tcPr>
+          <w:p>
+            <w:pPr>
+              <w:pBdr>
+                <w:top w:val="nil"/>
+                <w:left w:val="nil"/>
+                <w:bottom w:val="nil"/>
+                <w:right w:val="nil"/>
+                <w:between w:val="nil"/>
+                <w:bar w:val="nil"/>
+              </w:pBdr>
+              <w:rPr>
+                <w:rFonts w:eastAsia="Arial Unicode MS"/>
+                <w:bdr w:val="nil"/>
+              </w:rPr>
+            </w:pPr>
+            <w:r>
+              <w:rPr>
+                <w:rFonts w:eastAsia="Arial Unicode MS"/>
+                <w:bdr w:val="nil"/>
+              </w:rPr>
+              <w:t>gurubibarni@gmail.com</w:t>
+            </w:r>
+          </w:p>
+        </w:tc>
+      </w:tr>
+      <w:tr>
+        <w:trPr>
+          <w:trHeight w:val="290"/>
+        </w:trPr>
+        <w:tc>
+          <w:tcPr>
+            <w:tcW w:w="2622" w:type="dxa"/>
+            <w:tcBorders>
+              <w:top w:val="nil"/>
+              <w:left w:val="nil"/>
+              <w:bottom w:val="nil"/>
+              <w:right w:val="nil"/>
+            </w:tcBorders>
+            <w:shd w:val="clear" w:color="auto" w:fill="auto"/>
+            <w:tcMar>
+              <w:top w:w="80" w:type="dxa"/>
+              <w:left w:w="80" w:type="dxa"/>
+              <w:bottom w:w="80" w:type="dxa"/>
+              <w:right w:w="80" w:type="dxa"/>
+            </w:tcMar>
+          </w:tcPr>
+          <w:p>
+            <w:pPr>
+              <w:pBdr>
+                <w:top w:val="nil"/>
+                <w:left w:val="nil"/>
+                <w:bottom w:val="nil"/>
+                <w:right w:val="nil"/>
+                <w:between w:val="nil"/>
+                <w:bar w:val="nil"/>
+              </w:pBdr>
+              <w:rPr>
+                <w:rFonts w:eastAsia="Arial Unicode MS"/>
+                <w:bdr w:val="nil"/>
+              </w:rPr>
+            </w:pPr>
+            <w:r>
+              <w:rPr>
+                <w:rFonts w:eastAsia="Arial Unicode MS"/>
+                <w:bdr w:val="nil"/>
+              </w:rPr>
+              <w:t>Tolnai Márk</w:t>
+            </w:r>
+          </w:p>
+        </w:tc>
+        <w:tc>
+          <w:tcPr>
+            <w:tcW w:w="1418" w:type="dxa"/>
+            <w:tcBorders>
+              <w:top w:val="nil"/>
+              <w:left w:val="nil"/>
+              <w:bottom w:val="nil"/>
+              <w:right w:val="nil"/>
+            </w:tcBorders>
+            <w:shd w:val="clear" w:color="auto" w:fill="auto"/>
+            <w:tcMar>
+              <w:top w:w="80" w:type="dxa"/>
+              <w:left w:w="80" w:type="dxa"/>
+              <w:bottom w:w="80" w:type="dxa"/>
+              <w:right w:w="80" w:type="dxa"/>
+            </w:tcMar>
+          </w:tcPr>
+          <w:p>
+            <w:pPr>
+              <w:pBdr>
+                <w:top w:val="nil"/>
+                <w:left w:val="nil"/>
+                <w:bottom w:val="nil"/>
+                <w:right w:val="nil"/>
+                <w:between w:val="nil"/>
+                <w:bar w:val="nil"/>
+              </w:pBdr>
+              <w:rPr>
+                <w:rFonts w:eastAsia="Arial Unicode MS"/>
+                <w:bdr w:val="nil"/>
+              </w:rPr>
+            </w:pPr>
+            <w:r>
+              <w:rPr>
+                <w:rFonts w:eastAsia="Arial Unicode MS"/>
+                <w:bdr w:val="nil"/>
+                <w:lang w:val="nl-NL"/>
+              </w:rPr>
+              <w:t>ID61MK</w:t>
+            </w:r>
+          </w:p>
+        </w:tc>
+        <w:tc>
+          <w:tcPr>
+            <w:tcW w:w="4253" w:type="dxa"/>
+            <w:tcBorders>
+              <w:top w:val="nil"/>
+              <w:left w:val="nil"/>
+              <w:bottom w:val="nil"/>
+              <w:right w:val="nil"/>
+            </w:tcBorders>
+            <w:shd w:val="clear" w:color="auto" w:fill="auto"/>
+            <w:tcMar>
+              <w:top w:w="80" w:type="dxa"/>
+              <w:left w:w="80" w:type="dxa"/>
+              <w:bottom w:w="80" w:type="dxa"/>
+              <w:right w:w="80" w:type="dxa"/>
+            </w:tcMar>
+          </w:tcPr>
+          <w:p>
+            <w:pPr>
+              <w:pBdr>
+                <w:top w:val="nil"/>
+                <w:left w:val="nil"/>
+                <w:bottom w:val="nil"/>
+                <w:right w:val="nil"/>
+                <w:between w:val="nil"/>
+                <w:bar w:val="nil"/>
+              </w:pBdr>
+              <w:rPr>
+                <w:rFonts w:eastAsia="Arial Unicode MS"/>
+                <w:bdr w:val="nil"/>
+              </w:rPr>
+            </w:pPr>
+            <w:r>
+              <w:rPr>
+                <w:rFonts w:eastAsia="Arial Unicode MS"/>
+                <w:bdr w:val="nil"/>
+              </w:rPr>
+              <w:t>tolesz11@windowslive.com</w:t>
+            </w:r>
+          </w:p>
+        </w:tc>
+      </w:tr>
+      <w:tr>
+        <w:trPr>
+          <w:trHeight w:val="290"/>
+        </w:trPr>
+        <w:tc>
+          <w:tcPr>
+            <w:tcW w:w="2622" w:type="dxa"/>
+            <w:tcBorders>
+              <w:top w:val="nil"/>
+              <w:left w:val="nil"/>
+              <w:bottom w:val="nil"/>
+              <w:right w:val="nil"/>
+            </w:tcBorders>
+            <w:shd w:val="clear" w:color="auto" w:fill="auto"/>
+            <w:tcMar>
+              <w:top w:w="80" w:type="dxa"/>
+              <w:left w:w="80" w:type="dxa"/>
+              <w:bottom w:w="80" w:type="dxa"/>
+              <w:right w:w="80" w:type="dxa"/>
+            </w:tcMar>
+          </w:tcPr>
+          <w:p>
+            <w:pPr>
+              <w:pBdr>
+                <w:top w:val="nil"/>
+                <w:left w:val="nil"/>
+                <w:bottom w:val="nil"/>
+                <w:right w:val="nil"/>
+                <w:between w:val="nil"/>
+                <w:bar w:val="nil"/>
+              </w:pBdr>
+              <w:rPr>
+                <w:rFonts w:eastAsia="Arial Unicode MS"/>
+                <w:bdr w:val="nil"/>
+              </w:rPr>
+            </w:pPr>
+            <w:r>
+              <w:rPr>
+                <w:rFonts w:eastAsia="Arial Unicode MS"/>
+                <w:bdr w:val="nil"/>
+              </w:rPr>
+              <w:t>Bertalan Bálint</w:t>
+            </w:r>
+          </w:p>
+        </w:tc>
+        <w:tc>
+          <w:tcPr>
+            <w:tcW w:w="1418" w:type="dxa"/>
+            <w:tcBorders>
+              <w:top w:val="nil"/>
+              <w:left w:val="nil"/>
+              <w:bottom w:val="nil"/>
+              <w:right w:val="nil"/>
+            </w:tcBorders>
+            <w:shd w:val="clear" w:color="auto" w:fill="auto"/>
+            <w:tcMar>
+              <w:top w:w="80" w:type="dxa"/>
+              <w:left w:w="80" w:type="dxa"/>
+              <w:bottom w:w="80" w:type="dxa"/>
+              <w:right w:w="80" w:type="dxa"/>
+            </w:tcMar>
+          </w:tcPr>
+          <w:p>
+            <w:pPr>
+              <w:pBdr>
+                <w:top w:val="nil"/>
+                <w:left w:val="nil"/>
+                <w:bottom w:val="nil"/>
+                <w:right w:val="nil"/>
+                <w:between w:val="nil"/>
+                <w:bar w:val="nil"/>
+              </w:pBdr>
+              <w:rPr>
+                <w:rFonts w:eastAsia="Arial Unicode MS"/>
+                <w:bdr w:val="nil"/>
+              </w:rPr>
+            </w:pPr>
+            <w:r>
+              <w:rPr>
+                <w:rFonts w:eastAsia="Arial Unicode MS"/>
+                <w:bdr w:val="nil"/>
+              </w:rPr>
+              <w:t>HNN9GA</w:t>
+            </w:r>
+          </w:p>
+        </w:tc>
+        <w:tc>
+          <w:tcPr>
+            <w:tcW w:w="4253" w:type="dxa"/>
+            <w:tcBorders>
+              <w:top w:val="nil"/>
+              <w:left w:val="nil"/>
+              <w:bottom w:val="nil"/>
+              <w:right w:val="nil"/>
+            </w:tcBorders>
+            <w:shd w:val="clear" w:color="auto" w:fill="auto"/>
+            <w:tcMar>
+              <w:top w:w="80" w:type="dxa"/>
+              <w:left w:w="80" w:type="dxa"/>
+              <w:bottom w:w="80" w:type="dxa"/>
+              <w:right w:w="80" w:type="dxa"/>
+            </w:tcMar>
+          </w:tcPr>
+          <w:p>
+            <w:pPr>
+              <w:pBdr>
+                <w:top w:val="nil"/>
+                <w:left w:val="nil"/>
+                <w:bottom w:val="nil"/>
+                <w:right w:val="nil"/>
+                <w:between w:val="nil"/>
+                <w:bar w:val="nil"/>
+              </w:pBdr>
+              <w:rPr>
+                <w:rFonts w:eastAsia="Arial Unicode MS"/>
+                <w:bdr w:val="nil"/>
+              </w:rPr>
+            </w:pPr>
+            <w:r>
+              <w:rPr>
+                <w:rFonts w:eastAsia="Arial Unicode MS"/>
+                <w:bdr w:val="nil"/>
+              </w:rPr>
+              <w:t>blintber@gmail.com</w:t>
+            </w:r>
+          </w:p>
+        </w:tc>
+      </w:tr>
+    </w:tbl>
+    <w:p/>
+    <w:p>
+      <w:pPr>
+        <w:jc w:val="right"/>
+        <w:rPr>
+          <w:sz w:val="28"/>
+          <w:szCs w:val="28"/>
+        </w:rPr>
+      </w:pPr>
+      <w:r>
+        <w:rPr>
+          <w:sz w:val="28"/>
+          <w:szCs w:val="28"/>
+        </w:rPr>
+        <w:t>20</w:t>
+      </w:r>
+      <w:r>
+        <w:rPr>
+          <w:sz w:val="28"/>
+          <w:szCs w:val="28"/>
+        </w:rPr>
+        <w:fldChar w:fldCharType="begin"/>
+      </w:r>
+      <w:r>
+        <w:rPr>
+          <w:sz w:val="28"/>
+          <w:szCs w:val="28"/>
+        </w:rPr>
+        <w:instrText xml:space="preserve"> DATE \@ "y. MMMM d." </w:instrText>
+      </w:r>
+      <w:r>
+        <w:rPr>
+          <w:sz w:val="28"/>
+          <w:szCs w:val="28"/>
+        </w:rPr>
+        <w:fldChar w:fldCharType="separate"/>
+      </w:r>
+      <w:r>
+        <w:rPr>
+          <w:noProof/>
+          <w:sz w:val="28"/>
+          <w:szCs w:val="28"/>
+        </w:rPr>
+        <w:t>18. március 11.</w:t>
+      </w:r>
+      <w:r>
+        <w:rPr>
+          <w:sz w:val="28"/>
+          <w:szCs w:val="28"/>
+        </w:rPr>
+        <w:fldChar w:fldCharType="end"/>
+      </w:r>
+    </w:p>
+    <w:p>
+      <w:pPr>
+        <w:keepNext/>
+        <w:spacing w:before="240" w:after="60"/>
+        <w:outlineLvl w:val="0"/>
+        <w:rPr>
+          <w:sz w:val="28"/>
+          <w:szCs w:val="28"/>
+        </w:rPr>
+      </w:pPr>
+      <w:r>
+        <w:rPr>
+          <w:sz w:val="28"/>
+          <w:szCs w:val="28"/>
+        </w:rPr>
+        <w:br w:type="page"/>
+      </w:r>
+    </w:p>
     <w:p>
       <w:pPr>
         <w:pStyle w:val="Cmsor1"/>
@@ -63,7 +1139,64 @@
         <w:t xml:space="preserve"> diagram</w:t>
       </w:r>
     </w:p>
-    <w:p/>
+    <w:p>
+      <w:pPr>
+        <w:spacing w:before="240" w:after="240"/>
+      </w:pPr>
+      <w:r>
+        <w:rPr>
+          <w:noProof/>
+        </w:rPr>
+        <w:drawing>
+          <wp:inline distT="0" distB="0" distL="0" distR="0" wp14:anchorId="299C6E05" wp14:editId="05E3A2CC">
+            <wp:extent cx="5753100" cy="5181600"/>
+            <wp:effectExtent l="0" t="0" r="0" b="0"/>
+            <wp:docPr id="2" name="Kép 2"/>
+            <wp:cNvGraphicFramePr>
+              <a:graphicFrameLocks xmlns:a="http://schemas.openxmlformats.org/drawingml/2006/main" noChangeAspect="1"/>
+            </wp:cNvGraphicFramePr>
+            <a:graphic xmlns:a="http://schemas.openxmlformats.org/drawingml/2006/main">
+              <a:graphicData uri="http://schemas.openxmlformats.org/drawingml/2006/picture">
+                <pic:pic xmlns:pic="http://schemas.openxmlformats.org/drawingml/2006/picture">
+                  <pic:nvPicPr>
+                    <pic:cNvPr id="0" name="Picture 2"/>
+                    <pic:cNvPicPr>
+                      <a:picLocks noChangeAspect="1" noChangeArrowheads="1"/>
+                    </pic:cNvPicPr>
+                  </pic:nvPicPr>
+                  <pic:blipFill>
+                    <a:blip r:embed="rId7">
+                      <a:extLst>
+                        <a:ext uri="{28A0092B-C50C-407E-A947-70E740481C1C}">
+                          <a14:useLocalDpi xmlns:a14="http://schemas.microsoft.com/office/drawing/2010/main" val="0"/>
+                        </a:ext>
+                      </a:extLst>
+                    </a:blip>
+                    <a:srcRect/>
+                    <a:stretch>
+                      <a:fillRect/>
+                    </a:stretch>
+                  </pic:blipFill>
+                  <pic:spPr bwMode="auto">
+                    <a:xfrm>
+                      <a:off x="0" y="0"/>
+                      <a:ext cx="5753100" cy="5181600"/>
+                    </a:xfrm>
+                    <a:prstGeom prst="rect">
+                      <a:avLst/>
+                    </a:prstGeom>
+                    <a:noFill/>
+                    <a:ln>
+                      <a:noFill/>
+                    </a:ln>
+                  </pic:spPr>
+                </pic:pic>
+              </a:graphicData>
+            </a:graphic>
+          </wp:inline>
+        </w:drawing>
+      </w:r>
+    </w:p>
     <w:p>
       <w:pPr>
         <w:pStyle w:val="Cmsor3"/>
@@ -107,6 +1240,8 @@
           </w:tcPr>
           <w:p>
             <w:pPr>
+              <w:keepNext/>
+              <w:keepLines/>
               <w:rPr>
                 <w:b/>
               </w:rPr>
@@ -136,6 +1271,8 @@
           </w:tcPr>
           <w:p>
             <w:pPr>
+              <w:keepNext/>
+              <w:keepLines/>
               <w:tabs>
                 <w:tab w:val="left" w:pos="2280"/>
               </w:tabs>
@@ -177,6 +1314,8 @@
           </w:tcPr>
           <w:p>
             <w:pPr>
+              <w:keepNext/>
+              <w:keepLines/>
               <w:rPr>
                 <w:b/>
               </w:rPr>
@@ -197,6 +1336,10 @@
             </w:tcBorders>
           </w:tcPr>
           <w:p>
+            <w:pPr>
+              <w:keepNext/>
+              <w:keepLines/>
+            </w:pPr>
             <w:r>
               <w:t>Doboz mozgatása</w:t>
             </w:r>
@@ -219,6 +1362,8 @@
           </w:tcPr>
           <w:p>
             <w:pPr>
+              <w:keepNext/>
+              <w:keepLines/>
               <w:rPr>
                 <w:b/>
               </w:rPr>
@@ -238,6 +1383,10 @@
             <w:tcW w:w="6178" w:type="dxa"/>
           </w:tcPr>
           <w:p>
+            <w:pPr>
+              <w:keepNext/>
+              <w:keepLines/>
+            </w:pPr>
             <w:r>
               <w:t xml:space="preserve">Felhasználó, </w:t>
             </w:r>
@@ -320,6 +1469,8 @@
           </w:tcPr>
           <w:p>
             <w:pPr>
+              <w:keepNext/>
+              <w:keepLines/>
               <w:rPr>
                 <w:b/>
               </w:rPr>
@@ -349,6 +1500,8 @@
           </w:tcPr>
           <w:p>
             <w:pPr>
+              <w:keepNext/>
+              <w:keepLines/>
               <w:tabs>
                 <w:tab w:val="left" w:pos="2280"/>
               </w:tabs>
@@ -398,6 +1551,8 @@
           </w:tcPr>
           <w:p>
             <w:pPr>
+              <w:keepNext/>
+              <w:keepLines/>
               <w:rPr>
                 <w:b/>
               </w:rPr>
@@ -418,6 +1573,10 @@
             </w:tcBorders>
           </w:tcPr>
           <w:p>
+            <w:pPr>
+              <w:keepNext/>
+              <w:keepLines/>
+            </w:pPr>
             <w:r>
               <w:t>Doboz mozgatása</w:t>
             </w:r>
@@ -440,6 +1599,8 @@
           </w:tcPr>
           <w:p>
             <w:pPr>
+              <w:keepNext/>
+              <w:keepLines/>
               <w:rPr>
                 <w:b/>
               </w:rPr>
@@ -459,6 +1620,10 @@
             <w:tcW w:w="6178" w:type="dxa"/>
           </w:tcPr>
           <w:p>
+            <w:pPr>
+              <w:keepNext/>
+              <w:keepLines/>
+            </w:pPr>
             <w:r>
               <w:t xml:space="preserve">Felhasználó, </w:t>
             </w:r>
@@ -541,6 +1706,8 @@
           </w:tcPr>
           <w:p>
             <w:pPr>
+              <w:keepNext/>
+              <w:keepLines/>
               <w:rPr>
                 <w:b/>
               </w:rPr>
@@ -570,6 +1737,8 @@
           </w:tcPr>
           <w:p>
             <w:pPr>
+              <w:keepNext/>
+              <w:keepLines/>
               <w:tabs>
                 <w:tab w:val="left" w:pos="2280"/>
               </w:tabs>
@@ -619,6 +1788,8 @@
           </w:tcPr>
           <w:p>
             <w:pPr>
+              <w:keepNext/>
+              <w:keepLines/>
               <w:rPr>
                 <w:b/>
               </w:rPr>
@@ -639,6 +1810,10 @@
             </w:tcBorders>
           </w:tcPr>
           <w:p>
+            <w:pPr>
+              <w:keepNext/>
+              <w:keepLines/>
+            </w:pPr>
             <w:r>
               <w:t>Doboz mozgatása</w:t>
             </w:r>
@@ -661,6 +1836,8 @@
           </w:tcPr>
           <w:p>
             <w:pPr>
+              <w:keepNext/>
+              <w:keepLines/>
               <w:rPr>
                 <w:b/>
               </w:rPr>
@@ -680,6 +1857,10 @@
             <w:tcW w:w="6178" w:type="dxa"/>
           </w:tcPr>
           <w:p>
+            <w:pPr>
+              <w:keepNext/>
+              <w:keepLines/>
+            </w:pPr>
             <w:r>
               <w:t xml:space="preserve">Felhasználó, </w:t>
             </w:r>
@@ -759,6 +1940,8 @@
           </w:tcPr>
           <w:p>
             <w:pPr>
+              <w:keepNext/>
+              <w:keepLines/>
               <w:rPr>
                 <w:b/>
               </w:rPr>
@@ -788,6 +1971,8 @@
           </w:tcPr>
           <w:p>
             <w:pPr>
+              <w:keepNext/>
+              <w:keepLines/>
               <w:tabs>
                 <w:tab w:val="left" w:pos="2280"/>
               </w:tabs>
@@ -837,6 +2022,8 @@
           </w:tcPr>
           <w:p>
             <w:pPr>
+              <w:keepNext/>
+              <w:keepLines/>
               <w:rPr>
                 <w:b/>
               </w:rPr>
@@ -857,6 +2044,10 @@
             </w:tcBorders>
           </w:tcPr>
           <w:p>
+            <w:pPr>
+              <w:keepNext/>
+              <w:keepLines/>
+            </w:pPr>
             <w:r>
               <w:t>Doboz mozgatása</w:t>
             </w:r>
@@ -879,6 +2070,8 @@
           </w:tcPr>
           <w:p>
             <w:pPr>
+              <w:keepNext/>
+              <w:keepLines/>
               <w:rPr>
                 <w:b/>
               </w:rPr>
@@ -898,6 +2091,10 @@
             <w:tcW w:w="6178" w:type="dxa"/>
           </w:tcPr>
           <w:p>
+            <w:pPr>
+              <w:keepNext/>
+              <w:keepLines/>
+            </w:pPr>
             <w:r>
               <w:t xml:space="preserve">Felhasználó, </w:t>
             </w:r>
@@ -974,6 +2171,8 @@
           </w:tcPr>
           <w:p>
             <w:pPr>
+              <w:keepNext/>
+              <w:keepLines/>
               <w:rPr>
                 <w:b/>
               </w:rPr>
@@ -1003,6 +2202,8 @@
           </w:tcPr>
           <w:p>
             <w:pPr>
+              <w:keepNext/>
+              <w:keepLines/>
               <w:tabs>
                 <w:tab w:val="left" w:pos="2280"/>
               </w:tabs>
@@ -1036,6 +2237,8 @@
           </w:tcPr>
           <w:p>
             <w:pPr>
+              <w:keepNext/>
+              <w:keepLines/>
               <w:rPr>
                 <w:b/>
               </w:rPr>
@@ -1056,6 +2259,10 @@
             </w:tcBorders>
           </w:tcPr>
           <w:p>
+            <w:pPr>
+              <w:keepNext/>
+              <w:keepLines/>
+            </w:pPr>
             <w:r>
               <w:t>A játékos meghal.</w:t>
             </w:r>
@@ -1072,16 +2279,17 @@
           </w:tcPr>
           <w:p>
             <w:pPr>
-              <w:rPr>
-                <w:b/>
-              </w:rPr>
-            </w:pPr>
-            <w:proofErr w:type="spellStart"/>
-            <w:r>
-              <w:rPr>
-                <w:b/>
-              </w:rPr>
-              <w:lastRenderedPageBreak/>
+              <w:keepNext/>
+              <w:keepLines/>
+              <w:rPr>
+                <w:b/>
+              </w:rPr>
+            </w:pPr>
+            <w:proofErr w:type="spellStart"/>
+            <w:r>
+              <w:rPr>
+                <w:b/>
+              </w:rPr>
               <w:t>Aktorok</w:t>
             </w:r>
             <w:proofErr w:type="spellEnd"/>
@@ -1092,6 +2300,10 @@
             <w:tcW w:w="6178" w:type="dxa"/>
           </w:tcPr>
           <w:p>
+            <w:pPr>
+              <w:keepNext/>
+              <w:keepLines/>
+            </w:pPr>
             <w:proofErr w:type="spellStart"/>
             <w:r>
               <w:t>Worker</w:t>
@@ -1171,16 +2383,17 @@
           </w:tcPr>
           <w:p>
             <w:pPr>
-              <w:rPr>
-                <w:b/>
-              </w:rPr>
-            </w:pPr>
-            <w:proofErr w:type="spellStart"/>
-            <w:r>
-              <w:rPr>
-                <w:b/>
-              </w:rPr>
-              <w:lastRenderedPageBreak/>
+              <w:keepNext/>
+              <w:keepLines/>
+              <w:rPr>
+                <w:b/>
+              </w:rPr>
+            </w:pPr>
+            <w:proofErr w:type="spellStart"/>
+            <w:r>
+              <w:rPr>
+                <w:b/>
+              </w:rPr>
               <w:t>Use-case</w:t>
             </w:r>
             <w:proofErr w:type="spellEnd"/>
@@ -1201,6 +2414,8 @@
           </w:tcPr>
           <w:p>
             <w:pPr>
+              <w:keepNext/>
+              <w:keepLines/>
               <w:tabs>
                 <w:tab w:val="left" w:pos="2280"/>
               </w:tabs>
@@ -1242,6 +2457,8 @@
           </w:tcPr>
           <w:p>
             <w:pPr>
+              <w:keepNext/>
+              <w:keepLines/>
               <w:rPr>
                 <w:b/>
               </w:rPr>
@@ -1262,6 +2479,10 @@
             </w:tcBorders>
           </w:tcPr>
           <w:p>
+            <w:pPr>
+              <w:keepNext/>
+              <w:keepLines/>
+            </w:pPr>
             <w:r>
               <w:t>A játékos pontot kap.</w:t>
             </w:r>
@@ -1278,6 +2499,8 @@
           </w:tcPr>
           <w:p>
             <w:pPr>
+              <w:keepNext/>
+              <w:keepLines/>
               <w:rPr>
                 <w:b/>
               </w:rPr>
@@ -1297,6 +2520,10 @@
             <w:tcW w:w="6178" w:type="dxa"/>
           </w:tcPr>
           <w:p>
+            <w:pPr>
+              <w:keepNext/>
+              <w:keepLines/>
+            </w:pPr>
             <w:proofErr w:type="spellStart"/>
             <w:r>
               <w:t>Worker</w:t>
@@ -1373,6 +2600,8 @@
           </w:tcPr>
           <w:p>
             <w:pPr>
+              <w:keepNext/>
+              <w:keepLines/>
               <w:rPr>
                 <w:b/>
               </w:rPr>
@@ -1402,6 +2631,8 @@
           </w:tcPr>
           <w:p>
             <w:pPr>
+              <w:keepNext/>
+              <w:keepLines/>
               <w:tabs>
                 <w:tab w:val="left" w:pos="1335"/>
               </w:tabs>
@@ -1459,6 +2690,8 @@
           </w:tcPr>
           <w:p>
             <w:pPr>
+              <w:keepNext/>
+              <w:keepLines/>
               <w:rPr>
                 <w:b/>
               </w:rPr>
@@ -1479,6 +2712,10 @@
             </w:tcBorders>
           </w:tcPr>
           <w:p>
+            <w:pPr>
+              <w:keepNext/>
+              <w:keepLines/>
+            </w:pPr>
             <w:r>
               <w:t>A doboz</w:t>
             </w:r>
@@ -1498,6 +2735,8 @@
           </w:tcPr>
           <w:p>
             <w:pPr>
+              <w:keepNext/>
+              <w:keepLines/>
               <w:rPr>
                 <w:b/>
               </w:rPr>
@@ -1517,6 +2756,10 @@
             <w:tcW w:w="6178" w:type="dxa"/>
           </w:tcPr>
           <w:p>
+            <w:pPr>
+              <w:keepNext/>
+              <w:keepLines/>
+            </w:pPr>
             <w:r>
               <w:t>Felhasználó</w:t>
             </w:r>
@@ -1602,6 +2845,8 @@
           </w:tcPr>
           <w:p>
             <w:pPr>
+              <w:keepNext/>
+              <w:keepLines/>
               <w:rPr>
                 <w:b/>
               </w:rPr>
@@ -1630,6 +2875,10 @@
             </w:tcBorders>
           </w:tcPr>
           <w:p>
+            <w:pPr>
+              <w:keepNext/>
+              <w:keepLines/>
+            </w:pPr>
             <w:proofErr w:type="spellStart"/>
             <w:r>
               <w:t>B</w:t>
@@ -1678,6 +2927,8 @@
           </w:tcPr>
           <w:p>
             <w:pPr>
+              <w:keepNext/>
+              <w:keepLines/>
               <w:rPr>
                 <w:b/>
               </w:rPr>
@@ -1698,6 +2949,10 @@
             </w:tcBorders>
           </w:tcPr>
           <w:p>
+            <w:pPr>
+              <w:keepNext/>
+              <w:keepLines/>
+            </w:pPr>
             <w:r>
               <w:t>A doboz</w:t>
             </w:r>
@@ -1717,6 +2972,8 @@
           </w:tcPr>
           <w:p>
             <w:pPr>
+              <w:keepNext/>
+              <w:keepLines/>
               <w:rPr>
                 <w:b/>
               </w:rPr>
@@ -1736,6 +2993,10 @@
             <w:tcW w:w="6178" w:type="dxa"/>
           </w:tcPr>
           <w:p>
+            <w:pPr>
+              <w:keepNext/>
+              <w:keepLines/>
+            </w:pPr>
             <w:r>
               <w:t>Felhasználó</w:t>
             </w:r>
@@ -1818,6 +3079,8 @@
           </w:tcPr>
           <w:p>
             <w:pPr>
+              <w:keepNext/>
+              <w:keepLines/>
               <w:rPr>
                 <w:b/>
               </w:rPr>
@@ -1846,6 +3109,10 @@
             </w:tcBorders>
           </w:tcPr>
           <w:p>
+            <w:pPr>
+              <w:keepNext/>
+              <w:keepLines/>
+            </w:pPr>
             <w:proofErr w:type="spellStart"/>
             <w:r>
               <w:t>Box</w:t>
@@ -1891,6 +3158,8 @@
           </w:tcPr>
           <w:p>
             <w:pPr>
+              <w:keepNext/>
+              <w:keepLines/>
               <w:rPr>
                 <w:b/>
               </w:rPr>
@@ -1911,6 +3180,10 @@
             </w:tcBorders>
           </w:tcPr>
           <w:p>
+            <w:pPr>
+              <w:keepNext/>
+              <w:keepLines/>
+            </w:pPr>
             <w:r>
               <w:t>A doboz egy falnak vagy oszlopnak tolódik.</w:t>
             </w:r>
@@ -1927,6 +3200,8 @@
           </w:tcPr>
           <w:p>
             <w:pPr>
+              <w:keepNext/>
+              <w:keepLines/>
               <w:rPr>
                 <w:b/>
               </w:rPr>
@@ -1946,6 +3221,10 @@
             <w:tcW w:w="6178" w:type="dxa"/>
           </w:tcPr>
           <w:p>
+            <w:pPr>
+              <w:keepNext/>
+              <w:keepLines/>
+            </w:pPr>
             <w:r>
               <w:t>Felhasználó</w:t>
             </w:r>
@@ -1992,6 +3271,245 @@
             </w:r>
             <w:r>
               <w:t xml:space="preserve"> által a doboz egy olyan mezőre jutna, ahol fal vagy oszlop áll, azonban ezt nem teheti meg, így a doboz végeredményül az eredeti helyén marad.</w:t>
+            </w:r>
+          </w:p>
+        </w:tc>
+      </w:tr>
+    </w:tbl>
+    <w:p>
+      <w:bookmarkStart w:id="1" w:name="_GoBack"/>
+      <w:bookmarkEnd w:id="1"/>
+    </w:p>
+    <w:tbl>
+      <w:tblPr>
+        <w:tblW w:w="0" w:type="auto"/>
+        <w:tblBorders>
+          <w:top w:val="single" w:sz="4" w:space="0" w:color="auto"/>
+          <w:left w:val="single" w:sz="4" w:space="0" w:color="auto"/>
+          <w:bottom w:val="single" w:sz="4" w:space="0" w:color="auto"/>
+          <w:right w:val="single" w:sz="4" w:space="0" w:color="auto"/>
+          <w:insideH w:val="single" w:sz="4" w:space="0" w:color="auto"/>
+          <w:insideV w:val="single" w:sz="4" w:space="0" w:color="auto"/>
+        </w:tblBorders>
+        <w:tblLook w:val="01E0" w:firstRow="1" w:lastRow="1" w:firstColumn="1" w:lastColumn="1" w:noHBand="0" w:noVBand="0"/>
+      </w:tblPr>
+      <w:tblGrid>
+        <w:gridCol w:w="2785"/>
+        <w:gridCol w:w="6178"/>
+      </w:tblGrid>
+      <w:tr>
+        <w:trPr>
+          <w:trHeight w:val="272"/>
+        </w:trPr>
+        <w:tc>
+          <w:tcPr>
+            <w:tcW w:w="2785" w:type="dxa"/>
+            <w:tcBorders>
+              <w:bottom w:val="double" w:sz="4" w:space="0" w:color="auto"/>
+            </w:tcBorders>
+          </w:tcPr>
+          <w:p>
+            <w:pPr>
+              <w:keepNext/>
+              <w:keepLines/>
+              <w:rPr>
+                <w:b/>
+              </w:rPr>
+            </w:pPr>
+            <w:proofErr w:type="spellStart"/>
+            <w:r>
+              <w:rPr>
+                <w:b/>
+              </w:rPr>
+              <w:t>Use-case</w:t>
+            </w:r>
+            <w:proofErr w:type="spellEnd"/>
+            <w:r>
+              <w:rPr>
+                <w:b/>
+              </w:rPr>
+              <w:t xml:space="preserve"> neve</w:t>
+            </w:r>
+          </w:p>
+        </w:tc>
+        <w:tc>
+          <w:tcPr>
+            <w:tcW w:w="6178" w:type="dxa"/>
+            <w:tcBorders>
+              <w:bottom w:val="double" w:sz="4" w:space="0" w:color="auto"/>
+            </w:tcBorders>
+          </w:tcPr>
+          <w:p>
+            <w:pPr>
+              <w:keepNext/>
+              <w:keepLines/>
+            </w:pPr>
+            <w:proofErr w:type="spellStart"/>
+            <w:r>
+              <w:t>Box</w:t>
+            </w:r>
+            <w:proofErr w:type="spellEnd"/>
+            <w:r>
+              <w:t xml:space="preserve"> </w:t>
+            </w:r>
+            <w:proofErr w:type="spellStart"/>
+            <w:r>
+              <w:t>moves</w:t>
+            </w:r>
+            <w:proofErr w:type="spellEnd"/>
+            <w:r>
+              <w:t xml:space="preserve"> </w:t>
+            </w:r>
+            <w:proofErr w:type="spellStart"/>
+            <w:r>
+              <w:t>to</w:t>
+            </w:r>
+            <w:proofErr w:type="spellEnd"/>
+            <w:r>
+              <w:t xml:space="preserve"> </w:t>
+            </w:r>
+            <w:proofErr w:type="spellStart"/>
+            <w:r>
+              <w:t>open</w:t>
+            </w:r>
+            <w:proofErr w:type="spellEnd"/>
+            <w:r>
+              <w:t xml:space="preserve"> </w:t>
+            </w:r>
+            <w:proofErr w:type="spellStart"/>
+            <w:r>
+              <w:t>HoleField</w:t>
+            </w:r>
+            <w:proofErr w:type="spellEnd"/>
+          </w:p>
+        </w:tc>
+      </w:tr>
+      <w:tr>
+        <w:trPr>
+          <w:trHeight w:val="257"/>
+        </w:trPr>
+        <w:tc>
+          <w:tcPr>
+            <w:tcW w:w="2785" w:type="dxa"/>
+            <w:tcBorders>
+              <w:top w:val="double" w:sz="4" w:space="0" w:color="auto"/>
+            </w:tcBorders>
+          </w:tcPr>
+          <w:p>
+            <w:pPr>
+              <w:keepNext/>
+              <w:keepLines/>
+              <w:rPr>
+                <w:b/>
+              </w:rPr>
+            </w:pPr>
+            <w:r>
+              <w:rPr>
+                <w:b/>
+              </w:rPr>
+              <w:t>Rövid leírás</w:t>
+            </w:r>
+          </w:p>
+        </w:tc>
+        <w:tc>
+          <w:tcPr>
+            <w:tcW w:w="6178" w:type="dxa"/>
+            <w:tcBorders>
+              <w:top w:val="double" w:sz="4" w:space="0" w:color="auto"/>
+            </w:tcBorders>
+          </w:tcPr>
+          <w:p>
+            <w:pPr>
+              <w:keepNext/>
+              <w:keepLines/>
+            </w:pPr>
+            <w:r>
+              <w:t>A doboz egy nyitott lyukra tolódik.</w:t>
+            </w:r>
+          </w:p>
+        </w:tc>
+      </w:tr>
+      <w:tr>
+        <w:trPr>
+          <w:trHeight w:val="272"/>
+        </w:trPr>
+        <w:tc>
+          <w:tcPr>
+            <w:tcW w:w="2785" w:type="dxa"/>
+          </w:tcPr>
+          <w:p>
+            <w:pPr>
+              <w:keepNext/>
+              <w:keepLines/>
+              <w:rPr>
+                <w:b/>
+              </w:rPr>
+            </w:pPr>
+            <w:proofErr w:type="spellStart"/>
+            <w:r>
+              <w:rPr>
+                <w:b/>
+              </w:rPr>
+              <w:t>Aktorok</w:t>
+            </w:r>
+            <w:proofErr w:type="spellEnd"/>
+          </w:p>
+        </w:tc>
+        <w:tc>
+          <w:tcPr>
+            <w:tcW w:w="6178" w:type="dxa"/>
+          </w:tcPr>
+          <w:p>
+            <w:pPr>
+              <w:keepNext/>
+              <w:keepLines/>
+            </w:pPr>
+            <w:r>
+              <w:t>Felhasználó</w:t>
+            </w:r>
+            <w:r>
+              <w:t xml:space="preserve">, </w:t>
+            </w:r>
+            <w:proofErr w:type="spellStart"/>
+            <w:r>
+              <w:t>Box</w:t>
+            </w:r>
+            <w:proofErr w:type="spellEnd"/>
+          </w:p>
+        </w:tc>
+      </w:tr>
+      <w:tr>
+        <w:trPr>
+          <w:trHeight w:val="287"/>
+        </w:trPr>
+        <w:tc>
+          <w:tcPr>
+            <w:tcW w:w="2785" w:type="dxa"/>
+          </w:tcPr>
+          <w:p>
+            <w:pPr>
+              <w:rPr>
+                <w:b/>
+              </w:rPr>
+            </w:pPr>
+            <w:r>
+              <w:rPr>
+                <w:b/>
+              </w:rPr>
+              <w:t>Forgatókönyv</w:t>
+            </w:r>
+          </w:p>
+        </w:tc>
+        <w:tc>
+          <w:tcPr>
+            <w:tcW w:w="6178" w:type="dxa"/>
+          </w:tcPr>
+          <w:p>
+            <w:r>
+              <w:t>Egy munkás</w:t>
+            </w:r>
+            <w:r>
+              <w:t xml:space="preserve"> által a doboz egy nyitott lyukra helyeződik át, ahol az meg is semmisül.</w:t>
             </w:r>
           </w:p>
         </w:tc>
@@ -2028,6 +3546,8 @@
           </w:tcPr>
           <w:p>
             <w:pPr>
+              <w:keepNext/>
+              <w:keepLines/>
               <w:rPr>
                 <w:b/>
               </w:rPr>
@@ -2056,6 +3576,10 @@
             </w:tcBorders>
           </w:tcPr>
           <w:p>
+            <w:pPr>
+              <w:keepNext/>
+              <w:keepLines/>
+            </w:pPr>
             <w:proofErr w:type="spellStart"/>
             <w:r>
               <w:t>Box</w:t>
@@ -2066,7 +3590,7 @@
             </w:r>
             <w:proofErr w:type="spellStart"/>
             <w:r>
-              <w:t>moves</w:t>
+              <w:t>gets</w:t>
             </w:r>
             <w:proofErr w:type="spellEnd"/>
             <w:r>
@@ -2074,23 +3598,7 @@
             </w:r>
             <w:proofErr w:type="spellStart"/>
             <w:r>
-              <w:t>to</w:t>
-            </w:r>
-            <w:proofErr w:type="spellEnd"/>
-            <w:r>
-              <w:t xml:space="preserve"> </w:t>
-            </w:r>
-            <w:proofErr w:type="spellStart"/>
-            <w:r>
-              <w:t>open</w:t>
-            </w:r>
-            <w:proofErr w:type="spellEnd"/>
-            <w:r>
-              <w:t xml:space="preserve"> </w:t>
-            </w:r>
-            <w:proofErr w:type="spellStart"/>
-            <w:r>
-              <w:t>HoleField</w:t>
+              <w:t>destroyed</w:t>
             </w:r>
             <w:proofErr w:type="spellEnd"/>
           </w:p>
@@ -2109,6 +3617,8 @@
           </w:tcPr>
           <w:p>
             <w:pPr>
+              <w:keepNext/>
+              <w:keepLines/>
               <w:rPr>
                 <w:b/>
               </w:rPr>
@@ -2129,8 +3639,12 @@
             </w:tcBorders>
           </w:tcPr>
           <w:p>
-            <w:r>
-              <w:t>A doboz egy nyitott lyukra tolódik.</w:t>
+            <w:pPr>
+              <w:keepNext/>
+              <w:keepLines/>
+            </w:pPr>
+            <w:r>
+              <w:t>A doboz megsemmisül.</w:t>
             </w:r>
           </w:p>
         </w:tc>
@@ -2145,6 +3659,8 @@
           </w:tcPr>
           <w:p>
             <w:pPr>
+              <w:keepNext/>
+              <w:keepLines/>
               <w:rPr>
                 <w:b/>
               </w:rPr>
@@ -2164,12 +3680,10 @@
             <w:tcW w:w="6178" w:type="dxa"/>
           </w:tcPr>
           <w:p>
-            <w:r>
-              <w:t>Felhasználó</w:t>
-            </w:r>
-            <w:r>
-              <w:t xml:space="preserve">, </w:t>
-            </w:r>
+            <w:pPr>
+              <w:keepNext/>
+              <w:keepLines/>
+            </w:pPr>
             <w:proofErr w:type="spellStart"/>
             <w:r>
               <w:t>Box</w:t>
@@ -2206,10 +3720,10 @@
           </w:tcPr>
           <w:p>
             <w:r>
-              <w:t>Egy munkás</w:t>
-            </w:r>
-            <w:r>
-              <w:t xml:space="preserve"> által a doboz egy nyitott lyukra helyeződik át, ahol az meg is semmisül.</w:t>
+              <w:t>A doboz megsemmisül, mert egy nyitott lyukba esett</w:t>
+            </w:r>
+            <w:r>
+              <w:t>, így többet nem térhet vissza a pályára.</w:t>
             </w:r>
           </w:p>
         </w:tc>
@@ -2246,6 +3760,8 @@
           </w:tcPr>
           <w:p>
             <w:pPr>
+              <w:keepNext/>
+              <w:keepLines/>
               <w:rPr>
                 <w:b/>
               </w:rPr>
@@ -2274,9 +3790,13 @@
             </w:tcBorders>
           </w:tcPr>
           <w:p>
-            <w:proofErr w:type="spellStart"/>
-            <w:r>
-              <w:t>Box</w:t>
+            <w:pPr>
+              <w:keepNext/>
+              <w:keepLines/>
+            </w:pPr>
+            <w:proofErr w:type="spellStart"/>
+            <w:r>
+              <w:t>Worker</w:t>
             </w:r>
             <w:proofErr w:type="spellEnd"/>
             <w:r>
@@ -2284,7 +3804,7 @@
             </w:r>
             <w:proofErr w:type="spellStart"/>
             <w:r>
-              <w:t>gets</w:t>
+              <w:t>moves</w:t>
             </w:r>
             <w:proofErr w:type="spellEnd"/>
             <w:r>
@@ -2292,7 +3812,15 @@
             </w:r>
             <w:proofErr w:type="spellStart"/>
             <w:r>
-              <w:t>destroyed</w:t>
+              <w:t>to</w:t>
+            </w:r>
+            <w:proofErr w:type="spellEnd"/>
+            <w:r>
+              <w:t xml:space="preserve"> </w:t>
+            </w:r>
+            <w:proofErr w:type="spellStart"/>
+            <w:r>
+              <w:t>SimpleField</w:t>
             </w:r>
             <w:proofErr w:type="spellEnd"/>
           </w:p>
@@ -2311,6 +3839,8 @@
           </w:tcPr>
           <w:p>
             <w:pPr>
+              <w:keepNext/>
+              <w:keepLines/>
               <w:rPr>
                 <w:b/>
               </w:rPr>
@@ -2331,8 +3861,12 @@
             </w:tcBorders>
           </w:tcPr>
           <w:p>
-            <w:r>
-              <w:t>A doboz megsemmisül.</w:t>
+            <w:pPr>
+              <w:keepNext/>
+              <w:keepLines/>
+            </w:pPr>
+            <w:r>
+              <w:t>A munkás lép egyet.</w:t>
             </w:r>
           </w:p>
         </w:tc>
@@ -2347,6 +3881,8 @@
           </w:tcPr>
           <w:p>
             <w:pPr>
+              <w:keepNext/>
+              <w:keepLines/>
               <w:rPr>
                 <w:b/>
               </w:rPr>
@@ -2366,11 +3902,13 @@
             <w:tcW w:w="6178" w:type="dxa"/>
           </w:tcPr>
           <w:p>
-            <w:proofErr w:type="spellStart"/>
-            <w:r>
-              <w:t>Box</w:t>
-            </w:r>
-            <w:proofErr w:type="spellEnd"/>
+            <w:pPr>
+              <w:keepNext/>
+              <w:keepLines/>
+            </w:pPr>
+            <w:r>
+              <w:t>Felhasználó</w:t>
+            </w:r>
           </w:p>
         </w:tc>
       </w:tr>
@@ -2402,10 +3940,7 @@
           </w:tcPr>
           <w:p>
             <w:r>
-              <w:t>A doboz megsemmisül, mert egy nyitott lyukba esett</w:t>
-            </w:r>
-            <w:r>
-              <w:t>, így többet nem térhet vissza a pályára.</w:t>
+              <w:t>A munkás lép egyet egy tetszőleges irányba és egy egyszerű mezőre jut.</w:t>
             </w:r>
           </w:p>
         </w:tc>
@@ -2442,6 +3977,8 @@
           </w:tcPr>
           <w:p>
             <w:pPr>
+              <w:keepNext/>
+              <w:keepLines/>
               <w:rPr>
                 <w:b/>
               </w:rPr>
@@ -2470,6 +4007,10 @@
             </w:tcBorders>
           </w:tcPr>
           <w:p>
+            <w:pPr>
+              <w:keepNext/>
+              <w:keepLines/>
+            </w:pPr>
             <w:proofErr w:type="spellStart"/>
             <w:r>
               <w:t>Worker</w:t>
@@ -2496,7 +4037,15 @@
             </w:r>
             <w:proofErr w:type="spellStart"/>
             <w:r>
-              <w:t>SimpleField</w:t>
+              <w:t>open</w:t>
+            </w:r>
+            <w:proofErr w:type="spellEnd"/>
+            <w:r>
+              <w:t xml:space="preserve"> </w:t>
+            </w:r>
+            <w:proofErr w:type="spellStart"/>
+            <w:r>
+              <w:t>HoleField</w:t>
             </w:r>
             <w:proofErr w:type="spellEnd"/>
           </w:p>
@@ -2515,6 +4064,8 @@
           </w:tcPr>
           <w:p>
             <w:pPr>
+              <w:keepNext/>
+              <w:keepLines/>
               <w:rPr>
                 <w:b/>
               </w:rPr>
@@ -2535,8 +4086,12 @@
             </w:tcBorders>
           </w:tcPr>
           <w:p>
-            <w:r>
-              <w:t>A munkás lép egyet.</w:t>
+            <w:pPr>
+              <w:keepNext/>
+              <w:keepLines/>
+            </w:pPr>
+            <w:r>
+              <w:t>A munkás egy nyitott lyukra lép.</w:t>
             </w:r>
           </w:p>
         </w:tc>
@@ -2551,6 +4106,8 @@
           </w:tcPr>
           <w:p>
             <w:pPr>
+              <w:keepNext/>
+              <w:keepLines/>
               <w:rPr>
                 <w:b/>
               </w:rPr>
@@ -2570,6 +4127,10 @@
             <w:tcW w:w="6178" w:type="dxa"/>
           </w:tcPr>
           <w:p>
+            <w:pPr>
+              <w:keepNext/>
+              <w:keepLines/>
+            </w:pPr>
             <w:r>
               <w:t>Felhasználó</w:t>
             </w:r>
@@ -2604,7 +4165,10 @@
           </w:tcPr>
           <w:p>
             <w:r>
-              <w:t>A munkás lép egyet egy tetszőleges irányba és egy egyszerű mezőre jut.</w:t>
+              <w:t xml:space="preserve">A munkás lép egy tetszőleges irányba, </w:t>
+            </w:r>
+            <w:r>
+              <w:t>ahol egy nyitott lyuk áll. Ekkor ő meghal, a játékba már nem térhet vissza.</w:t>
             </w:r>
           </w:p>
         </w:tc>
@@ -2641,6 +4205,8 @@
           </w:tcPr>
           <w:p>
             <w:pPr>
+              <w:keepNext/>
+              <w:keepLines/>
               <w:rPr>
                 <w:b/>
               </w:rPr>
@@ -2669,6 +4235,10 @@
             </w:tcBorders>
           </w:tcPr>
           <w:p>
+            <w:pPr>
+              <w:keepNext/>
+              <w:keepLines/>
+            </w:pPr>
             <w:proofErr w:type="spellStart"/>
             <w:r>
               <w:t>Worker</w:t>
@@ -2679,7 +4249,7 @@
             </w:r>
             <w:proofErr w:type="spellStart"/>
             <w:r>
-              <w:t>moves</w:t>
+              <w:t>hits</w:t>
             </w:r>
             <w:proofErr w:type="spellEnd"/>
             <w:r>
@@ -2687,7 +4257,7 @@
             </w:r>
             <w:proofErr w:type="spellStart"/>
             <w:r>
-              <w:t>to</w:t>
+              <w:t>another</w:t>
             </w:r>
             <w:proofErr w:type="spellEnd"/>
             <w:r>
@@ -2695,15 +4265,7 @@
             </w:r>
             <w:proofErr w:type="spellStart"/>
             <w:r>
-              <w:t>open</w:t>
-            </w:r>
-            <w:proofErr w:type="spellEnd"/>
-            <w:r>
-              <w:t xml:space="preserve"> </w:t>
-            </w:r>
-            <w:proofErr w:type="spellStart"/>
-            <w:r>
-              <w:t>HoleField</w:t>
+              <w:t>Worker</w:t>
             </w:r>
             <w:proofErr w:type="spellEnd"/>
           </w:p>
@@ -2722,6 +4284,8 @@
           </w:tcPr>
           <w:p>
             <w:pPr>
+              <w:keepNext/>
+              <w:keepLines/>
               <w:rPr>
                 <w:b/>
               </w:rPr>
@@ -2742,8 +4306,12 @@
             </w:tcBorders>
           </w:tcPr>
           <w:p>
-            <w:r>
-              <w:t>A munkás egy nyitott lyukra lép.</w:t>
+            <w:pPr>
+              <w:keepNext/>
+              <w:keepLines/>
+            </w:pPr>
+            <w:r>
+              <w:t>A munkás egy olyan mezőre lép, ahol már tartózkodik egy másik munkás.</w:t>
             </w:r>
           </w:p>
         </w:tc>
@@ -2758,6 +4326,8 @@
           </w:tcPr>
           <w:p>
             <w:pPr>
+              <w:keepNext/>
+              <w:keepLines/>
               <w:rPr>
                 <w:b/>
               </w:rPr>
@@ -2777,211 +4347,10 @@
             <w:tcW w:w="6178" w:type="dxa"/>
           </w:tcPr>
           <w:p>
-            <w:r>
-              <w:t>Felhasználó</w:t>
-            </w:r>
-          </w:p>
-        </w:tc>
-      </w:tr>
-      <w:tr>
-        <w:trPr>
-          <w:trHeight w:val="287"/>
-        </w:trPr>
-        <w:tc>
-          <w:tcPr>
-            <w:tcW w:w="2785" w:type="dxa"/>
-          </w:tcPr>
-          <w:p>
-            <w:pPr>
-              <w:rPr>
-                <w:b/>
-              </w:rPr>
-            </w:pPr>
-            <w:r>
-              <w:rPr>
-                <w:b/>
-              </w:rPr>
-              <w:t>Forgatókönyv</w:t>
-            </w:r>
-          </w:p>
-        </w:tc>
-        <w:tc>
-          <w:tcPr>
-            <w:tcW w:w="6178" w:type="dxa"/>
-          </w:tcPr>
-          <w:p>
-            <w:r>
-              <w:t xml:space="preserve">A munkás lép egy tetszőleges irányba, </w:t>
-            </w:r>
-            <w:r>
-              <w:t>ahol egy nyitott lyuk áll. Ekkor ő meghal, a játékba már nem térhet vissza.</w:t>
-            </w:r>
-          </w:p>
-        </w:tc>
-      </w:tr>
-    </w:tbl>
-    <w:p>
-      <w:bookmarkStart w:id="0" w:name="_GoBack"/>
-      <w:bookmarkEnd w:id="0"/>
-    </w:p>
-    <w:tbl>
-      <w:tblPr>
-        <w:tblW w:w="0" w:type="auto"/>
-        <w:tblBorders>
-          <w:top w:val="single" w:sz="4" w:space="0" w:color="auto"/>
-          <w:left w:val="single" w:sz="4" w:space="0" w:color="auto"/>
-          <w:bottom w:val="single" w:sz="4" w:space="0" w:color="auto"/>
-          <w:right w:val="single" w:sz="4" w:space="0" w:color="auto"/>
-          <w:insideH w:val="single" w:sz="4" w:space="0" w:color="auto"/>
-          <w:insideV w:val="single" w:sz="4" w:space="0" w:color="auto"/>
-        </w:tblBorders>
-        <w:tblLook w:val="01E0" w:firstRow="1" w:lastRow="1" w:firstColumn="1" w:lastColumn="1" w:noHBand="0" w:noVBand="0"/>
-      </w:tblPr>
-      <w:tblGrid>
-        <w:gridCol w:w="2785"/>
-        <w:gridCol w:w="6178"/>
-      </w:tblGrid>
-      <w:tr>
-        <w:trPr>
-          <w:trHeight w:val="272"/>
-        </w:trPr>
-        <w:tc>
-          <w:tcPr>
-            <w:tcW w:w="2785" w:type="dxa"/>
-            <w:tcBorders>
-              <w:bottom w:val="double" w:sz="4" w:space="0" w:color="auto"/>
-            </w:tcBorders>
-          </w:tcPr>
-          <w:p>
-            <w:pPr>
-              <w:rPr>
-                <w:b/>
-              </w:rPr>
-            </w:pPr>
-            <w:proofErr w:type="spellStart"/>
-            <w:r>
-              <w:rPr>
-                <w:b/>
-              </w:rPr>
-              <w:t>Use-case</w:t>
-            </w:r>
-            <w:proofErr w:type="spellEnd"/>
-            <w:r>
-              <w:rPr>
-                <w:b/>
-              </w:rPr>
-              <w:t xml:space="preserve"> neve</w:t>
-            </w:r>
-          </w:p>
-        </w:tc>
-        <w:tc>
-          <w:tcPr>
-            <w:tcW w:w="6178" w:type="dxa"/>
-            <w:tcBorders>
-              <w:bottom w:val="double" w:sz="4" w:space="0" w:color="auto"/>
-            </w:tcBorders>
-          </w:tcPr>
-          <w:p>
-            <w:proofErr w:type="spellStart"/>
-            <w:r>
-              <w:t>Worker</w:t>
-            </w:r>
-            <w:proofErr w:type="spellEnd"/>
-            <w:r>
-              <w:t xml:space="preserve"> </w:t>
-            </w:r>
-            <w:proofErr w:type="spellStart"/>
-            <w:r>
-              <w:t>hits</w:t>
-            </w:r>
-            <w:proofErr w:type="spellEnd"/>
-            <w:r>
-              <w:t xml:space="preserve"> </w:t>
-            </w:r>
-            <w:proofErr w:type="spellStart"/>
-            <w:r>
-              <w:t>another</w:t>
-            </w:r>
-            <w:proofErr w:type="spellEnd"/>
-            <w:r>
-              <w:t xml:space="preserve"> </w:t>
-            </w:r>
-            <w:proofErr w:type="spellStart"/>
-            <w:r>
-              <w:t>Worker</w:t>
-            </w:r>
-            <w:proofErr w:type="spellEnd"/>
-          </w:p>
-        </w:tc>
-      </w:tr>
-      <w:tr>
-        <w:trPr>
-          <w:trHeight w:val="257"/>
-        </w:trPr>
-        <w:tc>
-          <w:tcPr>
-            <w:tcW w:w="2785" w:type="dxa"/>
-            <w:tcBorders>
-              <w:top w:val="double" w:sz="4" w:space="0" w:color="auto"/>
-            </w:tcBorders>
-          </w:tcPr>
-          <w:p>
-            <w:pPr>
-              <w:rPr>
-                <w:b/>
-              </w:rPr>
-            </w:pPr>
-            <w:r>
-              <w:rPr>
-                <w:b/>
-              </w:rPr>
-              <w:t>Rövid leírás</w:t>
-            </w:r>
-          </w:p>
-        </w:tc>
-        <w:tc>
-          <w:tcPr>
-            <w:tcW w:w="6178" w:type="dxa"/>
-            <w:tcBorders>
-              <w:top w:val="double" w:sz="4" w:space="0" w:color="auto"/>
-            </w:tcBorders>
-          </w:tcPr>
-          <w:p>
-            <w:r>
-              <w:t>A munkás egy olyan mezőre lép, ahol már tartózkodik egy másik munkás.</w:t>
-            </w:r>
-          </w:p>
-        </w:tc>
-      </w:tr>
-      <w:tr>
-        <w:trPr>
-          <w:trHeight w:val="272"/>
-        </w:trPr>
-        <w:tc>
-          <w:tcPr>
-            <w:tcW w:w="2785" w:type="dxa"/>
-          </w:tcPr>
-          <w:p>
-            <w:pPr>
-              <w:rPr>
-                <w:b/>
-              </w:rPr>
-            </w:pPr>
-            <w:proofErr w:type="spellStart"/>
-            <w:r>
-              <w:rPr>
-                <w:b/>
-              </w:rPr>
-              <w:t>Aktorok</w:t>
-            </w:r>
-            <w:proofErr w:type="spellEnd"/>
-          </w:p>
-        </w:tc>
-        <w:tc>
-          <w:tcPr>
-            <w:tcW w:w="6178" w:type="dxa"/>
-          </w:tcPr>
-          <w:p>
+            <w:pPr>
+              <w:keepNext/>
+              <w:keepLines/>
+            </w:pPr>
             <w:r>
               <w:t>Felhasználó</w:t>
             </w:r>
@@ -3759,6 +5128,7 @@
           </w:tcPr>
           <w:p>
             <w:r>
+              <w:lastRenderedPageBreak/>
               <w:t>2018.03.11. 13:00</w:t>
             </w:r>
           </w:p>
@@ -3903,11 +5273,7 @@
           </w:p>
           <w:p>
             <w:r>
-              <w:t xml:space="preserve">Kezelőfelület finomítása, javasolt </w:t>
-            </w:r>
-            <w:r>
-              <w:lastRenderedPageBreak/>
-              <w:t>módosítások elvégzése.</w:t>
+              <w:t>Kezelőfelület finomítása, javasolt módosítások elvégzése.</w:t>
             </w:r>
           </w:p>
         </w:tc>
@@ -3919,7 +5285,6 @@
           </w:tcPr>
           <w:p>
             <w:r>
-              <w:lastRenderedPageBreak/>
               <w:t>2018.03.11. 17:30</w:t>
             </w:r>
           </w:p>
@@ -4158,12 +5523,65 @@
         </w:tc>
       </w:tr>
     </w:tbl>
-    <w:p/>
-    <w:p/>
+    <w:p>
+      <w:r>
+        <w:rPr>
+          <w:noProof/>
+        </w:rPr>
+        <w:drawing>
+          <wp:inline distT="0" distB="0" distL="0" distR="0" wp14:anchorId="4C259C6D" wp14:editId="6F7F7246">
+            <wp:extent cx="5753100" cy="5181600"/>
+            <wp:effectExtent l="0" t="0" r="0" b="0"/>
+            <wp:docPr id="1" name="Kép 1"/>
+            <wp:cNvGraphicFramePr>
+              <a:graphicFrameLocks xmlns:a="http://schemas.openxmlformats.org/drawingml/2006/main" noChangeAspect="1"/>
+            </wp:cNvGraphicFramePr>
+            <a:graphic xmlns:a="http://schemas.openxmlformats.org/drawingml/2006/main">
+              <a:graphicData uri="http://schemas.openxmlformats.org/drawingml/2006/picture">
+                <pic:pic xmlns:pic="http://schemas.openxmlformats.org/drawingml/2006/picture">
+                  <pic:nvPicPr>
+                    <pic:cNvPr id="0" name="Picture 1"/>
+                    <pic:cNvPicPr>
+                      <a:picLocks noChangeAspect="1" noChangeArrowheads="1"/>
+                    </pic:cNvPicPr>
+                  </pic:nvPicPr>
+                  <pic:blipFill>
+                    <a:blip r:embed="rId7">
+                      <a:extLst>
+                        <a:ext uri="{28A0092B-C50C-407E-A947-70E740481C1C}">
+                          <a14:useLocalDpi xmlns:a14="http://schemas.microsoft.com/office/drawing/2010/main" val="0"/>
+                        </a:ext>
+                      </a:extLst>
+                    </a:blip>
+                    <a:srcRect/>
+                    <a:stretch>
+                      <a:fillRect/>
+                    </a:stretch>
+                  </pic:blipFill>
+                  <pic:spPr bwMode="auto">
+                    <a:xfrm>
+                      <a:off x="0" y="0"/>
+                      <a:ext cx="5753100" cy="5181600"/>
+                    </a:xfrm>
+                    <a:prstGeom prst="rect">
+                      <a:avLst/>
+                    </a:prstGeom>
+                    <a:noFill/>
+                    <a:ln>
+                      <a:noFill/>
+                    </a:ln>
+                  </pic:spPr>
+                </pic:pic>
+              </a:graphicData>
+            </a:graphic>
+          </wp:inline>
+        </w:drawing>
+      </w:r>
+    </w:p>
     <w:sectPr>
-      <w:headerReference w:type="default" r:id="rId7"/>
-      <w:footerReference w:type="even" r:id="rId8"/>
-      <w:footerReference w:type="default" r:id="rId9"/>
+      <w:headerReference w:type="default" r:id="rId8"/>
+      <w:footerReference w:type="even" r:id="rId9"/>
+      <w:footerReference w:type="default" r:id="rId10"/>
       <w:pgSz w:w="11906" w:h="16838"/>
       <w:pgMar w:top="1417" w:right="1417" w:bottom="1417" w:left="1417" w:header="708" w:footer="708" w:gutter="0"/>
       <w:cols w:space="708"/>
@@ -4303,7 +5721,7 @@
         <w:noProof/>
         <w:lang w:val="en-US"/>
       </w:rPr>
-      <w:t>2018-03-10</w:t>
+      <w:t>2018-03-11</w:t>
     </w:r>
     <w:r>
       <w:rPr>
@@ -5462,6 +6880,14 @@
       <w:szCs w:val="16"/>
     </w:rPr>
   </w:style>
+  <w:style w:type="character" w:customStyle="1" w:styleId="Hyperlink0">
+    <w:name w:val="Hyperlink.0"/>
+    <w:rsid w:val="00585A41"/>
+    <w:rPr>
+      <w:color w:val="0000FF"/>
+      <w:u w:val="single" w:color="0000FF"/>
+    </w:rPr>
+  </w:style>
 </w:styles>
 </file>
 

</xml_diff>